<commit_message>
Updated glossary of the user's guide.
</commit_message>
<xml_diff>
--- a/User's Guide.docx
+++ b/User's Guide.docx
@@ -41,33 +41,53 @@
           <w:sz w:val="36"/>
           <w:szCs w:val="36"/>
         </w:rPr>
-        <w:t>Eric Mustee</w:t>
-      </w:r>
+        <w:t xml:space="preserve">Brendan </w:t>
+      </w:r>
+      <w:proofErr w:type="spellStart"/>
       <w:r>
         <w:rPr>
           <w:rFonts w:ascii="Arial" w:hAnsi="Arial" w:cs="Arial"/>
           <w:sz w:val="36"/>
           <w:szCs w:val="36"/>
         </w:rPr>
-        <w:t xml:space="preserve">, Dan Skrodzki, </w:t>
-      </w:r>
+        <w:t>Mikolajczyk</w:t>
+      </w:r>
+      <w:proofErr w:type="spellEnd"/>
       <w:r>
         <w:rPr>
           <w:rFonts w:ascii="Arial" w:hAnsi="Arial" w:cs="Arial"/>
           <w:sz w:val="36"/>
           <w:szCs w:val="36"/>
         </w:rPr>
-        <w:t>Brendan Mikolajczyk</w:t>
-      </w:r>
-    </w:p>
-    <w:p>
-      <w:pPr>
-        <w:contextualSpacing/>
+        <w:t xml:space="preserve">, Eric </w:t>
+      </w:r>
+      <w:proofErr w:type="spellStart"/>
+      <w:r>
         <w:rPr>
           <w:rFonts w:ascii="Arial" w:hAnsi="Arial" w:cs="Arial"/>
           <w:sz w:val="36"/>
           <w:szCs w:val="36"/>
         </w:rPr>
+        <w:t>Mustee</w:t>
+      </w:r>
+      <w:proofErr w:type="spellEnd"/>
+      <w:r>
+        <w:rPr>
+          <w:rFonts w:ascii="Arial" w:hAnsi="Arial" w:cs="Arial"/>
+          <w:sz w:val="36"/>
+          <w:szCs w:val="36"/>
+        </w:rPr>
+        <w:t>, Dan Skrodzki</w:t>
+      </w:r>
+    </w:p>
+    <w:p>
+      <w:pPr>
+        <w:contextualSpacing/>
+        <w:rPr>
+          <w:rFonts w:ascii="Arial" w:hAnsi="Arial" w:cs="Arial"/>
+          <w:sz w:val="36"/>
+          <w:szCs w:val="36"/>
+        </w:rPr>
       </w:pPr>
     </w:p>
     <w:p>
@@ -82,13 +102,16 @@
       </w:pPr>
       <w:r>
         <w:rPr>
+          <w:rFonts w:ascii="Arial" w:hAnsi="Arial" w:cs="Arial"/>
           <w:noProof/>
+          <w:sz w:val="36"/>
+          <w:szCs w:val="36"/>
         </w:rPr>
         <w:drawing>
-          <wp:inline distT="0" distB="0" distL="0" distR="0" wp14:anchorId="57D5F120" wp14:editId="45903D67">
-            <wp:extent cx="4114800" cy="4114800"/>
+          <wp:inline distT="0" distB="0" distL="0" distR="0">
+            <wp:extent cx="4514850" cy="4514850"/>
             <wp:effectExtent l="0" t="0" r="0" b="0"/>
-            <wp:docPr id="6" name="Picture 6" descr="http://upload.wikimedia.org/wikipedia/commons/thumb/0/02/Icosidodecahedron.png/180px-Icosidodecahedron.png"/>
+            <wp:docPr id="1" name="Picture 1" descr="C:\Users\Dan\Documents\Eclipse\cs470-workspace\DataClustering\src\images\icon.png"/>
             <wp:cNvGraphicFramePr>
               <a:graphicFrameLocks xmlns:a="http://schemas.openxmlformats.org/drawingml/2006/main" noChangeAspect="1"/>
             </wp:cNvGraphicFramePr>
@@ -96,7 +119,7 @@
               <a:graphicData uri="http://schemas.openxmlformats.org/drawingml/2006/picture">
                 <pic:pic xmlns:pic="http://schemas.openxmlformats.org/drawingml/2006/picture">
                   <pic:nvPicPr>
-                    <pic:cNvPr id="0" name="Picture 1" descr="http://upload.wikimedia.org/wikipedia/commons/thumb/0/02/Icosidodecahedron.png/180px-Icosidodecahedron.png"/>
+                    <pic:cNvPr id="0" name="Picture 1" descr="C:\Users\Dan\Documents\Eclipse\cs470-workspace\DataClustering\src\images\icon.png"/>
                     <pic:cNvPicPr>
                       <a:picLocks noChangeAspect="1" noChangeArrowheads="1"/>
                     </pic:cNvPicPr>
@@ -117,7 +140,7 @@
                   <pic:spPr bwMode="auto">
                     <a:xfrm>
                       <a:off x="0" y="0"/>
-                      <a:ext cx="4115084" cy="4115084"/>
+                      <a:ext cx="4514850" cy="4514850"/>
                     </a:xfrm>
                     <a:prstGeom prst="rect">
                       <a:avLst/>
@@ -172,27 +195,6 @@
     <w:p>
       <w:pPr>
         <w:contextualSpacing/>
-        <w:rPr>
-          <w:rFonts w:ascii="Arial" w:hAnsi="Arial" w:cs="Arial"/>
-        </w:rPr>
-      </w:pPr>
-    </w:p>
-    <w:p>
-      <w:pPr>
-        <w:contextualSpacing/>
-        <w:rPr>
-          <w:rFonts w:ascii="Arial" w:hAnsi="Arial" w:cs="Arial"/>
-        </w:rPr>
-      </w:pPr>
-    </w:p>
-    <w:p>
-      <w:pPr>
-        <w:contextualSpacing/>
-      </w:pPr>
-    </w:p>
-    <w:p>
-      <w:pPr>
-        <w:contextualSpacing/>
       </w:pPr>
     </w:p>
     <w:p>
@@ -1311,21 +1313,7 @@
           <w:sz w:val="36"/>
           <w:szCs w:val="36"/>
         </w:rPr>
-        <w:t xml:space="preserve">What </w:t>
-      </w:r>
-      <w:r>
-        <w:rPr>
-          <w:sz w:val="36"/>
-          <w:szCs w:val="36"/>
-        </w:rPr>
-        <w:t>does this software do</w:t>
-      </w:r>
-      <w:r>
-        <w:rPr>
-          <w:sz w:val="36"/>
-          <w:szCs w:val="36"/>
-        </w:rPr>
-        <w:t>?</w:t>
+        <w:t>What does this software do?</w:t>
       </w:r>
     </w:p>
     <w:p>
@@ -1349,13 +1337,7 @@
         <w:rPr>
           <w:i w:val="0"/>
         </w:rPr>
-        <w:t xml:space="preserve">rankings. </w:t>
-      </w:r>
-      <w:r>
-        <w:rPr>
-          <w:i w:val="0"/>
-        </w:rPr>
-        <w:t xml:space="preserve">This means finding rankings that are similar enough, and grouping them together in a way that makes the most sense. </w:t>
+        <w:t xml:space="preserve">rankings. This means finding rankings that are similar enough, and grouping them together in a way that makes the most sense. </w:t>
       </w:r>
       <w:r>
         <w:rPr>
@@ -1692,12 +1674,14 @@
                           <w:p>
                             <w:pPr>
                               <w:rPr>
+                                <w:rFonts w:ascii="Consolas" w:hAnsi="Consolas" w:cs="Consolas"/>
                                 <w:sz w:val="22"/>
                                 <w:szCs w:val="22"/>
                               </w:rPr>
                             </w:pPr>
                             <w:r>
                               <w:rPr>
+                                <w:rFonts w:ascii="Consolas" w:hAnsi="Consolas" w:cs="Consolas"/>
                                 <w:sz w:val="22"/>
                                 <w:szCs w:val="22"/>
                               </w:rPr>
@@ -1707,27 +1691,49 @@
                           <w:p>
                             <w:pPr>
                               <w:rPr>
+                                <w:rFonts w:ascii="Consolas" w:hAnsi="Consolas" w:cs="Consolas"/>
                                 <w:sz w:val="22"/>
                                 <w:szCs w:val="22"/>
                               </w:rPr>
                             </w:pPr>
                             <w:r>
                               <w:rPr>
+                                <w:rFonts w:ascii="Consolas" w:hAnsi="Consolas" w:cs="Consolas"/>
                                 <w:sz w:val="22"/>
                                 <w:szCs w:val="22"/>
                               </w:rPr>
-                              <w:t>5,3,-4,1,2</w:t>
+                              <w:t>5</w:t>
+                            </w:r>
+                            <w:proofErr w:type="gramStart"/>
+                            <w:r>
+                              <w:rPr>
+                                <w:rFonts w:ascii="Consolas" w:hAnsi="Consolas" w:cs="Consolas"/>
+                                <w:sz w:val="22"/>
+                                <w:szCs w:val="22"/>
+                              </w:rPr>
+                              <w:t>,3</w:t>
+                            </w:r>
+                            <w:proofErr w:type="gramEnd"/>
+                            <w:r>
+                              <w:rPr>
+                                <w:rFonts w:ascii="Consolas" w:hAnsi="Consolas" w:cs="Consolas"/>
+                                <w:sz w:val="22"/>
+                                <w:szCs w:val="22"/>
+                              </w:rPr>
+                              <w:t>,-4,1,2</w:t>
                             </w:r>
                           </w:p>
                           <w:p>
                             <w:pPr>
                               <w:rPr>
+                                <w:rFonts w:ascii="Consolas" w:hAnsi="Consolas" w:cs="Consolas"/>
                                 <w:sz w:val="22"/>
                                 <w:szCs w:val="22"/>
                               </w:rPr>
                             </w:pPr>
                             <w:r>
                               <w:rPr>
+                                <w:rFonts w:ascii="Consolas" w:hAnsi="Consolas" w:cs="Consolas"/>
                                 <w:sz w:val="22"/>
                                 <w:szCs w:val="22"/>
                               </w:rPr>
@@ -1737,12 +1743,14 @@
                           <w:p>
                             <w:pPr>
                               <w:rPr>
+                                <w:rFonts w:ascii="Consolas" w:hAnsi="Consolas" w:cs="Consolas"/>
                                 <w:sz w:val="22"/>
                                 <w:szCs w:val="22"/>
                               </w:rPr>
                             </w:pPr>
                             <w:r>
                               <w:rPr>
+                                <w:rFonts w:ascii="Consolas" w:hAnsi="Consolas" w:cs="Consolas"/>
                                 <w:sz w:val="22"/>
                                 <w:szCs w:val="22"/>
                               </w:rPr>
@@ -1752,12 +1760,14 @@
                           <w:p>
                             <w:pPr>
                               <w:rPr>
+                                <w:rFonts w:ascii="Consolas" w:hAnsi="Consolas" w:cs="Consolas"/>
                                 <w:sz w:val="22"/>
                                 <w:szCs w:val="22"/>
                               </w:rPr>
                             </w:pPr>
                             <w:r>
                               <w:rPr>
+                                <w:rFonts w:ascii="Consolas" w:hAnsi="Consolas" w:cs="Consolas"/>
                                 <w:sz w:val="22"/>
                                 <w:szCs w:val="22"/>
                               </w:rPr>
@@ -1793,12 +1803,14 @@
                     <w:p>
                       <w:pPr>
                         <w:rPr>
+                          <w:rFonts w:ascii="Consolas" w:hAnsi="Consolas" w:cs="Consolas"/>
                           <w:sz w:val="22"/>
                           <w:szCs w:val="22"/>
                         </w:rPr>
                       </w:pPr>
                       <w:r>
                         <w:rPr>
+                          <w:rFonts w:ascii="Consolas" w:hAnsi="Consolas" w:cs="Consolas"/>
                           <w:sz w:val="22"/>
                           <w:szCs w:val="22"/>
                         </w:rPr>
@@ -1808,27 +1820,49 @@
                     <w:p>
                       <w:pPr>
                         <w:rPr>
+                          <w:rFonts w:ascii="Consolas" w:hAnsi="Consolas" w:cs="Consolas"/>
                           <w:sz w:val="22"/>
                           <w:szCs w:val="22"/>
                         </w:rPr>
                       </w:pPr>
                       <w:r>
                         <w:rPr>
+                          <w:rFonts w:ascii="Consolas" w:hAnsi="Consolas" w:cs="Consolas"/>
                           <w:sz w:val="22"/>
                           <w:szCs w:val="22"/>
                         </w:rPr>
-                        <w:t>5,3,-4,1,2</w:t>
+                        <w:t>5</w:t>
+                      </w:r>
+                      <w:proofErr w:type="gramStart"/>
+                      <w:r>
+                        <w:rPr>
+                          <w:rFonts w:ascii="Consolas" w:hAnsi="Consolas" w:cs="Consolas"/>
+                          <w:sz w:val="22"/>
+                          <w:szCs w:val="22"/>
+                        </w:rPr>
+                        <w:t>,3</w:t>
+                      </w:r>
+                      <w:proofErr w:type="gramEnd"/>
+                      <w:r>
+                        <w:rPr>
+                          <w:rFonts w:ascii="Consolas" w:hAnsi="Consolas" w:cs="Consolas"/>
+                          <w:sz w:val="22"/>
+                          <w:szCs w:val="22"/>
+                        </w:rPr>
+                        <w:t>,-4,1,2</w:t>
                       </w:r>
                     </w:p>
                     <w:p>
                       <w:pPr>
                         <w:rPr>
+                          <w:rFonts w:ascii="Consolas" w:hAnsi="Consolas" w:cs="Consolas"/>
                           <w:sz w:val="22"/>
                           <w:szCs w:val="22"/>
                         </w:rPr>
                       </w:pPr>
                       <w:r>
                         <w:rPr>
+                          <w:rFonts w:ascii="Consolas" w:hAnsi="Consolas" w:cs="Consolas"/>
                           <w:sz w:val="22"/>
                           <w:szCs w:val="22"/>
                         </w:rPr>
@@ -1838,12 +1872,14 @@
                     <w:p>
                       <w:pPr>
                         <w:rPr>
+                          <w:rFonts w:ascii="Consolas" w:hAnsi="Consolas" w:cs="Consolas"/>
                           <w:sz w:val="22"/>
                           <w:szCs w:val="22"/>
                         </w:rPr>
                       </w:pPr>
                       <w:r>
                         <w:rPr>
+                          <w:rFonts w:ascii="Consolas" w:hAnsi="Consolas" w:cs="Consolas"/>
                           <w:sz w:val="22"/>
                           <w:szCs w:val="22"/>
                         </w:rPr>
@@ -1853,12 +1889,14 @@
                     <w:p>
                       <w:pPr>
                         <w:rPr>
+                          <w:rFonts w:ascii="Consolas" w:hAnsi="Consolas" w:cs="Consolas"/>
                           <w:sz w:val="22"/>
                           <w:szCs w:val="22"/>
                         </w:rPr>
                       </w:pPr>
                       <w:r>
                         <w:rPr>
+                          <w:rFonts w:ascii="Consolas" w:hAnsi="Consolas" w:cs="Consolas"/>
                           <w:sz w:val="22"/>
                           <w:szCs w:val="22"/>
                         </w:rPr>
@@ -1924,21 +1962,46 @@
           <w:b/>
           <w:i w:val="0"/>
         </w:rPr>
-        <w:t xml:space="preserve">.rnkr </w:t>
-      </w:r>
-      <w:r>
-        <w:rPr>
-          <w:i w:val="0"/>
-        </w:rPr>
-        <w:t xml:space="preserve">file. To restore a previously saved session, navigate to the menu bar and select File&gt;Open Session&gt; and then browse your computer for the desired </w:t>
-      </w:r>
+        <w:t>.</w:t>
+      </w:r>
+      <w:proofErr w:type="spellStart"/>
       <w:r>
         <w:rPr>
           <w:b/>
           <w:i w:val="0"/>
         </w:rPr>
-        <w:t>.rnkr</w:t>
-      </w:r>
+        <w:t>rnkr</w:t>
+      </w:r>
+      <w:proofErr w:type="spellEnd"/>
+      <w:r>
+        <w:rPr>
+          <w:b/>
+          <w:i w:val="0"/>
+        </w:rPr>
+        <w:t xml:space="preserve"> </w:t>
+      </w:r>
+      <w:r>
+        <w:rPr>
+          <w:i w:val="0"/>
+        </w:rPr>
+        <w:t xml:space="preserve">file. To restore a previously saved session, navigate to the menu bar and select File&gt;Open Session&gt; and then browse your computer for the desired </w:t>
+      </w:r>
+      <w:r>
+        <w:rPr>
+          <w:b/>
+          <w:i w:val="0"/>
+        </w:rPr>
+        <w:t>.</w:t>
+      </w:r>
+      <w:proofErr w:type="spellStart"/>
+      <w:r>
+        <w:rPr>
+          <w:b/>
+          <w:i w:val="0"/>
+        </w:rPr>
+        <w:t>rnkr</w:t>
+      </w:r>
+      <w:proofErr w:type="spellEnd"/>
       <w:r>
         <w:rPr>
           <w:i w:val="0"/>
@@ -2003,95 +2066,696 @@
         </w:rPr>
         <w:t>Cluster Analyzer</w:t>
       </w:r>
+    </w:p>
+    <w:p>
+      <w:pPr>
+        <w:pStyle w:val="BodyText"/>
+      </w:pPr>
+    </w:p>
+    <w:p>
+      <w:r>
+        <w:br w:type="page"/>
+      </w:r>
+    </w:p>
+    <w:p>
+      <w:pPr>
+        <w:pStyle w:val="ChapterTitle"/>
+        <w:contextualSpacing/>
+        <w:rPr>
+          <w:color w:val="auto"/>
+        </w:rPr>
+      </w:pPr>
+      <w:r>
+        <w:rPr>
+          <w:color w:val="auto"/>
+        </w:rPr>
+        <w:lastRenderedPageBreak/>
+        <w:t>Glossary</w:t>
+      </w:r>
+      <w:r>
+        <w:t xml:space="preserve"> </w:t>
+      </w:r>
+    </w:p>
+    <w:p>
+      <w:pPr>
+        <w:contextualSpacing/>
+        <w:rPr>
+          <w:rFonts w:cs="Arial"/>
+          <w:sz w:val="28"/>
+          <w:szCs w:val="28"/>
+        </w:rPr>
+      </w:pPr>
+      <w:proofErr w:type="gramStart"/>
+      <w:r>
+        <w:rPr>
+          <w:rFonts w:cs="Arial"/>
+          <w:b/>
+          <w:sz w:val="28"/>
+          <w:szCs w:val="28"/>
+        </w:rPr>
+        <w:t>cluster</w:t>
+      </w:r>
+      <w:proofErr w:type="gramEnd"/>
+      <w:r>
+        <w:rPr>
+          <w:rFonts w:cs="Arial"/>
+          <w:b/>
+          <w:sz w:val="28"/>
+          <w:szCs w:val="28"/>
+        </w:rPr>
+        <w:t xml:space="preserve"> </w:t>
+      </w:r>
+      <w:r>
+        <w:rPr>
+          <w:rFonts w:cs="Arial"/>
+          <w:sz w:val="28"/>
+          <w:szCs w:val="28"/>
+        </w:rPr>
+        <w:t xml:space="preserve">– </w:t>
+      </w:r>
+      <w:r>
+        <w:rPr>
+          <w:rFonts w:cs="Arial"/>
+          <w:sz w:val="28"/>
+          <w:szCs w:val="28"/>
+        </w:rPr>
+        <w:t>group of ranked data that is closely associated with a particular center (σ).</w:t>
+      </w:r>
+    </w:p>
+    <w:p>
+      <w:pPr>
+        <w:contextualSpacing/>
+        <w:rPr>
+          <w:rFonts w:cs="Arial"/>
+          <w:sz w:val="28"/>
+          <w:szCs w:val="28"/>
+        </w:rPr>
+      </w:pPr>
+    </w:p>
+    <w:p>
+      <w:pPr>
+        <w:contextualSpacing/>
+        <w:rPr>
+          <w:rFonts w:cs="Arial"/>
+          <w:sz w:val="28"/>
+          <w:szCs w:val="28"/>
+        </w:rPr>
+      </w:pPr>
+      <w:proofErr w:type="gramStart"/>
+      <w:r>
+        <w:rPr>
+          <w:rFonts w:cs="Arial"/>
+          <w:b/>
+          <w:sz w:val="28"/>
+          <w:szCs w:val="28"/>
+        </w:rPr>
+        <w:t>cluster</w:t>
+      </w:r>
+      <w:proofErr w:type="gramEnd"/>
+      <w:r>
+        <w:rPr>
+          <w:rFonts w:cs="Arial"/>
+          <w:b/>
+          <w:sz w:val="28"/>
+          <w:szCs w:val="28"/>
+        </w:rPr>
+        <w:t xml:space="preserve"> center</w:t>
+      </w:r>
+      <w:r>
+        <w:rPr>
+          <w:rFonts w:cs="Arial"/>
+          <w:b/>
+          <w:sz w:val="28"/>
+          <w:szCs w:val="28"/>
+        </w:rPr>
+        <w:t xml:space="preserve"> (σ)</w:t>
+      </w:r>
+      <w:r>
+        <w:rPr>
+          <w:rFonts w:cs="Arial"/>
+          <w:sz w:val="28"/>
+          <w:szCs w:val="28"/>
+        </w:rPr>
+        <w:t xml:space="preserve"> </w:t>
+      </w:r>
+      <w:r>
+        <w:rPr>
+          <w:rFonts w:cs="Arial"/>
+          <w:sz w:val="28"/>
+          <w:szCs w:val="28"/>
+        </w:rPr>
+        <w:t>–</w:t>
+      </w:r>
+      <w:r>
+        <w:rPr>
+          <w:rFonts w:cs="Arial"/>
+          <w:sz w:val="28"/>
+          <w:szCs w:val="28"/>
+        </w:rPr>
+        <w:t xml:space="preserve"> </w:t>
+      </w:r>
+      <w:r>
+        <w:rPr>
+          <w:rFonts w:cs="Arial"/>
+          <w:sz w:val="28"/>
+          <w:szCs w:val="28"/>
+        </w:rPr>
+        <w:t>a single ranked data element that represents the center of a cluster, which may or may not be an actual element of that cluster.</w:t>
+      </w:r>
       <w:bookmarkStart w:id="0" w:name="_GoBack"/>
       <w:bookmarkEnd w:id="0"/>
     </w:p>
     <w:p>
       <w:pPr>
-        <w:pStyle w:val="BodyText"/>
-      </w:pPr>
-    </w:p>
-    <w:p>
-      <w:r>
-        <w:br w:type="page"/>
-      </w:r>
-    </w:p>
-    <w:p>
-      <w:pPr>
         <w:contextualSpacing/>
+        <w:rPr>
+          <w:rFonts w:cs="Arial"/>
+          <w:sz w:val="28"/>
+          <w:szCs w:val="28"/>
+        </w:rPr>
       </w:pPr>
     </w:p>
     <w:p>
       <w:pPr>
         <w:contextualSpacing/>
         <w:rPr>
-          <w:spacing w:val="-20"/>
-          <w:kern w:val="28"/>
-          <w:sz w:val="28"/>
-        </w:rPr>
-      </w:pPr>
-    </w:p>
-    <w:p>
-      <w:pPr>
-        <w:pStyle w:val="Heading1"/>
+          <w:rFonts w:cs="Arial"/>
+          <w:sz w:val="28"/>
+          <w:szCs w:val="28"/>
+        </w:rPr>
+      </w:pPr>
+      <w:proofErr w:type="gramStart"/>
+      <w:r>
+        <w:rPr>
+          <w:rFonts w:cs="Arial"/>
+          <w:b/>
+          <w:sz w:val="28"/>
+          <w:szCs w:val="28"/>
+        </w:rPr>
+        <w:t>complete</w:t>
+      </w:r>
+      <w:proofErr w:type="gramEnd"/>
+      <w:r>
+        <w:rPr>
+          <w:rFonts w:cs="Arial"/>
+          <w:b/>
+          <w:sz w:val="28"/>
+          <w:szCs w:val="28"/>
+        </w:rPr>
+        <w:t xml:space="preserve"> ranked data</w:t>
+      </w:r>
+      <w:r>
+        <w:rPr>
+          <w:rFonts w:cs="Arial"/>
+          <w:sz w:val="28"/>
+          <w:szCs w:val="28"/>
+        </w:rPr>
+        <w:t xml:space="preserve"> – </w:t>
+      </w:r>
+      <w:r>
+        <w:rPr>
+          <w:rFonts w:cs="Arial"/>
+          <w:sz w:val="28"/>
+          <w:szCs w:val="28"/>
+        </w:rPr>
+        <w:t xml:space="preserve">an </w:t>
+      </w:r>
+      <w:r>
+        <w:rPr>
+          <w:rFonts w:cs="Arial"/>
+          <w:sz w:val="28"/>
+          <w:szCs w:val="28"/>
+        </w:rPr>
+        <w:t xml:space="preserve">ordered </w:t>
+      </w:r>
+      <w:r>
+        <w:rPr>
+          <w:rFonts w:cs="Arial"/>
+          <w:sz w:val="28"/>
+          <w:szCs w:val="28"/>
+        </w:rPr>
+        <w:t xml:space="preserve">set of numbers from 1 to </w:t>
+      </w:r>
+      <w:r>
+        <w:rPr>
+          <w:rFonts w:cs="Arial"/>
+          <w:i/>
+          <w:sz w:val="28"/>
+          <w:szCs w:val="28"/>
+        </w:rPr>
+        <w:t>n</w:t>
+      </w:r>
+      <w:r>
+        <w:rPr>
+          <w:rFonts w:cs="Arial"/>
+          <w:sz w:val="28"/>
+          <w:szCs w:val="28"/>
+        </w:rPr>
+        <w:t>, that represent a particular person’s preferences, where the order i</w:t>
+      </w:r>
+      <w:r>
+        <w:rPr>
+          <w:rFonts w:cs="Arial"/>
+          <w:sz w:val="28"/>
+          <w:szCs w:val="28"/>
+        </w:rPr>
+        <w:t>n which these numbers determine</w:t>
+      </w:r>
+      <w:r>
+        <w:rPr>
+          <w:rFonts w:cs="Arial"/>
+          <w:sz w:val="28"/>
+          <w:szCs w:val="28"/>
+        </w:rPr>
+        <w:t xml:space="preserve"> the ranking of these preferences (first element is top ranked and last element is lowest ranked). These numbers can</w:t>
+      </w:r>
+      <w:r>
+        <w:rPr>
+          <w:rFonts w:cs="Arial"/>
+          <w:sz w:val="28"/>
+          <w:szCs w:val="28"/>
+        </w:rPr>
+        <w:t xml:space="preserve"> also be negated to represent an opposition of</w:t>
+      </w:r>
+      <w:r>
+        <w:rPr>
+          <w:rFonts w:cs="Arial"/>
+          <w:sz w:val="28"/>
+          <w:szCs w:val="28"/>
+        </w:rPr>
+        <w:t xml:space="preserve"> a particular preference.</w:t>
+      </w:r>
+    </w:p>
+    <w:p>
+      <w:pPr>
         <w:contextualSpacing/>
-      </w:pPr>
-      <w:r>
-        <w:t xml:space="preserve">Glossary </w:t>
-      </w:r>
+        <w:rPr>
+          <w:rFonts w:cs="Arial"/>
+          <w:sz w:val="28"/>
+          <w:szCs w:val="28"/>
+        </w:rPr>
+      </w:pPr>
     </w:p>
     <w:p>
       <w:pPr>
         <w:contextualSpacing/>
         <w:rPr>
-          <w:rFonts w:ascii="Arial" w:hAnsi="Arial" w:cs="Arial"/>
-          <w:sz w:val="18"/>
-          <w:szCs w:val="18"/>
-        </w:rPr>
-      </w:pPr>
-      <w:r>
-        <w:rPr>
-          <w:rFonts w:ascii="Arial" w:hAnsi="Arial" w:cs="Arial"/>
+          <w:rFonts w:cs="Arial"/>
+          <w:sz w:val="28"/>
+          <w:szCs w:val="28"/>
+        </w:rPr>
+      </w:pPr>
+      <w:proofErr w:type="gramStart"/>
+      <w:r>
+        <w:rPr>
+          <w:rFonts w:cs="Arial"/>
           <w:b/>
-          <w:sz w:val="18"/>
-          <w:szCs w:val="18"/>
-        </w:rPr>
-        <w:t>Term</w:t>
-      </w:r>
-      <w:r>
-        <w:rPr>
-          <w:rFonts w:ascii="Arial" w:hAnsi="Arial" w:cs="Arial"/>
+          <w:sz w:val="28"/>
+          <w:szCs w:val="28"/>
+        </w:rPr>
+        <w:t>c</w:t>
+      </w:r>
+      <w:proofErr w:type="gramEnd"/>
+      <w:r>
+        <w:rPr>
+          <w:rFonts w:cs="Arial"/>
           <w:b/>
-          <w:sz w:val="18"/>
-          <w:szCs w:val="18"/>
+          <w:sz w:val="28"/>
+          <w:szCs w:val="28"/>
+        </w:rPr>
+        <w:t xml:space="preserve"> vector </w:t>
+      </w:r>
+      <w:r>
+        <w:rPr>
+          <w:rFonts w:cs="Arial"/>
+          <w:sz w:val="28"/>
+          <w:szCs w:val="28"/>
+        </w:rPr>
+        <w:t>– list containing cluster weights for the current clusters in the sigma vector.</w:t>
+      </w:r>
+    </w:p>
+    <w:p>
+      <w:pPr>
+        <w:contextualSpacing/>
+        <w:rPr>
+          <w:rFonts w:cs="Arial"/>
+          <w:sz w:val="28"/>
+          <w:szCs w:val="28"/>
+        </w:rPr>
+      </w:pPr>
+    </w:p>
+    <w:p>
+      <w:pPr>
+        <w:contextualSpacing/>
+        <w:rPr>
+          <w:rFonts w:cs="Arial"/>
+          <w:sz w:val="28"/>
+          <w:szCs w:val="28"/>
+        </w:rPr>
+      </w:pPr>
+      <w:proofErr w:type="gramStart"/>
+      <w:r>
+        <w:rPr>
+          <w:rFonts w:cs="Arial"/>
+          <w:b/>
+          <w:sz w:val="28"/>
+          <w:szCs w:val="28"/>
+        </w:rPr>
+        <w:t>data</w:t>
+      </w:r>
+      <w:proofErr w:type="gramEnd"/>
+      <w:r>
+        <w:rPr>
+          <w:rFonts w:cs="Arial"/>
+          <w:b/>
+          <w:sz w:val="28"/>
+          <w:szCs w:val="28"/>
+        </w:rPr>
+        <w:t xml:space="preserve"> description </w:t>
+      </w:r>
+      <w:r>
+        <w:rPr>
+          <w:rFonts w:cs="Arial"/>
+          <w:sz w:val="28"/>
+          <w:szCs w:val="28"/>
+        </w:rPr>
+        <w:t>– words replacing numbers in ranked data sets to provide concrete meaning to the rankings.</w:t>
+      </w:r>
+    </w:p>
+    <w:p>
+      <w:pPr>
+        <w:contextualSpacing/>
+        <w:rPr>
+          <w:rFonts w:cs="Arial"/>
+          <w:sz w:val="28"/>
+          <w:szCs w:val="28"/>
+        </w:rPr>
+      </w:pPr>
+    </w:p>
+    <w:p>
+      <w:pPr>
+        <w:contextualSpacing/>
+        <w:rPr>
+          <w:rFonts w:cs="Arial"/>
+          <w:sz w:val="28"/>
+          <w:szCs w:val="28"/>
+        </w:rPr>
+      </w:pPr>
+      <w:proofErr w:type="gramStart"/>
+      <w:r>
+        <w:rPr>
+          <w:rFonts w:cs="Arial"/>
+          <w:b/>
+          <w:sz w:val="28"/>
+          <w:szCs w:val="28"/>
+        </w:rPr>
+        <w:t>dispersion</w:t>
+      </w:r>
+      <w:proofErr w:type="gramEnd"/>
+      <w:r>
+        <w:rPr>
+          <w:rFonts w:cs="Arial"/>
+          <w:b/>
+          <w:sz w:val="28"/>
+          <w:szCs w:val="28"/>
+        </w:rPr>
+        <w:t xml:space="preserve"> parameter</w:t>
+      </w:r>
+      <w:r>
+        <w:rPr>
+          <w:rFonts w:cs="Arial"/>
+          <w:sz w:val="28"/>
+          <w:szCs w:val="28"/>
         </w:rPr>
         <w:t xml:space="preserve"> </w:t>
       </w:r>
       <w:r>
         <w:rPr>
-          <w:rFonts w:ascii="Arial" w:hAnsi="Arial" w:cs="Arial"/>
-          <w:sz w:val="18"/>
-          <w:szCs w:val="18"/>
-        </w:rPr>
-        <w:t xml:space="preserve">– </w:t>
-      </w:r>
-      <w:r>
-        <w:rPr>
-          <w:rFonts w:ascii="Arial" w:hAnsi="Arial" w:cs="Arial"/>
-          <w:sz w:val="18"/>
-          <w:szCs w:val="18"/>
-        </w:rPr>
-        <w:t>definition</w:t>
-      </w:r>
-    </w:p>
-    <w:p>
-      <w:pPr>
-        <w:pStyle w:val="ChapterSubtitle"/>
+          <w:rFonts w:cs="Arial"/>
+          <w:b/>
+          <w:sz w:val="28"/>
+          <w:szCs w:val="28"/>
+        </w:rPr>
+        <w:t>(</w:t>
+      </w:r>
+      <w:r>
+        <w:rPr>
+          <w:rFonts w:ascii="Calibri" w:hAnsi="Calibri" w:cs="Arial"/>
+          <w:b/>
+          <w:sz w:val="28"/>
+          <w:szCs w:val="28"/>
+        </w:rPr>
+        <w:t>λ</w:t>
+      </w:r>
+      <w:r>
+        <w:rPr>
+          <w:rFonts w:cs="Arial"/>
+          <w:b/>
+          <w:sz w:val="28"/>
+          <w:szCs w:val="28"/>
+        </w:rPr>
+        <w:t xml:space="preserve">) </w:t>
+      </w:r>
+      <w:r>
+        <w:rPr>
+          <w:rFonts w:cs="Arial"/>
+          <w:sz w:val="28"/>
+          <w:szCs w:val="28"/>
+        </w:rPr>
+        <w:t>–</w:t>
+      </w:r>
+      <w:r>
+        <w:rPr>
+          <w:rFonts w:cs="Arial"/>
+          <w:sz w:val="28"/>
+          <w:szCs w:val="28"/>
+        </w:rPr>
+        <w:t xml:space="preserve"> </w:t>
+      </w:r>
+      <w:r>
+        <w:rPr>
+          <w:rFonts w:cs="Arial"/>
+          <w:sz w:val="28"/>
+          <w:szCs w:val="28"/>
+        </w:rPr>
+        <w:t>represents the standard deviation of a particular cluster; in other words, the average distance of every ranked data element to the cluster center.</w:t>
+      </w:r>
+    </w:p>
+    <w:p>
+      <w:pPr>
         <w:contextualSpacing/>
         <w:rPr>
-          <w:i w:val="0"/>
-        </w:rPr>
-      </w:pPr>
+          <w:rFonts w:cs="Arial"/>
+          <w:sz w:val="28"/>
+          <w:szCs w:val="28"/>
+        </w:rPr>
+      </w:pPr>
+    </w:p>
+    <w:p>
+      <w:pPr>
+        <w:contextualSpacing/>
+        <w:rPr>
+          <w:rFonts w:cs="Arial"/>
+          <w:sz w:val="28"/>
+          <w:szCs w:val="28"/>
+        </w:rPr>
+      </w:pPr>
+      <w:proofErr w:type="gramStart"/>
+      <w:r>
+        <w:rPr>
+          <w:rFonts w:cs="Arial"/>
+          <w:b/>
+          <w:sz w:val="28"/>
+          <w:szCs w:val="28"/>
+        </w:rPr>
+        <w:t>partially</w:t>
+      </w:r>
+      <w:proofErr w:type="gramEnd"/>
+      <w:r>
+        <w:rPr>
+          <w:rFonts w:cs="Arial"/>
+          <w:b/>
+          <w:sz w:val="28"/>
+          <w:szCs w:val="28"/>
+        </w:rPr>
+        <w:t xml:space="preserve"> ranked data</w:t>
+      </w:r>
+      <w:r>
+        <w:rPr>
+          <w:rFonts w:cs="Arial"/>
+          <w:sz w:val="28"/>
+          <w:szCs w:val="28"/>
+        </w:rPr>
+        <w:t xml:space="preserve"> </w:t>
+      </w:r>
+      <w:r>
+        <w:rPr>
+          <w:rFonts w:cs="Arial"/>
+          <w:sz w:val="28"/>
+          <w:szCs w:val="28"/>
+        </w:rPr>
+        <w:t>–</w:t>
+      </w:r>
+      <w:r>
+        <w:rPr>
+          <w:rFonts w:cs="Arial"/>
+          <w:sz w:val="28"/>
+          <w:szCs w:val="28"/>
+        </w:rPr>
+        <w:t xml:space="preserve"> </w:t>
+      </w:r>
+      <w:r>
+        <w:rPr>
+          <w:rFonts w:cs="Arial"/>
+          <w:sz w:val="28"/>
+          <w:szCs w:val="28"/>
+        </w:rPr>
+        <w:t>an incomplete ranked data set; a complete ranked data set that is missing at least one element, where the missing elements represent a neutral preference.</w:t>
+      </w:r>
+    </w:p>
+    <w:p>
+      <w:pPr>
+        <w:contextualSpacing/>
+        <w:rPr>
+          <w:rFonts w:cs="Arial"/>
+          <w:sz w:val="28"/>
+          <w:szCs w:val="28"/>
+        </w:rPr>
+      </w:pPr>
+    </w:p>
+    <w:p>
+      <w:pPr>
+        <w:contextualSpacing/>
+        <w:rPr>
+          <w:rFonts w:cs="Arial"/>
+          <w:sz w:val="28"/>
+          <w:szCs w:val="28"/>
+        </w:rPr>
+      </w:pPr>
+      <w:proofErr w:type="gramStart"/>
+      <w:r>
+        <w:rPr>
+          <w:rFonts w:cs="Arial"/>
+          <w:b/>
+          <w:sz w:val="28"/>
+          <w:szCs w:val="28"/>
+        </w:rPr>
+        <w:t>pi</w:t>
+      </w:r>
+      <w:proofErr w:type="gramEnd"/>
+      <w:r>
+        <w:rPr>
+          <w:rFonts w:cs="Arial"/>
+          <w:b/>
+          <w:sz w:val="28"/>
+          <w:szCs w:val="28"/>
+        </w:rPr>
+        <w:t xml:space="preserve"> vector</w:t>
+      </w:r>
+      <w:r>
+        <w:rPr>
+          <w:rFonts w:cs="Arial"/>
+          <w:sz w:val="28"/>
+          <w:szCs w:val="28"/>
+        </w:rPr>
+        <w:t xml:space="preserve"> – list containing all the ranked data elements for basis of analyzation.</w:t>
+      </w:r>
+    </w:p>
+    <w:p>
+      <w:pPr>
+        <w:contextualSpacing/>
+        <w:rPr>
+          <w:rFonts w:cs="Arial"/>
+          <w:sz w:val="28"/>
+          <w:szCs w:val="28"/>
+        </w:rPr>
+      </w:pPr>
+    </w:p>
+    <w:p>
+      <w:pPr>
+        <w:contextualSpacing/>
+        <w:rPr>
+          <w:rFonts w:cs="Arial"/>
+          <w:sz w:val="28"/>
+          <w:szCs w:val="28"/>
+        </w:rPr>
+      </w:pPr>
+      <w:r>
+        <w:rPr>
+          <w:rFonts w:cs="Arial"/>
+          <w:b/>
+          <w:sz w:val="28"/>
+          <w:szCs w:val="28"/>
+        </w:rPr>
+        <w:t xml:space="preserve">q </w:t>
+      </w:r>
+      <w:proofErr w:type="gramStart"/>
+      <w:r>
+        <w:rPr>
+          <w:rFonts w:cs="Arial"/>
+          <w:b/>
+          <w:sz w:val="28"/>
+          <w:szCs w:val="28"/>
+        </w:rPr>
+        <w:t>vector</w:t>
+      </w:r>
+      <w:proofErr w:type="gramEnd"/>
+      <w:r>
+        <w:rPr>
+          <w:rFonts w:cs="Arial"/>
+          <w:sz w:val="28"/>
+          <w:szCs w:val="28"/>
+        </w:rPr>
+        <w:t xml:space="preserve"> – two-dimensional assignment probability vector that contains probabilities (0 – 1.0) of how closely any one particular ranked data element is associated with a particular cluster.</w:t>
+      </w:r>
+    </w:p>
+    <w:p>
+      <w:pPr>
+        <w:contextualSpacing/>
+        <w:rPr>
+          <w:rFonts w:cs="Arial"/>
+          <w:sz w:val="28"/>
+          <w:szCs w:val="28"/>
+        </w:rPr>
+      </w:pPr>
+    </w:p>
+    <w:p>
+      <w:pPr>
+        <w:contextualSpacing/>
+        <w:rPr>
+          <w:rFonts w:cs="Arial"/>
+          <w:sz w:val="28"/>
+          <w:szCs w:val="28"/>
+        </w:rPr>
+      </w:pPr>
+      <w:proofErr w:type="gramStart"/>
+      <w:r>
+        <w:rPr>
+          <w:rFonts w:cs="Arial"/>
+          <w:b/>
+          <w:sz w:val="28"/>
+          <w:szCs w:val="28"/>
+        </w:rPr>
+        <w:t>sigma</w:t>
+      </w:r>
+      <w:proofErr w:type="gramEnd"/>
+      <w:r>
+        <w:rPr>
+          <w:rFonts w:cs="Arial"/>
+          <w:b/>
+          <w:sz w:val="28"/>
+          <w:szCs w:val="28"/>
+        </w:rPr>
+        <w:t xml:space="preserve"> vector</w:t>
+      </w:r>
+      <w:r>
+        <w:rPr>
+          <w:rFonts w:cs="Arial"/>
+          <w:sz w:val="28"/>
+          <w:szCs w:val="28"/>
+        </w:rPr>
+        <w:t xml:space="preserve"> – list containing current existing cluster centers (σ).</w:t>
+      </w:r>
     </w:p>
     <w:sectPr>
       <w:footerReference w:type="default" r:id="rId14"/>
@@ -2209,7 +2873,7 @@
         <w:rStyle w:val="PageNumber"/>
         <w:noProof/>
       </w:rPr>
-      <w:t>3</w:t>
+      <w:t>4</w:t>
     </w:r>
     <w:r>
       <w:rPr>
@@ -6621,7 +7285,7 @@
 </file>
 
 <file path=customXml/itemProps1.xml><?xml version="1.0" encoding="utf-8"?>
-<ds:datastoreItem xmlns:ds="http://schemas.openxmlformats.org/officeDocument/2006/customXml" ds:itemID="{E8A7D103-049E-4E63-8EA9-7A9B1DF0BEE6}">
+<ds:datastoreItem xmlns:ds="http://schemas.openxmlformats.org/officeDocument/2006/customXml" ds:itemID="{B5C8418C-2BE6-4B0D-9B1A-A27BC5621299}">
   <ds:schemaRefs>
     <ds:schemaRef ds:uri="http://schemas.openxmlformats.org/officeDocument/2006/bibliography"/>
   </ds:schemaRefs>

</xml_diff>

<commit_message>
Finished up User's Guide with only a couple sections needed to be finished.
</commit_message>
<xml_diff>
--- a/User's Guide.docx
+++ b/User's Guide.docx
@@ -1815,25 +1815,7 @@
                           <w:sz w:val="22"/>
                           <w:szCs w:val="22"/>
                         </w:rPr>
-                        <w:t>5</w:t>
-                      </w:r>
-                      <w:proofErr w:type="gramStart"/>
-                      <w:r>
-                        <w:rPr>
-                          <w:rFonts w:ascii="Consolas" w:hAnsi="Consolas" w:cs="Consolas"/>
-                          <w:sz w:val="22"/>
-                          <w:szCs w:val="22"/>
-                        </w:rPr>
-                        <w:t>,3</w:t>
-                      </w:r>
-                      <w:proofErr w:type="gramEnd"/>
-                      <w:r>
-                        <w:rPr>
-                          <w:rFonts w:ascii="Consolas" w:hAnsi="Consolas" w:cs="Consolas"/>
-                          <w:sz w:val="22"/>
-                          <w:szCs w:val="22"/>
-                        </w:rPr>
-                        <w:t>,-4,1,2</w:t>
+                        <w:t>5,3,-4,1,2</w:t>
                       </w:r>
                     </w:p>
                     <w:p>
@@ -2164,21 +2146,243 @@
     <w:p>
       <w:pPr>
         <w:pStyle w:val="BodyText"/>
+      </w:pPr>
+      <w:r>
+        <w:rPr>
+          <w:b/>
+        </w:rPr>
+        <w:t xml:space="preserve">Start </w:t>
+      </w:r>
+      <w:r>
+        <w:t>– click this button once a pi vector has been loaded in and all settings have been appropriately adjusted to begin the analy</w:t>
+      </w:r>
+      <w:r>
+        <w:t>sis</w:t>
+      </w:r>
+      <w:r>
+        <w:t xml:space="preserve"> of the ranked data.</w:t>
+      </w:r>
+    </w:p>
+    <w:p>
+      <w:pPr>
+        <w:pStyle w:val="BodyText"/>
         <w:jc w:val="left"/>
-        <w:rPr>
-          <w:rFonts w:ascii="Arial Black" w:hAnsi="Arial Black"/>
-          <w:color w:val="808080" w:themeColor="background1" w:themeShade="80"/>
-        </w:rPr>
-      </w:pPr>
-      <w:r>
         <w:rPr>
           <w:rFonts w:ascii="Arial Black" w:hAnsi="Arial Black"/>
           <w:color w:val="808080" w:themeColor="background1" w:themeShade="80"/>
           <w:sz w:val="36"/>
           <w:szCs w:val="36"/>
         </w:rPr>
+      </w:pPr>
+      <w:r>
+        <w:rPr>
+          <w:rFonts w:ascii="Arial Black" w:hAnsi="Arial Black"/>
+          <w:color w:val="808080" w:themeColor="background1" w:themeShade="80"/>
+          <w:sz w:val="36"/>
+          <w:szCs w:val="36"/>
+        </w:rPr>
         <w:t>Additional Settings</w:t>
       </w:r>
+    </w:p>
+    <w:p>
+      <w:pPr>
+        <w:pStyle w:val="BodyText"/>
+        <w:jc w:val="left"/>
+        <w:rPr>
+          <w:sz w:val="28"/>
+          <w:szCs w:val="28"/>
+        </w:rPr>
+      </w:pPr>
+      <w:r>
+        <w:rPr>
+          <w:sz w:val="28"/>
+          <w:szCs w:val="28"/>
+        </w:rPr>
+        <w:t xml:space="preserve">Another setting that can be adjusted is the randomization of the sigma vector. Checking the randomize sigma vector checkbox will generate random </w:t>
+      </w:r>
+      <w:proofErr w:type="spellStart"/>
+      <w:r>
+        <w:rPr>
+          <w:sz w:val="28"/>
+          <w:szCs w:val="28"/>
+        </w:rPr>
+        <w:t>sigmas</w:t>
+      </w:r>
+      <w:proofErr w:type="spellEnd"/>
+      <w:r>
+        <w:rPr>
+          <w:sz w:val="28"/>
+          <w:szCs w:val="28"/>
+        </w:rPr>
+        <w:t xml:space="preserve"> in the sigma vector, thus the analy</w:t>
+      </w:r>
+      <w:r>
+        <w:rPr>
+          <w:sz w:val="28"/>
+          <w:szCs w:val="28"/>
+        </w:rPr>
+        <w:t>sis</w:t>
+      </w:r>
+      <w:r>
+        <w:rPr>
+          <w:sz w:val="28"/>
+          <w:szCs w:val="28"/>
+        </w:rPr>
+        <w:t xml:space="preserve"> will start with completely random starting locations for the initial cluster centers. </w:t>
+      </w:r>
+      <w:r>
+        <w:rPr>
+          <w:sz w:val="28"/>
+          <w:szCs w:val="28"/>
+          <w:highlight w:val="yellow"/>
+        </w:rPr>
+        <w:t xml:space="preserve">If the checkbox is not checked, then the initial sigma values will be arbitrarily chosen to </w:t>
+      </w:r>
+      <w:proofErr w:type="gramStart"/>
+      <w:r>
+        <w:rPr>
+          <w:sz w:val="28"/>
+          <w:szCs w:val="28"/>
+          <w:highlight w:val="yellow"/>
+        </w:rPr>
+        <w:t>be ????</w:t>
+      </w:r>
+      <w:proofErr w:type="gramEnd"/>
+      <w:r>
+        <w:rPr>
+          <w:sz w:val="28"/>
+          <w:szCs w:val="28"/>
+        </w:rPr>
+        <w:br/>
+      </w:r>
+      <w:r>
+        <w:rPr>
+          <w:sz w:val="28"/>
+          <w:szCs w:val="28"/>
+        </w:rPr>
+        <w:br/>
+        <w:t>Additionally, the number of runs that the analyzer performs in one analy</w:t>
+      </w:r>
+      <w:r>
+        <w:rPr>
+          <w:sz w:val="28"/>
+          <w:szCs w:val="28"/>
+        </w:rPr>
+        <w:t>sis</w:t>
+      </w:r>
+      <w:r>
+        <w:rPr>
+          <w:sz w:val="28"/>
+          <w:szCs w:val="28"/>
+        </w:rPr>
+        <w:t xml:space="preserve"> can be adjusted. The number of runs can be increased to get a better idea for what the ideal cluster centers are. All data from each run can be viewed in the Multiple Run Summary Tab.</w:t>
+      </w:r>
+    </w:p>
+    <w:p>
+      <w:pPr>
+        <w:pStyle w:val="BodyText"/>
+        <w:jc w:val="left"/>
+        <w:rPr>
+          <w:rFonts w:ascii="Arial Black" w:hAnsi="Arial Black"/>
+          <w:color w:val="808080" w:themeColor="background1" w:themeShade="80"/>
+          <w:sz w:val="36"/>
+          <w:szCs w:val="36"/>
+        </w:rPr>
+      </w:pPr>
+      <w:r>
+        <w:rPr>
+          <w:rFonts w:ascii="Arial Black" w:hAnsi="Arial Black"/>
+          <w:color w:val="808080" w:themeColor="background1" w:themeShade="80"/>
+          <w:sz w:val="36"/>
+          <w:szCs w:val="36"/>
+        </w:rPr>
+        <w:t>Data Description</w:t>
+      </w:r>
+    </w:p>
+    <w:p>
+      <w:pPr>
+        <w:pStyle w:val="BodyText"/>
+        <w:jc w:val="left"/>
+        <w:rPr>
+          <w:rFonts w:ascii="Arial Black" w:hAnsi="Arial Black"/>
+          <w:color w:val="808080" w:themeColor="background1" w:themeShade="80"/>
+          <w:sz w:val="28"/>
+          <w:szCs w:val="28"/>
+        </w:rPr>
+      </w:pPr>
+      <w:r>
+        <w:rPr>
+          <w:sz w:val="28"/>
+          <w:szCs w:val="28"/>
+        </w:rPr>
+        <w:t>Another feature is the option to give concrete meaning to the numbers in each ranking. In the text field under Data Description, you can type in a word and click the “</w:t>
+      </w:r>
+      <w:r>
+        <w:rPr>
+          <w:b/>
+          <w:sz w:val="28"/>
+          <w:szCs w:val="28"/>
+        </w:rPr>
+        <w:t>+</w:t>
+      </w:r>
+      <w:r>
+        <w:rPr>
+          <w:sz w:val="28"/>
+          <w:szCs w:val="28"/>
+        </w:rPr>
+        <w:t>” button to add it to the existing word list. Click the “</w:t>
+      </w:r>
+      <w:r>
+        <w:rPr>
+          <w:b/>
+          <w:sz w:val="28"/>
+          <w:szCs w:val="28"/>
+        </w:rPr>
+        <w:t>–</w:t>
+      </w:r>
+      <w:r>
+        <w:rPr>
+          <w:sz w:val="28"/>
+          <w:szCs w:val="28"/>
+        </w:rPr>
+        <w:t xml:space="preserve">” button to remove a word from the list. The order of the words represents which number is replaced by which word, so the first word replaces all 1’s and -1’s, the second word replaces all 2’s and -2’s, etc. An example of a word list could be favorite ice cream flavors: chocolate, </w:t>
+      </w:r>
+      <w:r>
+        <w:rPr>
+          <w:sz w:val="28"/>
+          <w:szCs w:val="28"/>
+        </w:rPr>
+        <w:lastRenderedPageBreak/>
+        <w:t>vanilla, and strawberry. So the ranking {2, 1, 3} would be replaced by {vanilla, chocolate, strawberry}, meaning that vanilla is the highest ranked ice cream flavor.</w:t>
+      </w:r>
+    </w:p>
+    <w:p>
+      <w:pPr>
+        <w:rPr>
+          <w:rFonts w:ascii="Arial Black" w:hAnsi="Arial Black"/>
+          <w:color w:val="808080" w:themeColor="background1" w:themeShade="80"/>
+          <w:sz w:val="36"/>
+          <w:szCs w:val="36"/>
+        </w:rPr>
+      </w:pPr>
+      <w:r>
+        <w:rPr>
+          <w:rFonts w:ascii="Arial Black" w:hAnsi="Arial Black"/>
+          <w:color w:val="808080" w:themeColor="background1" w:themeShade="80"/>
+          <w:sz w:val="36"/>
+          <w:szCs w:val="36"/>
+        </w:rPr>
+        <w:t>Random Data Generation</w:t>
+      </w:r>
+    </w:p>
+    <w:p>
+      <w:pPr>
+        <w:rPr>
+          <w:spacing w:val="-20"/>
+          <w:kern w:val="28"/>
+          <w:sz w:val="28"/>
+        </w:rPr>
+      </w:pPr>
     </w:p>
     <w:p>
       <w:pPr>
@@ -2192,162 +2396,14 @@
         <w:rPr>
           <w:i w:val="0"/>
         </w:rPr>
-        <w:t xml:space="preserve">Another setting that can be adjusted is the randomization of the sigma vector. Checking the randomize sigma vector checkbox will generate random </w:t>
-      </w:r>
-      <w:proofErr w:type="spellStart"/>
+        <w:t>If you don’t have a ranked data file to load in, you have the option to create a randomly generated ranked data file that can also be customized to fit certain needs. To access the random data generator, navigate to the menu bar and select</w:t>
+      </w:r>
       <w:r>
         <w:rPr>
           <w:i w:val="0"/>
         </w:rPr>
-        <w:t>sigmas</w:t>
-      </w:r>
-      <w:proofErr w:type="spellEnd"/>
-      <w:r>
-        <w:rPr>
-          <w:i w:val="0"/>
-        </w:rPr>
-        <w:t xml:space="preserve"> in the sigma vector, thus the analyzation will start with completely random starting locations for the initial cluster centers. </w:t>
-      </w:r>
-      <w:r>
-        <w:rPr>
-          <w:i w:val="0"/>
-          <w:highlight w:val="yellow"/>
-        </w:rPr>
-        <w:t xml:space="preserve">If the checkbox is not checked, then the initial sigma values will be arbitrarily chosen to </w:t>
-      </w:r>
-      <w:proofErr w:type="gramStart"/>
-      <w:r>
-        <w:rPr>
-          <w:i w:val="0"/>
-          <w:highlight w:val="yellow"/>
-        </w:rPr>
-        <w:t>be ????</w:t>
-      </w:r>
-      <w:proofErr w:type="gramEnd"/>
-      <w:r>
-        <w:rPr>
-          <w:i w:val="0"/>
-        </w:rPr>
-        <w:br/>
-      </w:r>
-      <w:r>
-        <w:rPr>
-          <w:i w:val="0"/>
-        </w:rPr>
-        <w:br/>
-        <w:t>Additionally, the number of runs that the analyzer performs in one analyzation can be adjusted. The number of runs can be increased to get a better idea for what the ideal cluster centers are. All data from each run can be viewed in the Multiple Run Summary Tab.</w:t>
-      </w:r>
-    </w:p>
-    <w:p>
-      <w:pPr>
-        <w:pStyle w:val="ChapterTitle"/>
-        <w:contextualSpacing/>
-        <w:rPr>
-          <w:sz w:val="36"/>
-          <w:szCs w:val="36"/>
-        </w:rPr>
-      </w:pPr>
-      <w:r>
-        <w:rPr>
-          <w:sz w:val="36"/>
-          <w:szCs w:val="36"/>
-        </w:rPr>
-        <w:t>Data Description</w:t>
-      </w:r>
-    </w:p>
-    <w:p>
-      <w:pPr>
-        <w:pStyle w:val="ChapterSubtitle"/>
-        <w:ind w:right="40"/>
-        <w:rPr>
-          <w:i w:val="0"/>
-        </w:rPr>
-      </w:pPr>
-      <w:r>
-        <w:rPr>
-          <w:i w:val="0"/>
-        </w:rPr>
-        <w:t>Another feature is the option to give concrete meaning to the numbers in each ranking. In the text field under Data Description, you can type in a word and click the “</w:t>
-      </w:r>
-      <w:r>
-        <w:rPr>
-          <w:b/>
-          <w:i w:val="0"/>
-        </w:rPr>
-        <w:t>+</w:t>
-      </w:r>
-      <w:r>
-        <w:rPr>
-          <w:i w:val="0"/>
-        </w:rPr>
-        <w:t>” button to add it to the existing word list. Click the “</w:t>
-      </w:r>
-      <w:r>
-        <w:rPr>
-          <w:b/>
-          <w:i w:val="0"/>
-        </w:rPr>
-        <w:t>–</w:t>
-      </w:r>
-      <w:r>
-        <w:rPr>
-          <w:i w:val="0"/>
-        </w:rPr>
-        <w:t>” button to remove a word from the list. The order of the words represents which number is replaced by which word, so the first word replaces all 1’s and -1’s, the second word replaces all 2’s and -2’s, etc. An example of a word list could be favorite ice cream flavors: chocolate, vanilla, and strawberry. So the ranking {2, 1, 3} would be replaced by {vanilla, chocolate, strawberry}, meaning that vanilla is the highest ranked ice cream flavor.</w:t>
-      </w:r>
-    </w:p>
-    <w:p>
-      <w:pPr>
-        <w:rPr>
-          <w:spacing w:val="-20"/>
-          <w:kern w:val="28"/>
-          <w:sz w:val="28"/>
-        </w:rPr>
-      </w:pPr>
-      <w:r>
-        <w:br w:type="page"/>
-      </w:r>
-    </w:p>
-    <w:p>
-      <w:pPr>
-        <w:pStyle w:val="ChapterTitle"/>
-        <w:contextualSpacing/>
-        <w:rPr>
-          <w:sz w:val="36"/>
-          <w:szCs w:val="36"/>
-        </w:rPr>
-      </w:pPr>
-      <w:r>
-        <w:rPr>
-          <w:sz w:val="36"/>
-          <w:szCs w:val="36"/>
-        </w:rPr>
-        <w:lastRenderedPageBreak/>
-        <w:t>Random Data Generation</w:t>
-      </w:r>
-    </w:p>
-    <w:p>
-      <w:pPr>
-        <w:pStyle w:val="ChapterSubtitle"/>
-        <w:ind w:right="40"/>
-        <w:rPr>
-          <w:i w:val="0"/>
-        </w:rPr>
-      </w:pPr>
-      <w:r>
-        <w:rPr>
-          <w:i w:val="0"/>
-        </w:rPr>
-        <w:t>If you don’t have a ranked data file to load in, you have the option to create a randomly generated ranked data file that can also be customized to fit certain needs. To access the random data generator, navigate to the menu bar and select</w:t>
-      </w:r>
-      <w:r>
-        <w:rPr>
-          <w:i w:val="0"/>
-        </w:rPr>
         <w:t xml:space="preserve"> View&gt;Random Data Generation&gt; and then from there, a window will pop up with the random data generation settings.</w:t>
       </w:r>
-      <w:bookmarkStart w:id="0" w:name="_GoBack"/>
-      <w:bookmarkEnd w:id="0"/>
     </w:p>
     <w:p>
       <w:pPr>
@@ -2406,6 +2462,697 @@
           <w:i w:val="0"/>
         </w:rPr>
       </w:pPr>
+      <w:r>
+        <w:rPr>
+          <w:i w:val="0"/>
+          <w:highlight w:val="yellow"/>
+        </w:rPr>
+        <w:t>Eric, c</w:t>
+      </w:r>
+      <w:r>
+        <w:rPr>
+          <w:i w:val="0"/>
+          <w:highlight w:val="yellow"/>
+        </w:rPr>
+        <w:t>an you fill in information for the</w:t>
+      </w:r>
+      <w:r>
+        <w:rPr>
+          <w:i w:val="0"/>
+          <w:highlight w:val="yellow"/>
+        </w:rPr>
+        <w:t xml:space="preserve"> random data generation, since you primarily worked on this?</w:t>
+      </w:r>
+      <w:r>
+        <w:rPr>
+          <w:i w:val="0"/>
+        </w:rPr>
+        <w:br/>
+      </w:r>
+      <w:r>
+        <w:rPr>
+          <w:i w:val="0"/>
+        </w:rPr>
+        <w:br/>
+      </w:r>
+      <w:r>
+        <w:rPr>
+          <w:i w:val="0"/>
+        </w:rPr>
+        <w:br/>
+      </w:r>
+      <w:r>
+        <w:rPr>
+          <w:i w:val="0"/>
+        </w:rPr>
+        <w:br/>
+      </w:r>
+    </w:p>
+    <w:p>
+      <w:pPr>
+        <w:rPr>
+          <w:spacing w:val="-20"/>
+          <w:kern w:val="28"/>
+          <w:sz w:val="28"/>
+        </w:rPr>
+      </w:pPr>
+      <w:r>
+        <w:br w:type="page"/>
+      </w:r>
+    </w:p>
+    <w:p>
+      <w:pPr>
+        <w:pStyle w:val="ChapterSubtitle"/>
+        <w:ind w:right="40"/>
+        <w:rPr>
+          <w:rFonts w:ascii="Arial Black" w:hAnsi="Arial Black"/>
+          <w:i w:val="0"/>
+          <w:sz w:val="44"/>
+          <w:szCs w:val="44"/>
+        </w:rPr>
+      </w:pPr>
+      <w:r>
+        <w:rPr>
+          <w:rFonts w:ascii="Arial Black" w:hAnsi="Arial Black"/>
+          <w:i w:val="0"/>
+          <w:sz w:val="44"/>
+          <w:szCs w:val="44"/>
+        </w:rPr>
+        <w:lastRenderedPageBreak/>
+        <w:t>Interpreting the Results</w:t>
+      </w:r>
+    </w:p>
+    <w:p>
+      <w:pPr>
+        <w:pStyle w:val="BodyText"/>
+        <w:jc w:val="left"/>
+        <w:rPr>
+          <w:sz w:val="28"/>
+          <w:szCs w:val="28"/>
+        </w:rPr>
+      </w:pPr>
+      <w:r>
+        <w:rPr>
+          <w:sz w:val="28"/>
+          <w:szCs w:val="28"/>
+        </w:rPr>
+        <w:t>Once the analy</w:t>
+      </w:r>
+      <w:r>
+        <w:rPr>
+          <w:sz w:val="28"/>
+          <w:szCs w:val="28"/>
+        </w:rPr>
+        <w:t>sis</w:t>
+      </w:r>
+      <w:r>
+        <w:rPr>
+          <w:sz w:val="28"/>
+          <w:szCs w:val="28"/>
+        </w:rPr>
+        <w:t xml:space="preserve"> has finished, all results can be viewed in the six tabs </w:t>
+      </w:r>
+      <w:r>
+        <w:rPr>
+          <w:sz w:val="28"/>
+          <w:szCs w:val="28"/>
+        </w:rPr>
+        <w:t>located near at the top of main text field.</w:t>
+      </w:r>
+    </w:p>
+    <w:p>
+      <w:pPr>
+        <w:pStyle w:val="BodyText"/>
+        <w:jc w:val="left"/>
+        <w:rPr>
+          <w:sz w:val="28"/>
+          <w:szCs w:val="28"/>
+        </w:rPr>
+      </w:pPr>
+      <w:r>
+        <w:rPr>
+          <w:b/>
+          <w:sz w:val="28"/>
+          <w:szCs w:val="28"/>
+        </w:rPr>
+        <w:t>Cluster Centers</w:t>
+      </w:r>
+      <w:r>
+        <w:rPr>
+          <w:sz w:val="28"/>
+          <w:szCs w:val="28"/>
+        </w:rPr>
+        <w:t xml:space="preserve"> – </w:t>
+      </w:r>
+      <w:r>
+        <w:rPr>
+          <w:sz w:val="28"/>
+          <w:szCs w:val="28"/>
+        </w:rPr>
+        <w:t>displays the cluster center for each cluster of ranked data, starting with σ</w:t>
+      </w:r>
+      <w:r>
+        <w:rPr>
+          <w:sz w:val="28"/>
+          <w:szCs w:val="28"/>
+          <w:vertAlign w:val="subscript"/>
+        </w:rPr>
+        <w:t>0</w:t>
+      </w:r>
+      <w:r>
+        <w:rPr>
+          <w:sz w:val="28"/>
+          <w:szCs w:val="28"/>
+        </w:rPr>
+        <w:t xml:space="preserve"> and going up from there.</w:t>
+      </w:r>
+    </w:p>
+    <w:p>
+      <w:pPr>
+        <w:pStyle w:val="BodyText"/>
+        <w:jc w:val="left"/>
+        <w:rPr>
+          <w:sz w:val="28"/>
+          <w:szCs w:val="28"/>
+        </w:rPr>
+      </w:pPr>
+      <w:r>
+        <w:rPr>
+          <w:b/>
+          <w:sz w:val="28"/>
+          <w:szCs w:val="28"/>
+        </w:rPr>
+        <w:t>Q Vector</w:t>
+      </w:r>
+      <w:r>
+        <w:rPr>
+          <w:sz w:val="28"/>
+          <w:szCs w:val="28"/>
+        </w:rPr>
+        <w:t xml:space="preserve"> – </w:t>
+      </w:r>
+      <w:r>
+        <w:rPr>
+          <w:sz w:val="28"/>
+          <w:szCs w:val="28"/>
+        </w:rPr>
+        <w:t xml:space="preserve">displays the </w:t>
+      </w:r>
+      <w:r>
+        <w:rPr>
+          <w:i/>
+          <w:sz w:val="28"/>
+          <w:szCs w:val="28"/>
+        </w:rPr>
+        <w:t>q</w:t>
+      </w:r>
+      <w:r>
+        <w:rPr>
+          <w:sz w:val="28"/>
+          <w:szCs w:val="28"/>
+        </w:rPr>
+        <w:t xml:space="preserve"> values for every ranking in the π vector. Each ranking, displayed as π</w:t>
+      </w:r>
+      <w:r>
+        <w:rPr>
+          <w:i/>
+          <w:sz w:val="28"/>
+          <w:szCs w:val="28"/>
+          <w:vertAlign w:val="subscript"/>
+        </w:rPr>
+        <w:t>n</w:t>
+      </w:r>
+      <w:r>
+        <w:rPr>
+          <w:sz w:val="28"/>
+          <w:szCs w:val="28"/>
+          <w:vertAlign w:val="subscript"/>
+        </w:rPr>
+        <w:softHyphen/>
+      </w:r>
+      <w:r>
+        <w:rPr>
+          <w:sz w:val="28"/>
+          <w:szCs w:val="28"/>
+        </w:rPr>
+        <w:t xml:space="preserve">, will have a </w:t>
+      </w:r>
+      <w:r>
+        <w:rPr>
+          <w:i/>
+          <w:sz w:val="28"/>
+          <w:szCs w:val="28"/>
+        </w:rPr>
+        <w:t>q</w:t>
+      </w:r>
+      <w:r>
+        <w:rPr>
+          <w:sz w:val="28"/>
+          <w:szCs w:val="28"/>
+        </w:rPr>
+        <w:t xml:space="preserve"> value for every cluster</w:t>
+      </w:r>
+      <w:r>
+        <w:rPr>
+          <w:sz w:val="28"/>
+          <w:szCs w:val="28"/>
+        </w:rPr>
+        <w:t xml:space="preserve"> in the analysis, representing how closely the ranking is associated with each cluster.</w:t>
+      </w:r>
+    </w:p>
+    <w:p>
+      <w:pPr>
+        <w:pStyle w:val="BodyText"/>
+        <w:jc w:val="left"/>
+        <w:rPr>
+          <w:sz w:val="28"/>
+          <w:szCs w:val="28"/>
+        </w:rPr>
+      </w:pPr>
+      <w:r>
+        <w:rPr>
+          <w:b/>
+          <w:sz w:val="28"/>
+          <w:szCs w:val="28"/>
+        </w:rPr>
+        <w:t>C Vector</w:t>
+      </w:r>
+      <w:r>
+        <w:rPr>
+          <w:sz w:val="28"/>
+          <w:szCs w:val="28"/>
+        </w:rPr>
+        <w:t xml:space="preserve"> – </w:t>
+      </w:r>
+      <w:r>
+        <w:rPr>
+          <w:sz w:val="28"/>
+          <w:szCs w:val="28"/>
+        </w:rPr>
+        <w:t xml:space="preserve">displays the </w:t>
+      </w:r>
+      <w:r>
+        <w:rPr>
+          <w:i/>
+          <w:sz w:val="28"/>
+          <w:szCs w:val="28"/>
+        </w:rPr>
+        <w:t>c</w:t>
+      </w:r>
+      <w:r>
+        <w:rPr>
+          <w:sz w:val="28"/>
+          <w:szCs w:val="28"/>
+        </w:rPr>
+        <w:t xml:space="preserve"> values (cluster weights) for each cluster, starting with c</w:t>
+      </w:r>
+      <w:r>
+        <w:rPr>
+          <w:sz w:val="28"/>
+          <w:szCs w:val="28"/>
+          <w:vertAlign w:val="subscript"/>
+        </w:rPr>
+        <w:t>0</w:t>
+      </w:r>
+      <w:r>
+        <w:rPr>
+          <w:sz w:val="28"/>
+          <w:szCs w:val="28"/>
+        </w:rPr>
+        <w:t xml:space="preserve"> and going up from there.</w:t>
+      </w:r>
+    </w:p>
+    <w:p>
+      <w:pPr>
+        <w:pStyle w:val="BodyText"/>
+        <w:jc w:val="left"/>
+        <w:rPr>
+          <w:sz w:val="28"/>
+          <w:szCs w:val="28"/>
+        </w:rPr>
+      </w:pPr>
+      <w:proofErr w:type="gramStart"/>
+      <w:r>
+        <w:rPr>
+          <w:rFonts w:ascii="Calibri" w:hAnsi="Calibri"/>
+          <w:b/>
+          <w:sz w:val="28"/>
+          <w:szCs w:val="28"/>
+        </w:rPr>
+        <w:t>λ</w:t>
+      </w:r>
+      <w:proofErr w:type="gramEnd"/>
+      <w:r>
+        <w:rPr>
+          <w:b/>
+          <w:sz w:val="28"/>
+          <w:szCs w:val="28"/>
+        </w:rPr>
+        <w:t xml:space="preserve"> Vector</w:t>
+      </w:r>
+      <w:r>
+        <w:rPr>
+          <w:sz w:val="28"/>
+          <w:szCs w:val="28"/>
+        </w:rPr>
+        <w:t xml:space="preserve"> – </w:t>
+      </w:r>
+      <w:r>
+        <w:rPr>
+          <w:sz w:val="28"/>
+          <w:szCs w:val="28"/>
+        </w:rPr>
+        <w:t xml:space="preserve">displays the dispersion parameter value for each cluster, starting with </w:t>
+      </w:r>
+      <w:r>
+        <w:rPr>
+          <w:sz w:val="28"/>
+          <w:szCs w:val="28"/>
+        </w:rPr>
+        <w:t>λ</w:t>
+      </w:r>
+      <w:r>
+        <w:rPr>
+          <w:sz w:val="28"/>
+          <w:szCs w:val="28"/>
+          <w:vertAlign w:val="subscript"/>
+        </w:rPr>
+        <w:t>0</w:t>
+      </w:r>
+      <w:r>
+        <w:rPr>
+          <w:sz w:val="28"/>
+          <w:szCs w:val="28"/>
+        </w:rPr>
+        <w:t xml:space="preserve"> and going up from there.</w:t>
+      </w:r>
+    </w:p>
+    <w:p>
+      <w:pPr>
+        <w:pStyle w:val="BodyText"/>
+        <w:jc w:val="left"/>
+        <w:rPr>
+          <w:sz w:val="28"/>
+          <w:szCs w:val="28"/>
+        </w:rPr>
+      </w:pPr>
+      <w:proofErr w:type="gramStart"/>
+      <w:r>
+        <w:rPr>
+          <w:b/>
+          <w:sz w:val="28"/>
+          <w:szCs w:val="28"/>
+        </w:rPr>
+        <w:t>σ</w:t>
+      </w:r>
+      <w:proofErr w:type="gramEnd"/>
+      <w:r>
+        <w:rPr>
+          <w:b/>
+          <w:sz w:val="28"/>
+          <w:szCs w:val="28"/>
+        </w:rPr>
+        <w:t xml:space="preserve"> Timelin</w:t>
+      </w:r>
+      <w:r>
+        <w:rPr>
+          <w:b/>
+          <w:sz w:val="28"/>
+          <w:szCs w:val="28"/>
+        </w:rPr>
+        <w:t>e</w:t>
+      </w:r>
+      <w:r>
+        <w:rPr>
+          <w:sz w:val="28"/>
+          <w:szCs w:val="28"/>
+        </w:rPr>
+        <w:t xml:space="preserve"> – displays how each cluster center, </w:t>
+      </w:r>
+      <w:proofErr w:type="spellStart"/>
+      <w:r>
+        <w:rPr>
+          <w:sz w:val="28"/>
+          <w:szCs w:val="28"/>
+        </w:rPr>
+        <w:t>σ</w:t>
+      </w:r>
+      <w:r>
+        <w:rPr>
+          <w:i/>
+          <w:sz w:val="28"/>
+          <w:szCs w:val="28"/>
+          <w:vertAlign w:val="subscript"/>
+        </w:rPr>
+        <w:t>n</w:t>
+      </w:r>
+      <w:proofErr w:type="spellEnd"/>
+      <w:r>
+        <w:rPr>
+          <w:sz w:val="28"/>
+          <w:szCs w:val="28"/>
+        </w:rPr>
+        <w:t>, has changed throughout each step in the analysis.</w:t>
+      </w:r>
+    </w:p>
+    <w:p>
+      <w:pPr>
+        <w:pStyle w:val="BodyText"/>
+        <w:jc w:val="left"/>
+        <w:rPr>
+          <w:sz w:val="28"/>
+          <w:szCs w:val="28"/>
+        </w:rPr>
+      </w:pPr>
+      <w:r>
+        <w:rPr>
+          <w:b/>
+          <w:sz w:val="28"/>
+          <w:szCs w:val="28"/>
+        </w:rPr>
+        <w:t>Multiple Run Summary</w:t>
+      </w:r>
+      <w:r>
+        <w:rPr>
+          <w:sz w:val="28"/>
+          <w:szCs w:val="28"/>
+        </w:rPr>
+        <w:t xml:space="preserve"> – </w:t>
+      </w:r>
+      <w:r>
+        <w:rPr>
+          <w:sz w:val="28"/>
+          <w:szCs w:val="28"/>
+          <w:highlight w:val="yellow"/>
+        </w:rPr>
+        <w:t>need an explanation here</w:t>
+      </w:r>
+    </w:p>
+    <w:p>
+      <w:pPr>
+        <w:pStyle w:val="BodyText"/>
+        <w:jc w:val="left"/>
+        <w:rPr>
+          <w:sz w:val="28"/>
+          <w:szCs w:val="28"/>
+        </w:rPr>
+      </w:pPr>
+    </w:p>
+    <w:p>
+      <w:pPr>
+        <w:pStyle w:val="BodyText"/>
+        <w:jc w:val="left"/>
+        <w:rPr>
+          <w:sz w:val="28"/>
+          <w:szCs w:val="28"/>
+        </w:rPr>
+      </w:pPr>
+    </w:p>
+    <w:p>
+      <w:pPr>
+        <w:pStyle w:val="ChapterSubtitle"/>
+        <w:ind w:right="40"/>
+        <w:rPr>
+          <w:rFonts w:ascii="Arial Black" w:hAnsi="Arial Black"/>
+          <w:i w:val="0"/>
+          <w:sz w:val="44"/>
+          <w:szCs w:val="44"/>
+        </w:rPr>
+      </w:pPr>
+      <w:r>
+        <w:rPr>
+          <w:rFonts w:ascii="Arial Black" w:hAnsi="Arial Black"/>
+          <w:i w:val="0"/>
+          <w:sz w:val="44"/>
+          <w:szCs w:val="44"/>
+        </w:rPr>
+        <w:t>Saving/Exporting</w:t>
+      </w:r>
+    </w:p>
+    <w:p>
+      <w:pPr>
+        <w:pStyle w:val="BodyText"/>
+        <w:jc w:val="left"/>
+        <w:rPr>
+          <w:sz w:val="28"/>
+          <w:szCs w:val="28"/>
+        </w:rPr>
+      </w:pPr>
+      <w:proofErr w:type="gramStart"/>
+      <w:r>
+        <w:rPr>
+          <w:b/>
+          <w:sz w:val="28"/>
+          <w:szCs w:val="28"/>
+        </w:rPr>
+        <w:t>Saving.</w:t>
+      </w:r>
+      <w:proofErr w:type="gramEnd"/>
+      <w:r>
+        <w:rPr>
+          <w:sz w:val="28"/>
+          <w:szCs w:val="28"/>
+        </w:rPr>
+        <w:br/>
+        <w:t>To save all results and settings from the current analysis, navigate to the menu bar and select File&gt;Save Session&gt; and then select a location</w:t>
+      </w:r>
+      <w:r>
+        <w:rPr>
+          <w:sz w:val="28"/>
+          <w:szCs w:val="28"/>
+        </w:rPr>
+        <w:t xml:space="preserve"> on your computer</w:t>
+      </w:r>
+      <w:r>
+        <w:rPr>
+          <w:sz w:val="28"/>
+          <w:szCs w:val="28"/>
+        </w:rPr>
+        <w:t xml:space="preserve"> to save your file. Once saved, your work will be saved into </w:t>
+      </w:r>
+      <w:proofErr w:type="gramStart"/>
+      <w:r>
+        <w:rPr>
+          <w:sz w:val="28"/>
+          <w:szCs w:val="28"/>
+        </w:rPr>
+        <w:t>a</w:t>
+      </w:r>
+      <w:proofErr w:type="gramEnd"/>
+      <w:r>
+        <w:rPr>
+          <w:sz w:val="28"/>
+          <w:szCs w:val="28"/>
+        </w:rPr>
+        <w:t xml:space="preserve"> </w:t>
+      </w:r>
+      <w:r>
+        <w:rPr>
+          <w:b/>
+          <w:sz w:val="28"/>
+          <w:szCs w:val="28"/>
+        </w:rPr>
+        <w:t>.</w:t>
+      </w:r>
+      <w:proofErr w:type="spellStart"/>
+      <w:r>
+        <w:rPr>
+          <w:b/>
+          <w:sz w:val="28"/>
+          <w:szCs w:val="28"/>
+        </w:rPr>
+        <w:t>rnkr</w:t>
+      </w:r>
+      <w:proofErr w:type="spellEnd"/>
+      <w:r>
+        <w:rPr>
+          <w:sz w:val="28"/>
+          <w:szCs w:val="28"/>
+        </w:rPr>
+        <w:t xml:space="preserve"> file. This file can later be accessed to open and restore that session with the same settings and results.</w:t>
+      </w:r>
+    </w:p>
+    <w:p>
+      <w:pPr>
+        <w:pStyle w:val="BodyText"/>
+        <w:jc w:val="left"/>
+        <w:rPr>
+          <w:sz w:val="28"/>
+          <w:szCs w:val="28"/>
+        </w:rPr>
+      </w:pPr>
+      <w:proofErr w:type="gramStart"/>
+      <w:r>
+        <w:rPr>
+          <w:b/>
+          <w:sz w:val="28"/>
+          <w:szCs w:val="28"/>
+        </w:rPr>
+        <w:t>Exporting Results.</w:t>
+      </w:r>
+      <w:proofErr w:type="gramEnd"/>
+      <w:r>
+        <w:rPr>
+          <w:b/>
+          <w:sz w:val="28"/>
+          <w:szCs w:val="28"/>
+        </w:rPr>
+        <w:br/>
+      </w:r>
+      <w:r>
+        <w:rPr>
+          <w:sz w:val="28"/>
+          <w:szCs w:val="28"/>
+        </w:rPr>
+        <w:t>To export all results from each tab in the current analysis, navigate to the menu bar and select File&gt;Export Results&gt; and then select a location on your computer</w:t>
+      </w:r>
+      <w:bookmarkStart w:id="0" w:name="_GoBack"/>
+      <w:bookmarkEnd w:id="0"/>
+      <w:r>
+        <w:rPr>
+          <w:sz w:val="28"/>
+          <w:szCs w:val="28"/>
+        </w:rPr>
+        <w:t xml:space="preserve"> to save your file. Exporting your results will create a </w:t>
+      </w:r>
+      <w:r>
+        <w:rPr>
+          <w:b/>
+          <w:sz w:val="28"/>
+          <w:szCs w:val="28"/>
+        </w:rPr>
+        <w:t>.txt</w:t>
+      </w:r>
+      <w:r>
+        <w:rPr>
+          <w:sz w:val="28"/>
+          <w:szCs w:val="28"/>
+        </w:rPr>
+        <w:t xml:space="preserve"> </w:t>
+      </w:r>
+      <w:r>
+        <w:rPr>
+          <w:sz w:val="28"/>
+          <w:szCs w:val="28"/>
+        </w:rPr>
+        <w:lastRenderedPageBreak/>
+        <w:t>file containing all information you would normally see in each of the six tabs.</w:t>
+      </w:r>
+    </w:p>
+    <w:p>
+      <w:pPr>
+        <w:pStyle w:val="BodyText"/>
+        <w:jc w:val="left"/>
+        <w:rPr>
+          <w:sz w:val="28"/>
+          <w:szCs w:val="28"/>
+        </w:rPr>
+      </w:pPr>
+    </w:p>
+    <w:p>
+      <w:pPr>
+        <w:pStyle w:val="BodyText"/>
+      </w:pPr>
     </w:p>
     <w:p>
       <w:r>
@@ -2967,7 +3714,23 @@
           <w:sz w:val="28"/>
           <w:szCs w:val="28"/>
         </w:rPr>
-        <w:t xml:space="preserve"> – list containing all the ranked data elements for basis of analyzation.</w:t>
+        <w:t xml:space="preserve"> – list containing all the ranked data elements for basis of analy</w:t>
+      </w:r>
+      <w:r>
+        <w:rPr>
+          <w:rFonts w:cs="Arial"/>
+          <w:sz w:val="28"/>
+          <w:szCs w:val="28"/>
+        </w:rPr>
+        <w:t>sis</w:t>
+      </w:r>
+      <w:r>
+        <w:rPr>
+          <w:rFonts w:cs="Arial"/>
+          <w:sz w:val="28"/>
+          <w:szCs w:val="28"/>
+        </w:rPr>
+        <w:t>.</w:t>
       </w:r>
     </w:p>
     <w:p>
@@ -3182,7 +3945,7 @@
         <w:rStyle w:val="PageNumber"/>
         <w:noProof/>
       </w:rPr>
-      <w:t>5</w:t>
+      <w:t>7</w:t>
     </w:r>
     <w:r>
       <w:rPr>
@@ -7594,7 +8357,7 @@
 </file>
 
 <file path=customXml/itemProps1.xml><?xml version="1.0" encoding="utf-8"?>
-<ds:datastoreItem xmlns:ds="http://schemas.openxmlformats.org/officeDocument/2006/customXml" ds:itemID="{C75B9FF6-45BA-4D00-8D0D-961DE0764990}">
+<ds:datastoreItem xmlns:ds="http://schemas.openxmlformats.org/officeDocument/2006/customXml" ds:itemID="{D07C2DA9-5277-45D2-9F50-20231AA51D04}">
   <ds:schemaRefs>
     <ds:schemaRef ds:uri="http://schemas.openxmlformats.org/officeDocument/2006/bibliography"/>
   </ds:schemaRefs>

</xml_diff>

<commit_message>
Updated programmers gudie and users guide's section on the random data generator. Also, made some of the error messages appear more specific in giving a line number of where the problem occurs.
</commit_message>
<xml_diff>
--- a/User's Guide.docx
+++ b/User's Guide.docx
@@ -1,6 +1,6 @@
 
 <file path=word/document.xml><?xml version="1.0" encoding="utf-8"?>
-<w:document xmlns:wpc="http://schemas.microsoft.com/office/word/2010/wordprocessingCanvas" xmlns:mc="http://schemas.openxmlformats.org/markup-compatibility/2006" xmlns:o="urn:schemas-microsoft-com:office:office" xmlns:r="http://schemas.openxmlformats.org/officeDocument/2006/relationships" xmlns:m="http://schemas.openxmlformats.org/officeDocument/2006/math" xmlns:v="urn:schemas-microsoft-com:vml" xmlns:wp14="http://schemas.microsoft.com/office/word/2010/wordprocessingDrawing" xmlns:wp="http://schemas.openxmlformats.org/drawingml/2006/wordprocessingDrawing" xmlns:w10="urn:schemas-microsoft-com:office:word" xmlns:w="http://schemas.openxmlformats.org/wordprocessingml/2006/main" xmlns:w14="http://schemas.microsoft.com/office/word/2010/wordml" xmlns:wpg="http://schemas.microsoft.com/office/word/2010/wordprocessingGroup" xmlns:wpi="http://schemas.microsoft.com/office/word/2010/wordprocessingInk" xmlns:wne="http://schemas.microsoft.com/office/word/2006/wordml" xmlns:wps="http://schemas.microsoft.com/office/word/2010/wordprocessingShape" mc:Ignorable="w14 wp14">
+<w:document xmlns:wpc="http://schemas.microsoft.com/office/word/2010/wordprocessingCanvas" xmlns:mc="http://schemas.openxmlformats.org/markup-compatibility/2006" xmlns:o="urn:schemas-microsoft-com:office:office" xmlns:r="http://schemas.openxmlformats.org/officeDocument/2006/relationships" xmlns:m="http://schemas.openxmlformats.org/officeDocument/2006/math" xmlns:v="urn:schemas-microsoft-com:vml" xmlns:wp14="http://schemas.microsoft.com/office/word/2010/wordprocessingDrawing" xmlns:wp="http://schemas.openxmlformats.org/drawingml/2006/wordprocessingDrawing" xmlns:w10="urn:schemas-microsoft-com:office:word" xmlns:w="http://schemas.openxmlformats.org/wordprocessingml/2006/main" xmlns:w14="http://schemas.microsoft.com/office/word/2010/wordml" xmlns:w15="http://schemas.microsoft.com/office/word/2012/wordml" xmlns:wpg="http://schemas.microsoft.com/office/word/2010/wordprocessingGroup" xmlns:wpi="http://schemas.microsoft.com/office/word/2010/wordprocessingInk" xmlns:wne="http://schemas.microsoft.com/office/word/2006/wordml" xmlns:wps="http://schemas.microsoft.com/office/word/2010/wordprocessingShape" mc:Ignorable="w14 w15 wp14">
   <w:body>
     <w:p>
       <w:pPr>
@@ -25,8 +25,6 @@
         </w:rPr>
         <w:t>data cluster analyzation</w:t>
       </w:r>
-      <w:bookmarkStart w:id="0" w:name="_GoBack"/>
-      <w:bookmarkEnd w:id="0"/>
     </w:p>
     <w:p>
       <w:pPr>
@@ -137,7 +135,7 @@
                     </pic:cNvPicPr>
                   </pic:nvPicPr>
                   <pic:blipFill>
-                    <a:blip r:embed="rId9">
+                    <a:blip r:embed="rId8">
                       <a:extLst>
                         <a:ext uri="{28A0092B-C50C-407E-A947-70E740481C1C}">
                           <a14:useLocalDpi xmlns:a14="http://schemas.microsoft.com/office/drawing/2010/main" val="0"/>
@@ -1206,10 +1204,10 @@
       <w:pPr>
         <w:contextualSpacing/>
         <w:sectPr>
-          <w:headerReference w:type="default" r:id="rId10"/>
-          <w:footerReference w:type="default" r:id="rId11"/>
-          <w:headerReference w:type="first" r:id="rId12"/>
-          <w:footerReference w:type="first" r:id="rId13"/>
+          <w:headerReference w:type="default" r:id="rId9"/>
+          <w:footerReference w:type="default" r:id="rId10"/>
+          <w:headerReference w:type="first" r:id="rId11"/>
+          <w:footerReference w:type="first" r:id="rId12"/>
           <w:pgSz w:w="12240" w:h="15840" w:code="1"/>
           <w:pgMar w:top="1800" w:right="1200" w:bottom="1440" w:left="1200" w:header="960" w:footer="960" w:gutter="0"/>
           <w:pgNumType w:start="1"/>
@@ -1779,7 +1777,7 @@
           </mc:Choice>
           <mc:Fallback>
             <w:pict>
-              <v:shapetype id="_x0000_t202" coordsize="21600,21600" o:spt="202" path="m,l,21600r21600,l21600,xe">
+              <v:shapetype w14:anchorId="430773EA" id="_x0000_t202" coordsize="21600,21600" o:spt="202" path="m,l,21600r21600,l21600,xe">
                 <v:stroke joinstyle="miter"/>
                 <v:path gradientshapeok="t" o:connecttype="rect"/>
               </v:shapetype>
@@ -1817,7 +1815,25 @@
                           <w:sz w:val="22"/>
                           <w:szCs w:val="22"/>
                         </w:rPr>
-                        <w:t>5,3,-4,1,2</w:t>
+                        <w:t>5</w:t>
+                      </w:r>
+                      <w:proofErr w:type="gramStart"/>
+                      <w:r>
+                        <w:rPr>
+                          <w:rFonts w:ascii="Consolas" w:hAnsi="Consolas" w:cs="Consolas"/>
+                          <w:sz w:val="22"/>
+                          <w:szCs w:val="22"/>
+                        </w:rPr>
+                        <w:t>,3</w:t>
+                      </w:r>
+                      <w:proofErr w:type="gramEnd"/>
+                      <w:r>
+                        <w:rPr>
+                          <w:rFonts w:ascii="Consolas" w:hAnsi="Consolas" w:cs="Consolas"/>
+                          <w:sz w:val="22"/>
+                          <w:szCs w:val="22"/>
+                        </w:rPr>
+                        <w:t>,-4,1,2</w:t>
                       </w:r>
                     </w:p>
                     <w:p>
@@ -1979,16 +1995,6 @@
     </w:p>
     <w:p>
       <w:pPr>
-        <w:pStyle w:val="BodyText"/>
-      </w:pPr>
-    </w:p>
-    <w:p>
-      <w:pPr>
-        <w:pStyle w:val="BodyText"/>
-      </w:pPr>
-    </w:p>
-    <w:p>
-      <w:pPr>
         <w:pStyle w:val="ChapterTitle"/>
         <w:contextualSpacing/>
         <w:rPr>
@@ -2043,7 +2049,7 @@
                     </pic:cNvPicPr>
                   </pic:nvPicPr>
                   <pic:blipFill>
-                    <a:blip r:embed="rId14">
+                    <a:blip r:embed="rId13">
                       <a:extLst>
                         <a:ext uri="{28A0092B-C50C-407E-A947-70E740481C1C}">
                           <a14:useLocalDpi xmlns:a14="http://schemas.microsoft.com/office/drawing/2010/main" val="0"/>
@@ -2216,7 +2222,14 @@
           <w:sz w:val="28"/>
           <w:szCs w:val="28"/>
         </w:rPr>
-        <w:t xml:space="preserve"> in the sigma vector, thus the analy</w:t>
+        <w:t xml:space="preserve"> in the sigma </w:t>
+      </w:r>
+      <w:r>
+        <w:rPr>
+          <w:sz w:val="28"/>
+          <w:szCs w:val="28"/>
+        </w:rPr>
+        <w:t>vector, thus the analy</w:t>
       </w:r>
       <w:r>
         <w:rPr>
@@ -2230,26 +2243,52 @@
           <w:sz w:val="28"/>
           <w:szCs w:val="28"/>
         </w:rPr>
-        <w:t xml:space="preserve"> will start with completely random starting locations for the initial cluster centers. </w:t>
-      </w:r>
-      <w:r>
-        <w:rPr>
-          <w:sz w:val="28"/>
-          <w:szCs w:val="28"/>
-          <w:highlight w:val="yellow"/>
-        </w:rPr>
-        <w:t xml:space="preserve">If the checkbox is not checked, then the initial sigma values will be arbitrarily chosen to </w:t>
+        <w:t xml:space="preserve"> will start with completely random starting locations for the initial cluster centers. If the checkbox is not checked, then the initial sigma values will</w:t>
+      </w:r>
+      <w:r>
+        <w:rPr>
+          <w:sz w:val="28"/>
+          <w:szCs w:val="28"/>
+        </w:rPr>
+        <w:t xml:space="preserve"> only</w:t>
+      </w:r>
+      <w:r>
+        <w:rPr>
+          <w:sz w:val="28"/>
+          <w:szCs w:val="28"/>
+        </w:rPr>
+        <w:t xml:space="preserve"> be arbitrarily chosen</w:t>
+      </w:r>
+      <w:r>
+        <w:rPr>
+          <w:sz w:val="28"/>
+          <w:szCs w:val="28"/>
+        </w:rPr>
+        <w:t xml:space="preserve"> if there is two or less cluster centers. Their values </w:t>
       </w:r>
       <w:proofErr w:type="gramStart"/>
       <w:r>
         <w:rPr>
           <w:sz w:val="28"/>
           <w:szCs w:val="28"/>
-          <w:highlight w:val="yellow"/>
-        </w:rPr>
-        <w:t>be ????</w:t>
+        </w:rPr>
+        <w:t>will  be</w:t>
       </w:r>
       <w:proofErr w:type="gramEnd"/>
+      <w:r>
+        <w:rPr>
+          <w:sz w:val="28"/>
+          <w:szCs w:val="28"/>
+        </w:rPr>
+        <w:t xml:space="preserve"> {1, 2, 3, …, n} for the first cluster and {n, …, 3, 2, 1} for the second cluster.</w:t>
+      </w:r>
+      <w:r>
+        <w:rPr>
+          <w:sz w:val="28"/>
+          <w:szCs w:val="28"/>
+        </w:rPr>
+        <w:t xml:space="preserve"> </w:t>
+      </w:r>
       <w:r>
         <w:rPr>
           <w:sz w:val="28"/>
@@ -2347,7 +2386,7 @@
           <w:sz w:val="28"/>
           <w:szCs w:val="28"/>
         </w:rPr>
-        <w:t xml:space="preserve">” button to remove a word from the list. The order of the words represents which number is replaced by which word, so the first word replaces all 1’s and -1’s, the second word replaces all 2’s and -2’s, etc. An example of a word list could be favorite ice cream flavors: chocolate, </w:t>
+        <w:t xml:space="preserve">” button to remove a word from the list. The order of the words represents which number is replaced by which word, so the first word </w:t>
       </w:r>
       <w:r>
         <w:rPr>
@@ -2355,7 +2394,7 @@
           <w:szCs w:val="28"/>
         </w:rPr>
         <w:lastRenderedPageBreak/>
-        <w:t>vanilla, and strawberry. So the ranking {2, 1, 3} would be replaced by {vanilla, chocolate, strawberry}, meaning that vanilla is the highest ranked ice cream flavor.</w:t>
+        <w:t>replaces all 1’s and -1’s, the second word replaces all 2’s and -2’s, etc. An example of a word list could be favorite ice cream flavors: chocolate, vanilla, and strawberry. So the ranking {2, 1, 3} would be replaced by {vanilla, chocolate, strawberry}, meaning that vanilla is the highest ranked ice cream flavor.</w:t>
       </w:r>
     </w:p>
     <w:p>
@@ -2380,11 +2419,26 @@
     <w:p>
       <w:pPr>
         <w:rPr>
-          <w:spacing w:val="-20"/>
-          <w:kern w:val="28"/>
-          <w:sz w:val="28"/>
-        </w:rPr>
-      </w:pPr>
+          <w:rFonts w:ascii="Arial Black" w:hAnsi="Arial Black"/>
+          <w:color w:val="808080" w:themeColor="background1" w:themeShade="80"/>
+          <w:sz w:val="28"/>
+          <w:szCs w:val="28"/>
+        </w:rPr>
+      </w:pPr>
+      <w:r>
+        <w:rPr>
+          <w:sz w:val="28"/>
+          <w:szCs w:val="28"/>
+        </w:rPr>
+        <w:t>If you don’t have a ranked data file to load in, you have the option to create a randomly generated ranked data file that can also be customized to fit certain needs. To access the random data generator, navigate to the menu bar and select</w:t>
+      </w:r>
+      <w:r>
+        <w:rPr>
+          <w:sz w:val="28"/>
+          <w:szCs w:val="28"/>
+        </w:rPr>
+        <w:t xml:space="preserve"> View&gt;Random Data Generation&gt; and then from there, a window will pop up with the random data generation settings.</w:t>
+      </w:r>
     </w:p>
     <w:p>
       <w:pPr>
@@ -2392,38 +2446,21 @@
         <w:ind w:right="40"/>
         <w:rPr>
           <w:i w:val="0"/>
-        </w:rPr>
-      </w:pPr>
-      <w:r>
-        <w:rPr>
-          <w:i w:val="0"/>
-        </w:rPr>
-        <w:t>If you don’t have a ranked data file to load in, you have the option to create a randomly generated ranked data file that can also be customized to fit certain needs. To access the random data generator, navigate to the menu bar and select</w:t>
-      </w:r>
-      <w:r>
-        <w:rPr>
-          <w:i w:val="0"/>
-        </w:rPr>
-        <w:t xml:space="preserve"> View&gt;Random Data Generation&gt; and then from there, a window will pop up with the random data generation settings.</w:t>
-      </w:r>
-    </w:p>
-    <w:p>
-      <w:pPr>
-        <w:pStyle w:val="ChapterSubtitle"/>
-        <w:ind w:right="40"/>
-        <w:rPr>
-          <w:i w:val="0"/>
-        </w:rPr>
-      </w:pPr>
-      <w:r>
-        <w:rPr>
+          <w:szCs w:val="28"/>
+        </w:rPr>
+      </w:pPr>
+      <w:r>
+        <w:rPr>
+          <w:i w:val="0"/>
           <w:noProof/>
-        </w:rPr>
+          <w:szCs w:val="28"/>
+        </w:rPr>
+        <w:lastRenderedPageBreak/>
         <w:drawing>
-          <wp:inline distT="0" distB="0" distL="0" distR="0" wp14:anchorId="220F51F1" wp14:editId="3A77981E">
-            <wp:extent cx="4883150" cy="3463593"/>
-            <wp:effectExtent l="0" t="0" r="0" b="3810"/>
-            <wp:docPr id="4" name="Picture 4"/>
+          <wp:inline distT="0" distB="0" distL="0" distR="0">
+            <wp:extent cx="4249582" cy="3231211"/>
+            <wp:effectExtent l="0" t="0" r="0" b="7620"/>
+            <wp:docPr id="2" name="Picture 2"/>
             <wp:cNvGraphicFramePr>
               <a:graphicFrameLocks xmlns:a="http://schemas.openxmlformats.org/drawingml/2006/main" noChangeAspect="1"/>
             </wp:cNvGraphicFramePr>
@@ -2431,23 +2468,36 @@
               <a:graphicData uri="http://schemas.openxmlformats.org/drawingml/2006/picture">
                 <pic:pic xmlns:pic="http://schemas.openxmlformats.org/drawingml/2006/picture">
                   <pic:nvPicPr>
-                    <pic:cNvPr id="0" name=""/>
-                    <pic:cNvPicPr/>
+                    <pic:cNvPr id="0" name="Picture 1"/>
+                    <pic:cNvPicPr>
+                      <a:picLocks noChangeAspect="1" noChangeArrowheads="1"/>
+                    </pic:cNvPicPr>
                   </pic:nvPicPr>
                   <pic:blipFill>
-                    <a:blip r:embed="rId15"/>
+                    <a:blip r:embed="rId14" cstate="print">
+                      <a:extLst>
+                        <a:ext uri="{28A0092B-C50C-407E-A947-70E740481C1C}">
+                          <a14:useLocalDpi xmlns:a14="http://schemas.microsoft.com/office/drawing/2010/main" val="0"/>
+                        </a:ext>
+                      </a:extLst>
+                    </a:blip>
+                    <a:srcRect/>
                     <a:stretch>
                       <a:fillRect/>
                     </a:stretch>
                   </pic:blipFill>
-                  <pic:spPr>
+                  <pic:spPr bwMode="auto">
                     <a:xfrm>
                       <a:off x="0" y="0"/>
-                      <a:ext cx="4883150" cy="3463593"/>
+                      <a:ext cx="4253002" cy="3233811"/>
                     </a:xfrm>
                     <a:prstGeom prst="rect">
                       <a:avLst/>
                     </a:prstGeom>
+                    <a:noFill/>
+                    <a:ln>
+                      <a:noFill/>
+                    </a:ln>
                   </pic:spPr>
                 </pic:pic>
               </a:graphicData>
@@ -2467,41 +2517,689 @@
       <w:r>
         <w:rPr>
           <w:i w:val="0"/>
-          <w:highlight w:val="yellow"/>
-        </w:rPr>
-        <w:t>Eric, c</w:t>
-      </w:r>
-      <w:r>
-        <w:rPr>
-          <w:i w:val="0"/>
-          <w:highlight w:val="yellow"/>
-        </w:rPr>
-        <w:t>an you fill in information for the</w:t>
-      </w:r>
-      <w:r>
-        <w:rPr>
-          <w:i w:val="0"/>
-          <w:highlight w:val="yellow"/>
-        </w:rPr>
-        <w:t xml:space="preserve"> random data generation, since you primarily worked on this?</w:t>
-      </w:r>
-      <w:r>
-        <w:rPr>
-          <w:i w:val="0"/>
-        </w:rPr>
-        <w:br/>
-      </w:r>
-      <w:r>
-        <w:rPr>
-          <w:i w:val="0"/>
-        </w:rPr>
-        <w:br/>
-      </w:r>
-      <w:r>
-        <w:rPr>
-          <w:i w:val="0"/>
-        </w:rPr>
-        <w:br/>
+        </w:rPr>
+        <w:t>Above, we can see options for rand</w:t>
+      </w:r>
+      <w:r>
+        <w:rPr>
+          <w:i w:val="0"/>
+        </w:rPr>
+        <w:t>omly</w:t>
+      </w:r>
+      <w:r>
+        <w:rPr>
+          <w:i w:val="0"/>
+        </w:rPr>
+        <w:t xml:space="preserve"> generating data. The left side of the screen shows each individual cluster center, and the right side of the screen shows data for scattering the members for a single selected cluster center. </w:t>
+      </w:r>
+    </w:p>
+    <w:p>
+      <w:pPr>
+        <w:pStyle w:val="ChapterSubtitle"/>
+        <w:ind w:right="40"/>
+        <w:rPr>
+          <w:i w:val="0"/>
+        </w:rPr>
+      </w:pPr>
+      <w:r>
+        <w:rPr>
+          <w:i w:val="0"/>
+        </w:rPr>
+        <w:t>To add a cluster center, type the ranking int</w:t>
+      </w:r>
+      <w:r>
+        <w:rPr>
+          <w:i w:val="0"/>
+        </w:rPr>
+        <w:t xml:space="preserve">o the textbox located at </w:t>
+      </w:r>
+      <w:r>
+        <w:rPr>
+          <w:i w:val="0"/>
+        </w:rPr>
+        <w:t>(</w:t>
+      </w:r>
+      <w:r>
+        <w:rPr>
+          <w:b/>
+          <w:i w:val="0"/>
+        </w:rPr>
+        <w:t>2</w:t>
+      </w:r>
+      <w:r>
+        <w:rPr>
+          <w:i w:val="0"/>
+        </w:rPr>
+        <w:t>)</w:t>
+      </w:r>
+      <w:r>
+        <w:rPr>
+          <w:i w:val="0"/>
+        </w:rPr>
+        <w:t>, and then press the +</w:t>
+      </w:r>
+      <w:r>
+        <w:rPr>
+          <w:i w:val="0"/>
+        </w:rPr>
+        <w:t xml:space="preserve"> button</w:t>
+      </w:r>
+      <w:r>
+        <w:rPr>
+          <w:i w:val="0"/>
+        </w:rPr>
+        <w:t xml:space="preserve"> (</w:t>
+      </w:r>
+      <w:r>
+        <w:rPr>
+          <w:b/>
+          <w:i w:val="0"/>
+        </w:rPr>
+        <w:t>3</w:t>
+      </w:r>
+      <w:r>
+        <w:rPr>
+          <w:i w:val="0"/>
+        </w:rPr>
+        <w:t>)</w:t>
+      </w:r>
+      <w:r>
+        <w:rPr>
+          <w:i w:val="0"/>
+        </w:rPr>
+        <w:t xml:space="preserve">, </w:t>
+      </w:r>
+      <w:proofErr w:type="gramStart"/>
+      <w:r>
+        <w:rPr>
+          <w:i w:val="0"/>
+        </w:rPr>
+        <w:t>To</w:t>
+      </w:r>
+      <w:proofErr w:type="gramEnd"/>
+      <w:r>
+        <w:rPr>
+          <w:i w:val="0"/>
+        </w:rPr>
+        <w:t xml:space="preserve"> remove a ranking, select</w:t>
+      </w:r>
+      <w:r>
+        <w:rPr>
+          <w:i w:val="0"/>
+        </w:rPr>
+        <w:t xml:space="preserve"> the</w:t>
+      </w:r>
+      <w:r>
+        <w:rPr>
+          <w:i w:val="0"/>
+        </w:rPr>
+        <w:t xml:space="preserve"> ranking in the </w:t>
+      </w:r>
+      <w:proofErr w:type="spellStart"/>
+      <w:r>
+        <w:rPr>
+          <w:i w:val="0"/>
+        </w:rPr>
+        <w:t>listbox</w:t>
+      </w:r>
+      <w:proofErr w:type="spellEnd"/>
+      <w:r>
+        <w:rPr>
+          <w:i w:val="0"/>
+        </w:rPr>
+        <w:t xml:space="preserve"> (</w:t>
+      </w:r>
+      <w:r>
+        <w:rPr>
+          <w:b/>
+          <w:i w:val="0"/>
+        </w:rPr>
+        <w:t>1</w:t>
+      </w:r>
+      <w:r>
+        <w:rPr>
+          <w:i w:val="0"/>
+        </w:rPr>
+        <w:t>)</w:t>
+      </w:r>
+      <w:r>
+        <w:rPr>
+          <w:i w:val="0"/>
+        </w:rPr>
+        <w:t>, and press the –</w:t>
+      </w:r>
+      <w:r>
+        <w:rPr>
+          <w:i w:val="0"/>
+        </w:rPr>
+        <w:t xml:space="preserve"> (</w:t>
+      </w:r>
+      <w:r>
+        <w:rPr>
+          <w:b/>
+          <w:i w:val="0"/>
+        </w:rPr>
+        <w:t>4</w:t>
+      </w:r>
+      <w:r>
+        <w:rPr>
+          <w:i w:val="0"/>
+        </w:rPr>
+        <w:t>)</w:t>
+      </w:r>
+      <w:r>
+        <w:rPr>
+          <w:i w:val="0"/>
+        </w:rPr>
+        <w:t>. To change a ranking, sele</w:t>
+      </w:r>
+      <w:r>
+        <w:rPr>
+          <w:i w:val="0"/>
+        </w:rPr>
+        <w:t xml:space="preserve">ct the ranking in the </w:t>
+      </w:r>
+      <w:proofErr w:type="spellStart"/>
+      <w:r>
+        <w:rPr>
+          <w:i w:val="0"/>
+        </w:rPr>
+        <w:t>listbox</w:t>
+      </w:r>
+      <w:proofErr w:type="spellEnd"/>
+      <w:r>
+        <w:rPr>
+          <w:i w:val="0"/>
+        </w:rPr>
+        <w:t xml:space="preserve"> </w:t>
+      </w:r>
+      <w:r>
+        <w:rPr>
+          <w:i w:val="0"/>
+        </w:rPr>
+        <w:t>(</w:t>
+      </w:r>
+      <w:r>
+        <w:rPr>
+          <w:b/>
+          <w:i w:val="0"/>
+        </w:rPr>
+        <w:t>1</w:t>
+      </w:r>
+      <w:r>
+        <w:rPr>
+          <w:i w:val="0"/>
+        </w:rPr>
+        <w:t>)</w:t>
+      </w:r>
+      <w:r>
+        <w:rPr>
+          <w:i w:val="0"/>
+        </w:rPr>
+        <w:t>, type the new de</w:t>
+      </w:r>
+      <w:r>
+        <w:rPr>
+          <w:i w:val="0"/>
+        </w:rPr>
+        <w:t>sired ranking into the textbox (</w:t>
+      </w:r>
+      <w:r>
+        <w:rPr>
+          <w:b/>
+          <w:i w:val="0"/>
+        </w:rPr>
+        <w:t>2</w:t>
+      </w:r>
+      <w:r>
+        <w:rPr>
+          <w:i w:val="0"/>
+        </w:rPr>
+        <w:t>)</w:t>
+      </w:r>
+      <w:r>
+        <w:rPr>
+          <w:i w:val="0"/>
+        </w:rPr>
+        <w:t>, and pre</w:t>
+      </w:r>
+      <w:r>
+        <w:rPr>
+          <w:i w:val="0"/>
+        </w:rPr>
+        <w:t>ss the modify button (</w:t>
+      </w:r>
+      <w:r>
+        <w:rPr>
+          <w:b/>
+          <w:i w:val="0"/>
+        </w:rPr>
+        <w:t>5</w:t>
+      </w:r>
+      <w:r>
+        <w:rPr>
+          <w:i w:val="0"/>
+        </w:rPr>
+        <w:t>)</w:t>
+      </w:r>
+      <w:r>
+        <w:rPr>
+          <w:i w:val="0"/>
+        </w:rPr>
+        <w:t xml:space="preserve">. To change the settings of a given cluster center, select the cluster center in the </w:t>
+      </w:r>
+      <w:proofErr w:type="spellStart"/>
+      <w:r>
+        <w:rPr>
+          <w:i w:val="0"/>
+        </w:rPr>
+        <w:t>listbox</w:t>
+      </w:r>
+      <w:proofErr w:type="spellEnd"/>
+      <w:r>
+        <w:rPr>
+          <w:i w:val="0"/>
+        </w:rPr>
+        <w:t xml:space="preserve"> at </w:t>
+      </w:r>
+      <w:r>
+        <w:rPr>
+          <w:i w:val="0"/>
+        </w:rPr>
+        <w:t>(</w:t>
+      </w:r>
+      <w:r>
+        <w:rPr>
+          <w:b/>
+          <w:i w:val="0"/>
+        </w:rPr>
+        <w:t>1</w:t>
+      </w:r>
+      <w:r>
+        <w:rPr>
+          <w:i w:val="0"/>
+        </w:rPr>
+        <w:t>)</w:t>
+      </w:r>
+      <w:r>
+        <w:rPr>
+          <w:i w:val="0"/>
+        </w:rPr>
+        <w:t xml:space="preserve">, and select the desired settings on the right half of the screen. </w:t>
+      </w:r>
+    </w:p>
+    <w:p>
+      <w:pPr>
+        <w:pStyle w:val="ChapterSubtitle"/>
+        <w:ind w:right="40"/>
+        <w:rPr>
+          <w:i w:val="0"/>
+        </w:rPr>
+      </w:pPr>
+      <w:r>
+        <w:rPr>
+          <w:i w:val="0"/>
+        </w:rPr>
+        <w:t>The settings that may be modified are swapping settings (</w:t>
+      </w:r>
+      <w:r>
+        <w:rPr>
+          <w:b/>
+          <w:i w:val="0"/>
+        </w:rPr>
+        <w:t>6</w:t>
+      </w:r>
+      <w:r>
+        <w:rPr>
+          <w:i w:val="0"/>
+        </w:rPr>
+        <w:t>), partial ranking settings</w:t>
+      </w:r>
+      <w:r>
+        <w:rPr>
+          <w:i w:val="0"/>
+        </w:rPr>
+        <w:t xml:space="preserve"> </w:t>
+      </w:r>
+      <w:r>
+        <w:rPr>
+          <w:i w:val="0"/>
+        </w:rPr>
+        <w:t>(</w:t>
+      </w:r>
+      <w:r>
+        <w:rPr>
+          <w:b/>
+          <w:i w:val="0"/>
+        </w:rPr>
+        <w:t>7</w:t>
+      </w:r>
+      <w:r>
+        <w:rPr>
+          <w:i w:val="0"/>
+        </w:rPr>
+        <w:t>), and the number of children (</w:t>
+      </w:r>
+      <w:r>
+        <w:rPr>
+          <w:b/>
+          <w:i w:val="0"/>
+        </w:rPr>
+        <w:t>8</w:t>
+      </w:r>
+      <w:r>
+        <w:rPr>
+          <w:i w:val="0"/>
+        </w:rPr>
+        <w:t xml:space="preserve">). </w:t>
+      </w:r>
+    </w:p>
+    <w:p>
+      <w:pPr>
+        <w:pStyle w:val="ChapterSubtitle"/>
+        <w:ind w:right="40"/>
+        <w:rPr>
+          <w:i w:val="0"/>
+        </w:rPr>
+      </w:pPr>
+      <w:r>
+        <w:rPr>
+          <w:i w:val="0"/>
+        </w:rPr>
+        <w:lastRenderedPageBreak/>
+        <w:tab/>
+        <w:t>In the swapping settings</w:t>
+      </w:r>
+      <w:r>
+        <w:rPr>
+          <w:i w:val="0"/>
+        </w:rPr>
+        <w:t xml:space="preserve"> (</w:t>
+      </w:r>
+      <w:r>
+        <w:rPr>
+          <w:b/>
+          <w:i w:val="0"/>
+        </w:rPr>
+        <w:t>6</w:t>
+      </w:r>
+      <w:r>
+        <w:rPr>
+          <w:i w:val="0"/>
+        </w:rPr>
+        <w:t>)</w:t>
+      </w:r>
+      <w:r>
+        <w:rPr>
+          <w:i w:val="0"/>
+        </w:rPr>
+        <w:t xml:space="preserve">, the </w:t>
+      </w:r>
+      <w:r>
+        <w:t>max number of swaps</w:t>
+      </w:r>
+      <w:r>
+        <w:rPr>
+          <w:i w:val="0"/>
+        </w:rPr>
+        <w:t xml:space="preserve"> determines up to how many times a swap can occur. The </w:t>
+      </w:r>
+      <w:r>
+        <w:t>probability of swap</w:t>
+      </w:r>
+      <w:r>
+        <w:rPr>
+          <w:i w:val="0"/>
+        </w:rPr>
+        <w:t xml:space="preserve"> determines how likely a swap will occur on a scale of 0 (not at all) to 100 (will happen every time guaranteed). A </w:t>
+      </w:r>
+      <w:r>
+        <w:t>distance swap</w:t>
+      </w:r>
+      <w:r>
+        <w:rPr>
+          <w:i w:val="0"/>
+        </w:rPr>
+        <w:t xml:space="preserve"> will choose one of the elements in the ranking, and move it by 1 each time a swap occurs. If the last number is swapped, it is made negative. The </w:t>
+      </w:r>
+      <w:r>
+        <w:t>standard swap</w:t>
+      </w:r>
+      <w:r>
+        <w:rPr>
+          <w:i w:val="0"/>
+        </w:rPr>
+        <w:t xml:space="preserve"> chooses two elements to be swapped each time at random, and swaps them each time a swap occurs. The </w:t>
+      </w:r>
+      <w:r>
+        <w:t>3x3 symmetric swap</w:t>
+      </w:r>
+      <w:r>
+        <w:rPr>
+          <w:i w:val="0"/>
+        </w:rPr>
+        <w:t xml:space="preserve"> works a bit differently than the two previous swaps in that it doesn’t use a max number of swaps or probability of swap. The 3x3 symmetric swap requires a ranking with 9 elements to work. It will generate 9 sets of unique rankings: 4 rankings will be two steps away from the original cluster, 4 sets of two cloned rankings will be one away from the cluster, and the original cluster will appear 8 times. </w:t>
+      </w:r>
+      <w:r>
+        <w:rPr>
+          <w:i w:val="0"/>
+        </w:rPr>
+        <w:t>This leads to a total of 20 rankings.</w:t>
+      </w:r>
+    </w:p>
+    <w:p>
+      <w:pPr>
+        <w:pStyle w:val="ChapterSubtitle"/>
+        <w:ind w:right="40"/>
+        <w:rPr>
+          <w:i w:val="0"/>
+        </w:rPr>
+      </w:pPr>
+      <w:r>
+        <w:rPr>
+          <w:i w:val="0"/>
+        </w:rPr>
+        <w:tab/>
+        <w:t>In the partial ranking settings</w:t>
+      </w:r>
+      <w:r>
+        <w:rPr>
+          <w:i w:val="0"/>
+        </w:rPr>
+        <w:t xml:space="preserve"> (</w:t>
+      </w:r>
+      <w:r>
+        <w:rPr>
+          <w:b/>
+          <w:i w:val="0"/>
+        </w:rPr>
+        <w:t>7</w:t>
+      </w:r>
+      <w:r>
+        <w:rPr>
+          <w:i w:val="0"/>
+        </w:rPr>
+        <w:t>)</w:t>
+      </w:r>
+      <w:r>
+        <w:rPr>
+          <w:i w:val="0"/>
+        </w:rPr>
+        <w:t xml:space="preserve">, one can generate incomplete rankings. To use this feature, check the box </w:t>
+      </w:r>
+      <w:r>
+        <w:t>Randomize lengths</w:t>
+      </w:r>
+      <w:r>
+        <w:rPr>
+          <w:i w:val="0"/>
+        </w:rPr>
+        <w:t>. Then, select the smallest partial ranking you want to appear, and select the largest partial ranking you want to appear. These numbers affect how many elements are in a ranking before it gets cut off.</w:t>
+      </w:r>
+    </w:p>
+    <w:p>
+      <w:pPr>
+        <w:pStyle w:val="ChapterSubtitle"/>
+        <w:ind w:right="40"/>
+        <w:rPr>
+          <w:i w:val="0"/>
+        </w:rPr>
+      </w:pPr>
+      <w:r>
+        <w:rPr>
+          <w:i w:val="0"/>
+        </w:rPr>
+        <w:tab/>
+        <w:t>The final option,</w:t>
+      </w:r>
+      <w:r>
+        <w:t xml:space="preserve"> number of children</w:t>
+      </w:r>
+      <w:r>
+        <w:t xml:space="preserve"> </w:t>
+      </w:r>
+      <w:bookmarkStart w:id="0" w:name="_GoBack"/>
+      <w:bookmarkEnd w:id="0"/>
+      <w:r>
+        <w:rPr>
+          <w:i w:val="0"/>
+        </w:rPr>
+        <w:t>(</w:t>
+      </w:r>
+      <w:r>
+        <w:rPr>
+          <w:b/>
+          <w:i w:val="0"/>
+        </w:rPr>
+        <w:t>8</w:t>
+      </w:r>
+      <w:r>
+        <w:rPr>
+          <w:i w:val="0"/>
+        </w:rPr>
+        <w:t>)</w:t>
+      </w:r>
+      <w:r>
+        <w:rPr>
+          <w:i w:val="0"/>
+        </w:rPr>
+        <w:t xml:space="preserve">, determines how many mock rankings will be associated with a given cluster center. </w:t>
+      </w:r>
+      <w:r>
+        <w:rPr>
+          <w:i w:val="0"/>
+        </w:rPr>
+        <w:t xml:space="preserve">When using the 3x3 cluster swap, the option number of children functions slightly differently. Since this method of swapping requires 20 children, modifying number of children changes the multiple of how many children occur. If number of children is set to 3 for a 3x3 symmetric swap, 60 children will be generated. </w:t>
+      </w:r>
+    </w:p>
+    <w:p>
+      <w:pPr>
+        <w:pStyle w:val="ChapterSubtitle"/>
+        <w:ind w:right="40"/>
+        <w:rPr>
+          <w:i w:val="0"/>
+        </w:rPr>
+      </w:pPr>
+      <w:r>
+        <w:rPr>
+          <w:i w:val="0"/>
+        </w:rPr>
+        <w:tab/>
+        <w:t xml:space="preserve">To generate the data, select the </w:t>
+      </w:r>
+      <w:r>
+        <w:t xml:space="preserve">Generate Data </w:t>
+      </w:r>
+      <w:r>
+        <w:rPr>
+          <w:i w:val="0"/>
+        </w:rPr>
+        <w:t>button (</w:t>
+      </w:r>
+      <w:r>
+        <w:rPr>
+          <w:b/>
+          <w:i w:val="0"/>
+        </w:rPr>
+        <w:t>9</w:t>
+      </w:r>
+      <w:r>
+        <w:rPr>
+          <w:i w:val="0"/>
+        </w:rPr>
+        <w:t xml:space="preserve">). This will switch the tab over the </w:t>
+      </w:r>
+      <w:r>
+        <w:t xml:space="preserve">Generated Pi Vector </w:t>
+      </w:r>
+      <w:r>
+        <w:rPr>
+          <w:i w:val="0"/>
+        </w:rPr>
+        <w:t xml:space="preserve">tab, and you will see all the rankings that were generated. If you are satisfied with the randomly generated ranking, select the </w:t>
+      </w:r>
+      <w:r>
+        <w:t>Analyze Data</w:t>
+      </w:r>
+      <w:r>
+        <w:rPr>
+          <w:i w:val="0"/>
+        </w:rPr>
+        <w:t xml:space="preserve"> button (</w:t>
+      </w:r>
+      <w:r>
+        <w:rPr>
+          <w:b/>
+          <w:i w:val="0"/>
+        </w:rPr>
+        <w:t>10</w:t>
+      </w:r>
+      <w:r>
+        <w:rPr>
+          <w:i w:val="0"/>
+        </w:rPr>
+        <w:t>). Otherwise, regenerate the data (</w:t>
+      </w:r>
+      <w:r>
+        <w:rPr>
+          <w:b/>
+          <w:i w:val="0"/>
+        </w:rPr>
+        <w:t>9</w:t>
+      </w:r>
+      <w:r>
+        <w:rPr>
+          <w:i w:val="0"/>
+        </w:rPr>
+        <w:t>)</w:t>
+      </w:r>
+      <w:r>
+        <w:rPr>
+          <w:i w:val="0"/>
+        </w:rPr>
+        <w:t xml:space="preserve"> or change the tab back to </w:t>
+      </w:r>
+      <w:r>
+        <w:t>Cluster Settings</w:t>
+      </w:r>
+      <w:r>
+        <w:rPr>
+          <w:i w:val="0"/>
+        </w:rPr>
+        <w:t xml:space="preserve"> (</w:t>
+      </w:r>
+      <w:r>
+        <w:rPr>
+          <w:b/>
+          <w:i w:val="0"/>
+        </w:rPr>
+        <w:t>11</w:t>
+      </w:r>
+      <w:r>
+        <w:rPr>
+          <w:i w:val="0"/>
+        </w:rPr>
+        <w:t xml:space="preserve">) to modify the settings. </w:t>
       </w:r>
       <w:r>
         <w:rPr>
@@ -2945,9 +3643,8 @@
         <w:rPr>
           <w:sz w:val="28"/>
           <w:szCs w:val="28"/>
-          <w:highlight w:val="yellow"/>
-        </w:rPr>
-        <w:t>need an explanation here</w:t>
+        </w:rPr>
+        <w:t>allows the user to see the summary of each run. The recorded data for each run includes the σ timeline for each run and the distance between the starting cluster centers and the supposed cluster centers possibly specified in the Random Data Generator, and the final clusters and the supposed clusters.</w:t>
       </w:r>
     </w:p>
     <w:p>
@@ -2962,6 +3659,27 @@
     </w:p>
     <w:p>
       <w:pPr>
+        <w:pStyle w:val="ChapterSubtitle"/>
+        <w:ind w:right="40"/>
+        <w:rPr>
+          <w:rFonts w:ascii="Arial Black" w:hAnsi="Arial Black"/>
+          <w:i w:val="0"/>
+          <w:sz w:val="44"/>
+          <w:szCs w:val="44"/>
+        </w:rPr>
+      </w:pPr>
+      <w:r>
+        <w:rPr>
+          <w:rFonts w:ascii="Arial Black" w:hAnsi="Arial Black"/>
+          <w:i w:val="0"/>
+          <w:sz w:val="44"/>
+          <w:szCs w:val="44"/>
+        </w:rPr>
+        <w:t>Saving/Exporting</w:t>
+      </w:r>
+    </w:p>
+    <w:p>
+      <w:pPr>
         <w:pStyle w:val="BodyText"/>
         <w:jc w:val="left"/>
         <w:rPr>
@@ -2969,26 +3687,76 @@
           <w:szCs w:val="28"/>
         </w:rPr>
       </w:pPr>
-    </w:p>
-    <w:p>
-      <w:pPr>
-        <w:pStyle w:val="ChapterSubtitle"/>
-        <w:ind w:right="40"/>
-        <w:rPr>
-          <w:rFonts w:ascii="Arial Black" w:hAnsi="Arial Black"/>
-          <w:i w:val="0"/>
-          <w:sz w:val="44"/>
-          <w:szCs w:val="44"/>
-        </w:rPr>
-      </w:pPr>
-      <w:r>
-        <w:rPr>
-          <w:rFonts w:ascii="Arial Black" w:hAnsi="Arial Black"/>
-          <w:i w:val="0"/>
-          <w:sz w:val="44"/>
-          <w:szCs w:val="44"/>
-        </w:rPr>
-        <w:t>Saving/Exporting</w:t>
+      <w:r>
+        <w:rPr>
+          <w:b/>
+          <w:sz w:val="28"/>
+          <w:szCs w:val="28"/>
+        </w:rPr>
+        <w:t>Saving.</w:t>
+      </w:r>
+      <w:r>
+        <w:rPr>
+          <w:sz w:val="28"/>
+          <w:szCs w:val="28"/>
+        </w:rPr>
+        <w:br/>
+        <w:t>To save all results and settings from the current analysis, navigate to the menu bar and select File&gt;Save Session&gt; and then select a location</w:t>
+      </w:r>
+      <w:r>
+        <w:rPr>
+          <w:sz w:val="28"/>
+          <w:szCs w:val="28"/>
+        </w:rPr>
+        <w:t xml:space="preserve"> on your computer</w:t>
+      </w:r>
+      <w:r>
+        <w:rPr>
+          <w:sz w:val="28"/>
+          <w:szCs w:val="28"/>
+        </w:rPr>
+        <w:t xml:space="preserve"> to save your file. Once saved, your work will be saved into </w:t>
+      </w:r>
+      <w:proofErr w:type="gramStart"/>
+      <w:r>
+        <w:rPr>
+          <w:sz w:val="28"/>
+          <w:szCs w:val="28"/>
+        </w:rPr>
+        <w:t>a</w:t>
+      </w:r>
+      <w:proofErr w:type="gramEnd"/>
+      <w:r>
+        <w:rPr>
+          <w:sz w:val="28"/>
+          <w:szCs w:val="28"/>
+        </w:rPr>
+        <w:t xml:space="preserve"> </w:t>
+      </w:r>
+      <w:r>
+        <w:rPr>
+          <w:b/>
+          <w:sz w:val="28"/>
+          <w:szCs w:val="28"/>
+        </w:rPr>
+        <w:t>.</w:t>
+      </w:r>
+      <w:proofErr w:type="spellStart"/>
+      <w:r>
+        <w:rPr>
+          <w:b/>
+          <w:sz w:val="28"/>
+          <w:szCs w:val="28"/>
+        </w:rPr>
+        <w:t>rnkr</w:t>
+      </w:r>
+      <w:proofErr w:type="spellEnd"/>
+      <w:r>
+        <w:rPr>
+          <w:sz w:val="28"/>
+          <w:szCs w:val="28"/>
+        </w:rPr>
+        <w:t xml:space="preserve"> file. This file can later be accessed to open and restore that session with the same settings and results.</w:t>
       </w:r>
     </w:p>
     <w:p>
@@ -3000,53 +3768,29 @@
           <w:szCs w:val="28"/>
         </w:rPr>
       </w:pPr>
-      <w:proofErr w:type="gramStart"/>
       <w:r>
         <w:rPr>
           <w:b/>
           <w:sz w:val="28"/>
           <w:szCs w:val="28"/>
         </w:rPr>
-        <w:t>Saving.</w:t>
-      </w:r>
-      <w:proofErr w:type="gramEnd"/>
-      <w:r>
-        <w:rPr>
+        <w:lastRenderedPageBreak/>
+        <w:t>Exporting Results.</w:t>
+      </w:r>
+      <w:r>
+        <w:rPr>
+          <w:b/>
           <w:sz w:val="28"/>
           <w:szCs w:val="28"/>
         </w:rPr>
         <w:br/>
-        <w:t>To save all results and settings from the current analysis, navigate to the menu bar and select File&gt;Save Session&gt; and then select a location</w:t>
-      </w:r>
-      <w:r>
-        <w:rPr>
-          <w:sz w:val="28"/>
-          <w:szCs w:val="28"/>
-        </w:rPr>
-        <w:t xml:space="preserve"> on your computer</w:t>
-      </w:r>
-      <w:r>
-        <w:rPr>
-          <w:sz w:val="28"/>
-          <w:szCs w:val="28"/>
-        </w:rPr>
-        <w:t xml:space="preserve"> to save your file. Once saved, your work will be saved into </w:t>
-      </w:r>
-      <w:proofErr w:type="gramStart"/>
-      <w:r>
-        <w:rPr>
-          <w:sz w:val="28"/>
-          <w:szCs w:val="28"/>
-        </w:rPr>
-        <w:t>a</w:t>
-      </w:r>
-      <w:proofErr w:type="gramEnd"/>
-      <w:r>
-        <w:rPr>
-          <w:sz w:val="28"/>
-          <w:szCs w:val="28"/>
-        </w:rPr>
-        <w:t xml:space="preserve"> </w:t>
+      </w:r>
+      <w:r>
+        <w:rPr>
+          <w:sz w:val="28"/>
+          <w:szCs w:val="28"/>
+        </w:rPr>
+        <w:t xml:space="preserve">To export all results from each tab in the current analysis, navigate to the menu bar and select File&gt;Export Results&gt; and then select a location on your computer to save your file. Exporting your results will create a </w:t>
       </w:r>
       <w:r>
         <w:rPr>
@@ -3054,24 +3798,14 @@
           <w:sz w:val="28"/>
           <w:szCs w:val="28"/>
         </w:rPr>
-        <w:t>.</w:t>
-      </w:r>
-      <w:proofErr w:type="spellStart"/>
-      <w:r>
-        <w:rPr>
-          <w:b/>
-          <w:sz w:val="28"/>
-          <w:szCs w:val="28"/>
-        </w:rPr>
-        <w:t>rnkr</w:t>
-      </w:r>
-      <w:proofErr w:type="spellEnd"/>
-      <w:r>
-        <w:rPr>
-          <w:sz w:val="28"/>
-          <w:szCs w:val="28"/>
-        </w:rPr>
-        <w:t xml:space="preserve"> file. This file can later be accessed to open and restore that session with the same settings and results.</w:t>
+        <w:t>.txt</w:t>
+      </w:r>
+      <w:r>
+        <w:rPr>
+          <w:sz w:val="28"/>
+          <w:szCs w:val="28"/>
+        </w:rPr>
+        <w:t xml:space="preserve"> file containing all information you would normally see in each of the six tabs.</w:t>
       </w:r>
     </w:p>
     <w:p>
@@ -3083,64 +3817,6 @@
           <w:szCs w:val="28"/>
         </w:rPr>
       </w:pPr>
-      <w:proofErr w:type="gramStart"/>
-      <w:r>
-        <w:rPr>
-          <w:b/>
-          <w:sz w:val="28"/>
-          <w:szCs w:val="28"/>
-        </w:rPr>
-        <w:t>Exporting Results.</w:t>
-      </w:r>
-      <w:proofErr w:type="gramEnd"/>
-      <w:r>
-        <w:rPr>
-          <w:b/>
-          <w:sz w:val="28"/>
-          <w:szCs w:val="28"/>
-        </w:rPr>
-        <w:br/>
-      </w:r>
-      <w:r>
-        <w:rPr>
-          <w:sz w:val="28"/>
-          <w:szCs w:val="28"/>
-        </w:rPr>
-        <w:t xml:space="preserve">To export all results from each tab in the current analysis, navigate to the menu bar and select File&gt;Export Results&gt; and then select a location on your computer to save your file. Exporting your results will create a </w:t>
-      </w:r>
-      <w:r>
-        <w:rPr>
-          <w:b/>
-          <w:sz w:val="28"/>
-          <w:szCs w:val="28"/>
-        </w:rPr>
-        <w:t>.txt</w:t>
-      </w:r>
-      <w:r>
-        <w:rPr>
-          <w:sz w:val="28"/>
-          <w:szCs w:val="28"/>
-        </w:rPr>
-        <w:t xml:space="preserve"> </w:t>
-      </w:r>
-      <w:r>
-        <w:rPr>
-          <w:sz w:val="28"/>
-          <w:szCs w:val="28"/>
-        </w:rPr>
-        <w:lastRenderedPageBreak/>
-        <w:t>file containing all information you would normally see in each of the six tabs.</w:t>
-      </w:r>
-    </w:p>
-    <w:p>
-      <w:pPr>
-        <w:pStyle w:val="BodyText"/>
-        <w:jc w:val="left"/>
-        <w:rPr>
-          <w:sz w:val="28"/>
-          <w:szCs w:val="28"/>
-        </w:rPr>
-      </w:pPr>
     </w:p>
     <w:p>
       <w:pPr>
@@ -3823,7 +4499,7 @@
       </w:r>
     </w:p>
     <w:sectPr>
-      <w:footerReference w:type="default" r:id="rId16"/>
+      <w:footerReference w:type="default" r:id="rId15"/>
       <w:type w:val="continuous"/>
       <w:pgSz w:w="12240" w:h="15840" w:code="1"/>
       <w:pgMar w:top="1800" w:right="1195" w:bottom="1440" w:left="3355" w:header="720" w:footer="720" w:gutter="0"/>
@@ -3834,7 +4510,7 @@
 </file>
 
 <file path=word/endnotes.xml><?xml version="1.0" encoding="utf-8"?>
-<w:endnotes xmlns:wpc="http://schemas.microsoft.com/office/word/2010/wordprocessingCanvas" xmlns:mc="http://schemas.openxmlformats.org/markup-compatibility/2006" xmlns:o="urn:schemas-microsoft-com:office:office" xmlns:r="http://schemas.openxmlformats.org/officeDocument/2006/relationships" xmlns:m="http://schemas.openxmlformats.org/officeDocument/2006/math" xmlns:v="urn:schemas-microsoft-com:vml" xmlns:wp14="http://schemas.microsoft.com/office/word/2010/wordprocessingDrawing" xmlns:wp="http://schemas.openxmlformats.org/drawingml/2006/wordprocessingDrawing" xmlns:w10="urn:schemas-microsoft-com:office:word" xmlns:w="http://schemas.openxmlformats.org/wordprocessingml/2006/main" xmlns:w14="http://schemas.microsoft.com/office/word/2010/wordml" xmlns:wpg="http://schemas.microsoft.com/office/word/2010/wordprocessingGroup" xmlns:wpi="http://schemas.microsoft.com/office/word/2010/wordprocessingInk" xmlns:wne="http://schemas.microsoft.com/office/word/2006/wordml" xmlns:wps="http://schemas.microsoft.com/office/word/2010/wordprocessingShape" mc:Ignorable="w14 wp14">
+<w:endnotes xmlns:wpc="http://schemas.microsoft.com/office/word/2010/wordprocessingCanvas" xmlns:mc="http://schemas.openxmlformats.org/markup-compatibility/2006" xmlns:o="urn:schemas-microsoft-com:office:office" xmlns:r="http://schemas.openxmlformats.org/officeDocument/2006/relationships" xmlns:m="http://schemas.openxmlformats.org/officeDocument/2006/math" xmlns:v="urn:schemas-microsoft-com:vml" xmlns:wp14="http://schemas.microsoft.com/office/word/2010/wordprocessingDrawing" xmlns:wp="http://schemas.openxmlformats.org/drawingml/2006/wordprocessingDrawing" xmlns:w10="urn:schemas-microsoft-com:office:word" xmlns:w="http://schemas.openxmlformats.org/wordprocessingml/2006/main" xmlns:w14="http://schemas.microsoft.com/office/word/2010/wordml" xmlns:w15="http://schemas.microsoft.com/office/word/2012/wordml" xmlns:wpg="http://schemas.microsoft.com/office/word/2010/wordprocessingGroup" xmlns:wpi="http://schemas.microsoft.com/office/word/2010/wordprocessingInk" xmlns:wne="http://schemas.microsoft.com/office/word/2006/wordml" xmlns:wps="http://schemas.microsoft.com/office/word/2010/wordprocessingShape" mc:Ignorable="w14 w15 wp14">
   <w:endnote w:type="separator" w:id="-1">
     <w:p>
       <w:r>
@@ -3853,7 +4529,7 @@
 </file>
 
 <file path=word/footer1.xml><?xml version="1.0" encoding="utf-8"?>
-<w:ftr xmlns:wpc="http://schemas.microsoft.com/office/word/2010/wordprocessingCanvas" xmlns:mc="http://schemas.openxmlformats.org/markup-compatibility/2006" xmlns:o="urn:schemas-microsoft-com:office:office" xmlns:r="http://schemas.openxmlformats.org/officeDocument/2006/relationships" xmlns:m="http://schemas.openxmlformats.org/officeDocument/2006/math" xmlns:v="urn:schemas-microsoft-com:vml" xmlns:wp14="http://schemas.microsoft.com/office/word/2010/wordprocessingDrawing" xmlns:wp="http://schemas.openxmlformats.org/drawingml/2006/wordprocessingDrawing" xmlns:w10="urn:schemas-microsoft-com:office:word" xmlns:w="http://schemas.openxmlformats.org/wordprocessingml/2006/main" xmlns:w14="http://schemas.microsoft.com/office/word/2010/wordml" xmlns:wpg="http://schemas.microsoft.com/office/word/2010/wordprocessingGroup" xmlns:wpi="http://schemas.microsoft.com/office/word/2010/wordprocessingInk" xmlns:wne="http://schemas.microsoft.com/office/word/2006/wordml" xmlns:wps="http://schemas.microsoft.com/office/word/2010/wordprocessingShape" mc:Ignorable="w14 wp14">
+<w:ftr xmlns:wpc="http://schemas.microsoft.com/office/word/2010/wordprocessingCanvas" xmlns:mc="http://schemas.openxmlformats.org/markup-compatibility/2006" xmlns:o="urn:schemas-microsoft-com:office:office" xmlns:r="http://schemas.openxmlformats.org/officeDocument/2006/relationships" xmlns:m="http://schemas.openxmlformats.org/officeDocument/2006/math" xmlns:v="urn:schemas-microsoft-com:vml" xmlns:wp14="http://schemas.microsoft.com/office/word/2010/wordprocessingDrawing" xmlns:wp="http://schemas.openxmlformats.org/drawingml/2006/wordprocessingDrawing" xmlns:w10="urn:schemas-microsoft-com:office:word" xmlns:w="http://schemas.openxmlformats.org/wordprocessingml/2006/main" xmlns:w14="http://schemas.microsoft.com/office/word/2010/wordml" xmlns:w15="http://schemas.microsoft.com/office/word/2012/wordml" xmlns:wpg="http://schemas.microsoft.com/office/word/2010/wordprocessingGroup" xmlns:wpi="http://schemas.microsoft.com/office/word/2010/wordprocessingInk" xmlns:wne="http://schemas.microsoft.com/office/word/2006/wordml" xmlns:wps="http://schemas.microsoft.com/office/word/2010/wordprocessingShape" mc:Ignorable="w14 w15 wp14">
   <w:p>
     <w:pPr>
       <w:pStyle w:val="Footer"/>
@@ -3895,7 +4571,7 @@
 </file>
 
 <file path=word/footer2.xml><?xml version="1.0" encoding="utf-8"?>
-<w:ftr xmlns:wpc="http://schemas.microsoft.com/office/word/2010/wordprocessingCanvas" xmlns:mc="http://schemas.openxmlformats.org/markup-compatibility/2006" xmlns:o="urn:schemas-microsoft-com:office:office" xmlns:r="http://schemas.openxmlformats.org/officeDocument/2006/relationships" xmlns:m="http://schemas.openxmlformats.org/officeDocument/2006/math" xmlns:v="urn:schemas-microsoft-com:vml" xmlns:wp14="http://schemas.microsoft.com/office/word/2010/wordprocessingDrawing" xmlns:wp="http://schemas.openxmlformats.org/drawingml/2006/wordprocessingDrawing" xmlns:w10="urn:schemas-microsoft-com:office:word" xmlns:w="http://schemas.openxmlformats.org/wordprocessingml/2006/main" xmlns:w14="http://schemas.microsoft.com/office/word/2010/wordml" xmlns:wpg="http://schemas.microsoft.com/office/word/2010/wordprocessingGroup" xmlns:wpi="http://schemas.microsoft.com/office/word/2010/wordprocessingInk" xmlns:wne="http://schemas.microsoft.com/office/word/2006/wordml" xmlns:wps="http://schemas.microsoft.com/office/word/2010/wordprocessingShape" mc:Ignorable="w14 wp14">
+<w:ftr xmlns:wpc="http://schemas.microsoft.com/office/word/2010/wordprocessingCanvas" xmlns:mc="http://schemas.openxmlformats.org/markup-compatibility/2006" xmlns:o="urn:schemas-microsoft-com:office:office" xmlns:r="http://schemas.openxmlformats.org/officeDocument/2006/relationships" xmlns:m="http://schemas.openxmlformats.org/officeDocument/2006/math" xmlns:v="urn:schemas-microsoft-com:vml" xmlns:wp14="http://schemas.microsoft.com/office/word/2010/wordprocessingDrawing" xmlns:wp="http://schemas.openxmlformats.org/drawingml/2006/wordprocessingDrawing" xmlns:w10="urn:schemas-microsoft-com:office:word" xmlns:w="http://schemas.openxmlformats.org/wordprocessingml/2006/main" xmlns:w14="http://schemas.microsoft.com/office/word/2010/wordml" xmlns:w15="http://schemas.microsoft.com/office/word/2012/wordml" xmlns:wpg="http://schemas.microsoft.com/office/word/2010/wordprocessingGroup" xmlns:wpi="http://schemas.microsoft.com/office/word/2010/wordprocessingInk" xmlns:wne="http://schemas.microsoft.com/office/word/2006/wordml" xmlns:wps="http://schemas.microsoft.com/office/word/2010/wordprocessingShape" mc:Ignorable="w14 w15 wp14">
   <w:p>
     <w:pPr>
       <w:pStyle w:val="Footer"/>
@@ -3906,7 +4582,7 @@
 </file>
 
 <file path=word/footer3.xml><?xml version="1.0" encoding="utf-8"?>
-<w:ftr xmlns:wpc="http://schemas.microsoft.com/office/word/2010/wordprocessingCanvas" xmlns:mc="http://schemas.openxmlformats.org/markup-compatibility/2006" xmlns:o="urn:schemas-microsoft-com:office:office" xmlns:r="http://schemas.openxmlformats.org/officeDocument/2006/relationships" xmlns:m="http://schemas.openxmlformats.org/officeDocument/2006/math" xmlns:v="urn:schemas-microsoft-com:vml" xmlns:wp14="http://schemas.microsoft.com/office/word/2010/wordprocessingDrawing" xmlns:wp="http://schemas.openxmlformats.org/drawingml/2006/wordprocessingDrawing" xmlns:w10="urn:schemas-microsoft-com:office:word" xmlns:w="http://schemas.openxmlformats.org/wordprocessingml/2006/main" xmlns:w14="http://schemas.microsoft.com/office/word/2010/wordml" xmlns:wpg="http://schemas.microsoft.com/office/word/2010/wordprocessingGroup" xmlns:wpi="http://schemas.microsoft.com/office/word/2010/wordprocessingInk" xmlns:wne="http://schemas.microsoft.com/office/word/2006/wordml" xmlns:wps="http://schemas.microsoft.com/office/word/2010/wordprocessingShape" mc:Ignorable="w14 wp14">
+<w:ftr xmlns:wpc="http://schemas.microsoft.com/office/word/2010/wordprocessingCanvas" xmlns:mc="http://schemas.openxmlformats.org/markup-compatibility/2006" xmlns:o="urn:schemas-microsoft-com:office:office" xmlns:r="http://schemas.openxmlformats.org/officeDocument/2006/relationships" xmlns:m="http://schemas.openxmlformats.org/officeDocument/2006/math" xmlns:v="urn:schemas-microsoft-com:vml" xmlns:wp14="http://schemas.microsoft.com/office/word/2010/wordprocessingDrawing" xmlns:wp="http://schemas.openxmlformats.org/drawingml/2006/wordprocessingDrawing" xmlns:w10="urn:schemas-microsoft-com:office:word" xmlns:w="http://schemas.openxmlformats.org/wordprocessingml/2006/main" xmlns:w14="http://schemas.microsoft.com/office/word/2010/wordml" xmlns:w15="http://schemas.microsoft.com/office/word/2012/wordml" xmlns:wpg="http://schemas.microsoft.com/office/word/2010/wordprocessingGroup" xmlns:wpi="http://schemas.microsoft.com/office/word/2010/wordprocessingInk" xmlns:wne="http://schemas.microsoft.com/office/word/2006/wordml" xmlns:wps="http://schemas.microsoft.com/office/word/2010/wordprocessingShape" mc:Ignorable="w14 w15 wp14">
   <w:p>
     <w:pPr>
       <w:pStyle w:val="Footer"/>
@@ -3938,7 +4614,7 @@
         <w:rStyle w:val="PageNumber"/>
         <w:noProof/>
       </w:rPr>
-      <w:t>8</w:t>
+      <w:t>10</w:t>
     </w:r>
     <w:r>
       <w:rPr>
@@ -3956,7 +4632,7 @@
 </file>
 
 <file path=word/footnotes.xml><?xml version="1.0" encoding="utf-8"?>
-<w:footnotes xmlns:wpc="http://schemas.microsoft.com/office/word/2010/wordprocessingCanvas" xmlns:mc="http://schemas.openxmlformats.org/markup-compatibility/2006" xmlns:o="urn:schemas-microsoft-com:office:office" xmlns:r="http://schemas.openxmlformats.org/officeDocument/2006/relationships" xmlns:m="http://schemas.openxmlformats.org/officeDocument/2006/math" xmlns:v="urn:schemas-microsoft-com:vml" xmlns:wp14="http://schemas.microsoft.com/office/word/2010/wordprocessingDrawing" xmlns:wp="http://schemas.openxmlformats.org/drawingml/2006/wordprocessingDrawing" xmlns:w10="urn:schemas-microsoft-com:office:word" xmlns:w="http://schemas.openxmlformats.org/wordprocessingml/2006/main" xmlns:w14="http://schemas.microsoft.com/office/word/2010/wordml" xmlns:wpg="http://schemas.microsoft.com/office/word/2010/wordprocessingGroup" xmlns:wpi="http://schemas.microsoft.com/office/word/2010/wordprocessingInk" xmlns:wne="http://schemas.microsoft.com/office/word/2006/wordml" xmlns:wps="http://schemas.microsoft.com/office/word/2010/wordprocessingShape" mc:Ignorable="w14 wp14">
+<w:footnotes xmlns:wpc="http://schemas.microsoft.com/office/word/2010/wordprocessingCanvas" xmlns:mc="http://schemas.openxmlformats.org/markup-compatibility/2006" xmlns:o="urn:schemas-microsoft-com:office:office" xmlns:r="http://schemas.openxmlformats.org/officeDocument/2006/relationships" xmlns:m="http://schemas.openxmlformats.org/officeDocument/2006/math" xmlns:v="urn:schemas-microsoft-com:vml" xmlns:wp14="http://schemas.microsoft.com/office/word/2010/wordprocessingDrawing" xmlns:wp="http://schemas.openxmlformats.org/drawingml/2006/wordprocessingDrawing" xmlns:w10="urn:schemas-microsoft-com:office:word" xmlns:w="http://schemas.openxmlformats.org/wordprocessingml/2006/main" xmlns:w14="http://schemas.microsoft.com/office/word/2010/wordml" xmlns:w15="http://schemas.microsoft.com/office/word/2012/wordml" xmlns:wpg="http://schemas.microsoft.com/office/word/2010/wordprocessingGroup" xmlns:wpi="http://schemas.microsoft.com/office/word/2010/wordprocessingInk" xmlns:wne="http://schemas.microsoft.com/office/word/2006/wordml" xmlns:wps="http://schemas.microsoft.com/office/word/2010/wordprocessingShape" mc:Ignorable="w14 w15 wp14">
   <w:footnote w:type="separator" w:id="-1">
     <w:p>
       <w:r>
@@ -3975,7 +4651,7 @@
 </file>
 
 <file path=word/header1.xml><?xml version="1.0" encoding="utf-8"?>
-<w:hdr xmlns:wpc="http://schemas.microsoft.com/office/word/2010/wordprocessingCanvas" xmlns:mc="http://schemas.openxmlformats.org/markup-compatibility/2006" xmlns:o="urn:schemas-microsoft-com:office:office" xmlns:r="http://schemas.openxmlformats.org/officeDocument/2006/relationships" xmlns:m="http://schemas.openxmlformats.org/officeDocument/2006/math" xmlns:v="urn:schemas-microsoft-com:vml" xmlns:wp14="http://schemas.microsoft.com/office/word/2010/wordprocessingDrawing" xmlns:wp="http://schemas.openxmlformats.org/drawingml/2006/wordprocessingDrawing" xmlns:w10="urn:schemas-microsoft-com:office:word" xmlns:w="http://schemas.openxmlformats.org/wordprocessingml/2006/main" xmlns:w14="http://schemas.microsoft.com/office/word/2010/wordml" xmlns:wpg="http://schemas.microsoft.com/office/word/2010/wordprocessingGroup" xmlns:wpi="http://schemas.microsoft.com/office/word/2010/wordprocessingInk" xmlns:wne="http://schemas.microsoft.com/office/word/2006/wordml" xmlns:wps="http://schemas.microsoft.com/office/word/2010/wordprocessingShape" mc:Ignorable="w14 wp14">
+<w:hdr xmlns:wpc="http://schemas.microsoft.com/office/word/2010/wordprocessingCanvas" xmlns:mc="http://schemas.openxmlformats.org/markup-compatibility/2006" xmlns:o="urn:schemas-microsoft-com:office:office" xmlns:r="http://schemas.openxmlformats.org/officeDocument/2006/relationships" xmlns:m="http://schemas.openxmlformats.org/officeDocument/2006/math" xmlns:v="urn:schemas-microsoft-com:vml" xmlns:wp14="http://schemas.microsoft.com/office/word/2010/wordprocessingDrawing" xmlns:wp="http://schemas.openxmlformats.org/drawingml/2006/wordprocessingDrawing" xmlns:w10="urn:schemas-microsoft-com:office:word" xmlns:w="http://schemas.openxmlformats.org/wordprocessingml/2006/main" xmlns:w14="http://schemas.microsoft.com/office/word/2010/wordml" xmlns:w15="http://schemas.microsoft.com/office/word/2012/wordml" xmlns:wpg="http://schemas.microsoft.com/office/word/2010/wordprocessingGroup" xmlns:wpi="http://schemas.microsoft.com/office/word/2010/wordprocessingInk" xmlns:wne="http://schemas.microsoft.com/office/word/2006/wordml" xmlns:wps="http://schemas.microsoft.com/office/word/2010/wordprocessingShape" mc:Ignorable="w14 w15 wp14">
   <w:p>
     <w:pPr>
       <w:rPr>
@@ -3988,7 +4664,7 @@
 </file>
 
 <file path=word/header2.xml><?xml version="1.0" encoding="utf-8"?>
-<w:hdr xmlns:wpc="http://schemas.microsoft.com/office/word/2010/wordprocessingCanvas" xmlns:mc="http://schemas.openxmlformats.org/markup-compatibility/2006" xmlns:o="urn:schemas-microsoft-com:office:office" xmlns:r="http://schemas.openxmlformats.org/officeDocument/2006/relationships" xmlns:m="http://schemas.openxmlformats.org/officeDocument/2006/math" xmlns:v="urn:schemas-microsoft-com:vml" xmlns:wp14="http://schemas.microsoft.com/office/word/2010/wordprocessingDrawing" xmlns:wp="http://schemas.openxmlformats.org/drawingml/2006/wordprocessingDrawing" xmlns:w10="urn:schemas-microsoft-com:office:word" xmlns:w="http://schemas.openxmlformats.org/wordprocessingml/2006/main" xmlns:w14="http://schemas.microsoft.com/office/word/2010/wordml" xmlns:wpg="http://schemas.microsoft.com/office/word/2010/wordprocessingGroup" xmlns:wpi="http://schemas.microsoft.com/office/word/2010/wordprocessingInk" xmlns:wne="http://schemas.microsoft.com/office/word/2006/wordml" xmlns:wps="http://schemas.microsoft.com/office/word/2010/wordprocessingShape" mc:Ignorable="w14 wp14">
+<w:hdr xmlns:wpc="http://schemas.microsoft.com/office/word/2010/wordprocessingCanvas" xmlns:mc="http://schemas.openxmlformats.org/markup-compatibility/2006" xmlns:o="urn:schemas-microsoft-com:office:office" xmlns:r="http://schemas.openxmlformats.org/officeDocument/2006/relationships" xmlns:m="http://schemas.openxmlformats.org/officeDocument/2006/math" xmlns:v="urn:schemas-microsoft-com:vml" xmlns:wp14="http://schemas.microsoft.com/office/word/2010/wordprocessingDrawing" xmlns:wp="http://schemas.openxmlformats.org/drawingml/2006/wordprocessingDrawing" xmlns:w10="urn:schemas-microsoft-com:office:word" xmlns:w="http://schemas.openxmlformats.org/wordprocessingml/2006/main" xmlns:w14="http://schemas.microsoft.com/office/word/2010/wordml" xmlns:w15="http://schemas.microsoft.com/office/word/2012/wordml" xmlns:wpg="http://schemas.microsoft.com/office/word/2010/wordprocessingGroup" xmlns:wpi="http://schemas.microsoft.com/office/word/2010/wordprocessingInk" xmlns:wne="http://schemas.microsoft.com/office/word/2006/wordml" xmlns:wps="http://schemas.microsoft.com/office/word/2010/wordprocessingShape" mc:Ignorable="w14 w15 wp14">
   <w:p>
     <w:pPr>
       <w:pStyle w:val="Header"/>
@@ -4002,7 +4678,7 @@
 </file>
 
 <file path=word/numbering.xml><?xml version="1.0" encoding="utf-8"?>
-<w:numbering xmlns:wpc="http://schemas.microsoft.com/office/word/2010/wordprocessingCanvas" xmlns:mc="http://schemas.openxmlformats.org/markup-compatibility/2006" xmlns:o="urn:schemas-microsoft-com:office:office" xmlns:r="http://schemas.openxmlformats.org/officeDocument/2006/relationships" xmlns:m="http://schemas.openxmlformats.org/officeDocument/2006/math" xmlns:v="urn:schemas-microsoft-com:vml" xmlns:wp14="http://schemas.microsoft.com/office/word/2010/wordprocessingDrawing" xmlns:wp="http://schemas.openxmlformats.org/drawingml/2006/wordprocessingDrawing" xmlns:w10="urn:schemas-microsoft-com:office:word" xmlns:w="http://schemas.openxmlformats.org/wordprocessingml/2006/main" xmlns:w14="http://schemas.microsoft.com/office/word/2010/wordml" xmlns:wpg="http://schemas.microsoft.com/office/word/2010/wordprocessingGroup" xmlns:wpi="http://schemas.microsoft.com/office/word/2010/wordprocessingInk" xmlns:wne="http://schemas.microsoft.com/office/word/2006/wordml" xmlns:wps="http://schemas.microsoft.com/office/word/2010/wordprocessingShape" mc:Ignorable="w14 wp14">
+<w:numbering xmlns:wpc="http://schemas.microsoft.com/office/word/2010/wordprocessingCanvas" xmlns:mc="http://schemas.openxmlformats.org/markup-compatibility/2006" xmlns:o="urn:schemas-microsoft-com:office:office" xmlns:r="http://schemas.openxmlformats.org/officeDocument/2006/relationships" xmlns:m="http://schemas.openxmlformats.org/officeDocument/2006/math" xmlns:v="urn:schemas-microsoft-com:vml" xmlns:wp14="http://schemas.microsoft.com/office/word/2010/wordprocessingDrawing" xmlns:wp="http://schemas.openxmlformats.org/drawingml/2006/wordprocessingDrawing" xmlns:w10="urn:schemas-microsoft-com:office:word" xmlns:w="http://schemas.openxmlformats.org/wordprocessingml/2006/main" xmlns:w14="http://schemas.microsoft.com/office/word/2010/wordml" xmlns:w15="http://schemas.microsoft.com/office/word/2012/wordml" xmlns:wpg="http://schemas.microsoft.com/office/word/2010/wordprocessingGroup" xmlns:wpi="http://schemas.microsoft.com/office/word/2010/wordprocessingInk" xmlns:wne="http://schemas.microsoft.com/office/word/2006/wordml" xmlns:wps="http://schemas.microsoft.com/office/word/2010/wordprocessingShape" mc:Ignorable="w14 w15 wp14">
   <w:abstractNum w:abstractNumId="0">
     <w:nsid w:val="FFFFFF7E"/>
     <w:multiLevelType w:val="singleLevel"/>
@@ -5611,7 +6287,7 @@
 </file>
 
 <file path=word/styles.xml><?xml version="1.0" encoding="utf-8"?>
-<w:styles xmlns:mc="http://schemas.openxmlformats.org/markup-compatibility/2006" xmlns:r="http://schemas.openxmlformats.org/officeDocument/2006/relationships" xmlns:w="http://schemas.openxmlformats.org/wordprocessingml/2006/main" xmlns:w14="http://schemas.microsoft.com/office/word/2010/wordml" mc:Ignorable="w14">
+<w:styles xmlns:mc="http://schemas.openxmlformats.org/markup-compatibility/2006" xmlns:r="http://schemas.openxmlformats.org/officeDocument/2006/relationships" xmlns:w="http://schemas.openxmlformats.org/wordprocessingml/2006/main" xmlns:w14="http://schemas.microsoft.com/office/word/2010/wordml" xmlns:w15="http://schemas.microsoft.com/office/word/2012/wordml" mc:Ignorable="w14 w15">
   <w:docDefaults>
     <w:rPrDefault>
       <w:rPr>
@@ -5621,144 +6297,378 @@
     </w:rPrDefault>
     <w:pPrDefault/>
   </w:docDefaults>
-  <w:latentStyles w:defLockedState="0" w:defUIPriority="99" w:defSemiHidden="1" w:defUnhideWhenUsed="1" w:defQFormat="0" w:count="267">
-    <w:lsdException w:name="Normal" w:semiHidden="0" w:uiPriority="0" w:unhideWhenUsed="0" w:qFormat="1"/>
-    <w:lsdException w:name="heading 1" w:semiHidden="0" w:uiPriority="9" w:unhideWhenUsed="0" w:qFormat="1"/>
-    <w:lsdException w:name="heading 2" w:semiHidden="0" w:uiPriority="9" w:unhideWhenUsed="0" w:qFormat="1"/>
-    <w:lsdException w:name="heading 3" w:semiHidden="0" w:uiPriority="9" w:unhideWhenUsed="0" w:qFormat="1"/>
-    <w:lsdException w:name="heading 4" w:semiHidden="0" w:uiPriority="9" w:unhideWhenUsed="0" w:qFormat="1"/>
-    <w:lsdException w:name="heading 5" w:semiHidden="0" w:uiPriority="9" w:unhideWhenUsed="0" w:qFormat="1"/>
-    <w:lsdException w:name="heading 6" w:semiHidden="0" w:uiPriority="9" w:unhideWhenUsed="0" w:qFormat="1"/>
-    <w:lsdException w:name="heading 7" w:semiHidden="0" w:uiPriority="9" w:unhideWhenUsed="0" w:qFormat="1"/>
-    <w:lsdException w:name="heading 8" w:semiHidden="0" w:uiPriority="9" w:unhideWhenUsed="0" w:qFormat="1"/>
-    <w:lsdException w:name="heading 9" w:semiHidden="0" w:uiPriority="9" w:unhideWhenUsed="0" w:qFormat="1"/>
-    <w:lsdException w:name="toc 1" w:uiPriority="39"/>
-    <w:lsdException w:name="toc 2" w:uiPriority="39"/>
-    <w:lsdException w:name="toc 3" w:uiPriority="39"/>
-    <w:lsdException w:name="toc 4" w:uiPriority="39"/>
-    <w:lsdException w:name="toc 5" w:uiPriority="39"/>
-    <w:lsdException w:name="toc 6" w:uiPriority="39"/>
-    <w:lsdException w:name="toc 7" w:uiPriority="39"/>
-    <w:lsdException w:name="toc 8" w:uiPriority="39"/>
-    <w:lsdException w:name="toc 9" w:uiPriority="39"/>
-    <w:lsdException w:name="caption" w:semiHidden="0" w:uiPriority="35" w:unhideWhenUsed="0" w:qFormat="1"/>
-    <w:lsdException w:name="Title" w:semiHidden="0" w:uiPriority="10" w:unhideWhenUsed="0" w:qFormat="1"/>
-    <w:lsdException w:name="Default Paragraph Font" w:uiPriority="1"/>
-    <w:lsdException w:name="Subtitle" w:semiHidden="0" w:uiPriority="11" w:unhideWhenUsed="0" w:qFormat="1"/>
-    <w:lsdException w:name="Strong" w:semiHidden="0" w:uiPriority="22" w:unhideWhenUsed="0" w:qFormat="1"/>
-    <w:lsdException w:name="Emphasis" w:semiHidden="0" w:uiPriority="0" w:unhideWhenUsed="0" w:qFormat="1"/>
-    <w:lsdException w:name="Table Grid" w:semiHidden="0" w:uiPriority="59" w:unhideWhenUsed="0"/>
-    <w:lsdException w:name="Placeholder Text" w:unhideWhenUsed="0"/>
-    <w:lsdException w:name="No Spacing" w:semiHidden="0" w:uiPriority="1" w:unhideWhenUsed="0" w:qFormat="1"/>
-    <w:lsdException w:name="Light Shading" w:semiHidden="0" w:uiPriority="60" w:unhideWhenUsed="0"/>
-    <w:lsdException w:name="Light List" w:semiHidden="0" w:uiPriority="61" w:unhideWhenUsed="0"/>
-    <w:lsdException w:name="Light Grid" w:semiHidden="0" w:uiPriority="62" w:unhideWhenUsed="0"/>
-    <w:lsdException w:name="Medium Shading 1" w:semiHidden="0" w:uiPriority="63" w:unhideWhenUsed="0"/>
-    <w:lsdException w:name="Medium Shading 2" w:semiHidden="0" w:uiPriority="64" w:unhideWhenUsed="0"/>
-    <w:lsdException w:name="Medium List 1" w:semiHidden="0" w:uiPriority="65" w:unhideWhenUsed="0"/>
-    <w:lsdException w:name="Medium List 2" w:semiHidden="0" w:uiPriority="66" w:unhideWhenUsed="0"/>
-    <w:lsdException w:name="Medium Grid 1" w:semiHidden="0" w:uiPriority="67" w:unhideWhenUsed="0"/>
-    <w:lsdException w:name="Medium Grid 2" w:semiHidden="0" w:uiPriority="68" w:unhideWhenUsed="0"/>
-    <w:lsdException w:name="Medium Grid 3" w:semiHidden="0" w:uiPriority="69" w:unhideWhenUsed="0"/>
-    <w:lsdException w:name="Dark List" w:semiHidden="0" w:uiPriority="70" w:unhideWhenUsed="0"/>
-    <w:lsdException w:name="Colorful Shading" w:semiHidden="0" w:uiPriority="71" w:unhideWhenUsed="0"/>
-    <w:lsdException w:name="Colorful List" w:semiHidden="0" w:uiPriority="72" w:unhideWhenUsed="0"/>
-    <w:lsdException w:name="Colorful Grid" w:semiHidden="0" w:uiPriority="73" w:unhideWhenUsed="0"/>
-    <w:lsdException w:name="Light Shading Accent 1" w:semiHidden="0" w:uiPriority="60" w:unhideWhenUsed="0"/>
-    <w:lsdException w:name="Light List Accent 1" w:semiHidden="0" w:uiPriority="61" w:unhideWhenUsed="0"/>
-    <w:lsdException w:name="Light Grid Accent 1" w:semiHidden="0" w:uiPriority="62" w:unhideWhenUsed="0"/>
-    <w:lsdException w:name="Medium Shading 1 Accent 1" w:semiHidden="0" w:uiPriority="63" w:unhideWhenUsed="0"/>
-    <w:lsdException w:name="Medium Shading 2 Accent 1" w:semiHidden="0" w:uiPriority="64" w:unhideWhenUsed="0"/>
-    <w:lsdException w:name="Medium List 1 Accent 1" w:semiHidden="0" w:uiPriority="65" w:unhideWhenUsed="0"/>
-    <w:lsdException w:name="Revision" w:unhideWhenUsed="0"/>
-    <w:lsdException w:name="List Paragraph" w:semiHidden="0" w:uiPriority="34" w:unhideWhenUsed="0" w:qFormat="1"/>
-    <w:lsdException w:name="Quote" w:semiHidden="0" w:uiPriority="29" w:unhideWhenUsed="0" w:qFormat="1"/>
-    <w:lsdException w:name="Intense Quote" w:semiHidden="0" w:uiPriority="30" w:unhideWhenUsed="0" w:qFormat="1"/>
-    <w:lsdException w:name="Medium List 2 Accent 1" w:semiHidden="0" w:uiPriority="66" w:unhideWhenUsed="0"/>
-    <w:lsdException w:name="Medium Grid 1 Accent 1" w:semiHidden="0" w:uiPriority="67" w:unhideWhenUsed="0"/>
-    <w:lsdException w:name="Medium Grid 2 Accent 1" w:semiHidden="0" w:uiPriority="68" w:unhideWhenUsed="0"/>
-    <w:lsdException w:name="Medium Grid 3 Accent 1" w:semiHidden="0" w:uiPriority="69" w:unhideWhenUsed="0"/>
-    <w:lsdException w:name="Dark List Accent 1" w:semiHidden="0" w:uiPriority="70" w:unhideWhenUsed="0"/>
-    <w:lsdException w:name="Colorful Shading Accent 1" w:semiHidden="0" w:uiPriority="71" w:unhideWhenUsed="0"/>
-    <w:lsdException w:name="Colorful List Accent 1" w:semiHidden="0" w:uiPriority="72" w:unhideWhenUsed="0"/>
-    <w:lsdException w:name="Colorful Grid Accent 1" w:semiHidden="0" w:uiPriority="73" w:unhideWhenUsed="0"/>
-    <w:lsdException w:name="Light Shading Accent 2" w:semiHidden="0" w:uiPriority="60" w:unhideWhenUsed="0"/>
-    <w:lsdException w:name="Light List Accent 2" w:semiHidden="0" w:uiPriority="61" w:unhideWhenUsed="0"/>
-    <w:lsdException w:name="Light Grid Accent 2" w:semiHidden="0" w:uiPriority="62" w:unhideWhenUsed="0"/>
-    <w:lsdException w:name="Medium Shading 1 Accent 2" w:semiHidden="0" w:uiPriority="63" w:unhideWhenUsed="0"/>
-    <w:lsdException w:name="Medium Shading 2 Accent 2" w:semiHidden="0" w:uiPriority="64" w:unhideWhenUsed="0"/>
-    <w:lsdException w:name="Medium List 1 Accent 2" w:semiHidden="0" w:uiPriority="65" w:unhideWhenUsed="0"/>
-    <w:lsdException w:name="Medium List 2 Accent 2" w:semiHidden="0" w:uiPriority="66" w:unhideWhenUsed="0"/>
-    <w:lsdException w:name="Medium Grid 1 Accent 2" w:semiHidden="0" w:uiPriority="67" w:unhideWhenUsed="0"/>
-    <w:lsdException w:name="Medium Grid 2 Accent 2" w:semiHidden="0" w:uiPriority="68" w:unhideWhenUsed="0"/>
-    <w:lsdException w:name="Medium Grid 3 Accent 2" w:semiHidden="0" w:uiPriority="69" w:unhideWhenUsed="0"/>
-    <w:lsdException w:name="Dark List Accent 2" w:semiHidden="0" w:uiPriority="70" w:unhideWhenUsed="0"/>
-    <w:lsdException w:name="Colorful Shading Accent 2" w:semiHidden="0" w:uiPriority="71" w:unhideWhenUsed="0"/>
-    <w:lsdException w:name="Colorful List Accent 2" w:semiHidden="0" w:uiPriority="72" w:unhideWhenUsed="0"/>
-    <w:lsdException w:name="Colorful Grid Accent 2" w:semiHidden="0" w:uiPriority="73" w:unhideWhenUsed="0"/>
-    <w:lsdException w:name="Light Shading Accent 3" w:semiHidden="0" w:uiPriority="60" w:unhideWhenUsed="0"/>
-    <w:lsdException w:name="Light List Accent 3" w:semiHidden="0" w:uiPriority="61" w:unhideWhenUsed="0"/>
-    <w:lsdException w:name="Light Grid Accent 3" w:semiHidden="0" w:uiPriority="62" w:unhideWhenUsed="0"/>
-    <w:lsdException w:name="Medium Shading 1 Accent 3" w:semiHidden="0" w:uiPriority="63" w:unhideWhenUsed="0"/>
-    <w:lsdException w:name="Medium Shading 2 Accent 3" w:semiHidden="0" w:uiPriority="64" w:unhideWhenUsed="0"/>
-    <w:lsdException w:name="Medium List 1 Accent 3" w:semiHidden="0" w:uiPriority="65" w:unhideWhenUsed="0"/>
-    <w:lsdException w:name="Medium List 2 Accent 3" w:semiHidden="0" w:uiPriority="66" w:unhideWhenUsed="0"/>
-    <w:lsdException w:name="Medium Grid 1 Accent 3" w:semiHidden="0" w:uiPriority="67" w:unhideWhenUsed="0"/>
-    <w:lsdException w:name="Medium Grid 2 Accent 3" w:semiHidden="0" w:uiPriority="68" w:unhideWhenUsed="0"/>
-    <w:lsdException w:name="Medium Grid 3 Accent 3" w:semiHidden="0" w:uiPriority="69" w:unhideWhenUsed="0"/>
-    <w:lsdException w:name="Dark List Accent 3" w:semiHidden="0" w:uiPriority="70" w:unhideWhenUsed="0"/>
-    <w:lsdException w:name="Colorful Shading Accent 3" w:semiHidden="0" w:uiPriority="71" w:unhideWhenUsed="0"/>
-    <w:lsdException w:name="Colorful List Accent 3" w:semiHidden="0" w:uiPriority="72" w:unhideWhenUsed="0"/>
-    <w:lsdException w:name="Colorful Grid Accent 3" w:semiHidden="0" w:uiPriority="73" w:unhideWhenUsed="0"/>
-    <w:lsdException w:name="Light Shading Accent 4" w:semiHidden="0" w:uiPriority="60" w:unhideWhenUsed="0"/>
-    <w:lsdException w:name="Light List Accent 4" w:semiHidden="0" w:uiPriority="61" w:unhideWhenUsed="0"/>
-    <w:lsdException w:name="Light Grid Accent 4" w:semiHidden="0" w:uiPriority="62" w:unhideWhenUsed="0"/>
-    <w:lsdException w:name="Medium Shading 1 Accent 4" w:semiHidden="0" w:uiPriority="63" w:unhideWhenUsed="0"/>
-    <w:lsdException w:name="Medium Shading 2 Accent 4" w:semiHidden="0" w:uiPriority="64" w:unhideWhenUsed="0"/>
-    <w:lsdException w:name="Medium List 1 Accent 4" w:semiHidden="0" w:uiPriority="65" w:unhideWhenUsed="0"/>
-    <w:lsdException w:name="Medium List 2 Accent 4" w:semiHidden="0" w:uiPriority="66" w:unhideWhenUsed="0"/>
-    <w:lsdException w:name="Medium Grid 1 Accent 4" w:semiHidden="0" w:uiPriority="67" w:unhideWhenUsed="0"/>
-    <w:lsdException w:name="Medium Grid 2 Accent 4" w:semiHidden="0" w:uiPriority="68" w:unhideWhenUsed="0"/>
-    <w:lsdException w:name="Medium Grid 3 Accent 4" w:semiHidden="0" w:uiPriority="69" w:unhideWhenUsed="0"/>
-    <w:lsdException w:name="Dark List Accent 4" w:semiHidden="0" w:uiPriority="70" w:unhideWhenUsed="0"/>
-    <w:lsdException w:name="Colorful Shading Accent 4" w:semiHidden="0" w:uiPriority="71" w:unhideWhenUsed="0"/>
-    <w:lsdException w:name="Colorful List Accent 4" w:semiHidden="0" w:uiPriority="72" w:unhideWhenUsed="0"/>
-    <w:lsdException w:name="Colorful Grid Accent 4" w:semiHidden="0" w:uiPriority="73" w:unhideWhenUsed="0"/>
-    <w:lsdException w:name="Light Shading Accent 5" w:semiHidden="0" w:uiPriority="60" w:unhideWhenUsed="0"/>
-    <w:lsdException w:name="Light List Accent 5" w:semiHidden="0" w:uiPriority="61" w:unhideWhenUsed="0"/>
-    <w:lsdException w:name="Light Grid Accent 5" w:semiHidden="0" w:uiPriority="62" w:unhideWhenUsed="0"/>
-    <w:lsdException w:name="Medium Shading 1 Accent 5" w:semiHidden="0" w:uiPriority="63" w:unhideWhenUsed="0"/>
-    <w:lsdException w:name="Medium Shading 2 Accent 5" w:semiHidden="0" w:uiPriority="64" w:unhideWhenUsed="0"/>
-    <w:lsdException w:name="Medium List 1 Accent 5" w:semiHidden="0" w:uiPriority="65" w:unhideWhenUsed="0"/>
-    <w:lsdException w:name="Medium List 2 Accent 5" w:semiHidden="0" w:uiPriority="66" w:unhideWhenUsed="0"/>
-    <w:lsdException w:name="Medium Grid 1 Accent 5" w:semiHidden="0" w:uiPriority="67" w:unhideWhenUsed="0"/>
-    <w:lsdException w:name="Medium Grid 2 Accent 5" w:semiHidden="0" w:uiPriority="68" w:unhideWhenUsed="0"/>
-    <w:lsdException w:name="Medium Grid 3 Accent 5" w:semiHidden="0" w:uiPriority="69" w:unhideWhenUsed="0"/>
-    <w:lsdException w:name="Dark List Accent 5" w:semiHidden="0" w:uiPriority="70" w:unhideWhenUsed="0"/>
-    <w:lsdException w:name="Colorful Shading Accent 5" w:semiHidden="0" w:uiPriority="71" w:unhideWhenUsed="0"/>
-    <w:lsdException w:name="Colorful List Accent 5" w:semiHidden="0" w:uiPriority="72" w:unhideWhenUsed="0"/>
-    <w:lsdException w:name="Colorful Grid Accent 5" w:semiHidden="0" w:uiPriority="73" w:unhideWhenUsed="0"/>
-    <w:lsdException w:name="Light Shading Accent 6" w:semiHidden="0" w:uiPriority="60" w:unhideWhenUsed="0"/>
-    <w:lsdException w:name="Light List Accent 6" w:semiHidden="0" w:uiPriority="61" w:unhideWhenUsed="0"/>
-    <w:lsdException w:name="Light Grid Accent 6" w:semiHidden="0" w:uiPriority="62" w:unhideWhenUsed="0"/>
-    <w:lsdException w:name="Medium Shading 1 Accent 6" w:semiHidden="0" w:uiPriority="63" w:unhideWhenUsed="0"/>
-    <w:lsdException w:name="Medium Shading 2 Accent 6" w:semiHidden="0" w:uiPriority="64" w:unhideWhenUsed="0"/>
-    <w:lsdException w:name="Medium List 1 Accent 6" w:semiHidden="0" w:uiPriority="65" w:unhideWhenUsed="0"/>
-    <w:lsdException w:name="Medium List 2 Accent 6" w:semiHidden="0" w:uiPriority="66" w:unhideWhenUsed="0"/>
-    <w:lsdException w:name="Medium Grid 1 Accent 6" w:semiHidden="0" w:uiPriority="67" w:unhideWhenUsed="0"/>
-    <w:lsdException w:name="Medium Grid 2 Accent 6" w:semiHidden="0" w:uiPriority="68" w:unhideWhenUsed="0"/>
-    <w:lsdException w:name="Medium Grid 3 Accent 6" w:semiHidden="0" w:uiPriority="69" w:unhideWhenUsed="0"/>
-    <w:lsdException w:name="Dark List Accent 6" w:semiHidden="0" w:uiPriority="70" w:unhideWhenUsed="0"/>
-    <w:lsdException w:name="Colorful Shading Accent 6" w:semiHidden="0" w:uiPriority="71" w:unhideWhenUsed="0"/>
-    <w:lsdException w:name="Colorful List Accent 6" w:semiHidden="0" w:uiPriority="72" w:unhideWhenUsed="0"/>
-    <w:lsdException w:name="Colorful Grid Accent 6" w:semiHidden="0" w:uiPriority="73" w:unhideWhenUsed="0"/>
-    <w:lsdException w:name="Subtle Emphasis" w:semiHidden="0" w:uiPriority="19" w:unhideWhenUsed="0" w:qFormat="1"/>
-    <w:lsdException w:name="Intense Emphasis" w:semiHidden="0" w:uiPriority="21" w:unhideWhenUsed="0" w:qFormat="1"/>
-    <w:lsdException w:name="Subtle Reference" w:semiHidden="0" w:uiPriority="31" w:unhideWhenUsed="0" w:qFormat="1"/>
-    <w:lsdException w:name="Intense Reference" w:semiHidden="0" w:uiPriority="32" w:unhideWhenUsed="0" w:qFormat="1"/>
-    <w:lsdException w:name="Book Title" w:semiHidden="0" w:uiPriority="33" w:unhideWhenUsed="0" w:qFormat="1"/>
-    <w:lsdException w:name="Bibliography" w:uiPriority="37"/>
-    <w:lsdException w:name="TOC Heading" w:uiPriority="39" w:qFormat="1"/>
+  <w:latentStyles w:defLockedState="0" w:defUIPriority="99" w:defSemiHidden="0" w:defUnhideWhenUsed="0" w:defQFormat="0" w:count="371">
+    <w:lsdException w:name="Normal" w:uiPriority="0" w:qFormat="1"/>
+    <w:lsdException w:name="heading 1" w:uiPriority="9" w:qFormat="1"/>
+    <w:lsdException w:name="heading 2" w:uiPriority="9" w:qFormat="1"/>
+    <w:lsdException w:name="heading 3" w:uiPriority="9" w:qFormat="1"/>
+    <w:lsdException w:name="heading 4" w:uiPriority="9" w:qFormat="1"/>
+    <w:lsdException w:name="heading 5" w:uiPriority="9" w:qFormat="1"/>
+    <w:lsdException w:name="heading 6" w:uiPriority="9" w:qFormat="1"/>
+    <w:lsdException w:name="heading 7" w:uiPriority="9" w:qFormat="1"/>
+    <w:lsdException w:name="heading 8" w:uiPriority="9" w:qFormat="1"/>
+    <w:lsdException w:name="heading 9" w:uiPriority="9" w:qFormat="1"/>
+    <w:lsdException w:name="index 1" w:semiHidden="1" w:unhideWhenUsed="1"/>
+    <w:lsdException w:name="index 2" w:semiHidden="1" w:unhideWhenUsed="1"/>
+    <w:lsdException w:name="index 3" w:semiHidden="1" w:unhideWhenUsed="1"/>
+    <w:lsdException w:name="index 4" w:semiHidden="1" w:unhideWhenUsed="1"/>
+    <w:lsdException w:name="index 5" w:semiHidden="1" w:unhideWhenUsed="1"/>
+    <w:lsdException w:name="index 6" w:semiHidden="1" w:unhideWhenUsed="1"/>
+    <w:lsdException w:name="index 7" w:semiHidden="1" w:unhideWhenUsed="1"/>
+    <w:lsdException w:name="index 8" w:semiHidden="1" w:unhideWhenUsed="1"/>
+    <w:lsdException w:name="index 9" w:semiHidden="1" w:unhideWhenUsed="1"/>
+    <w:lsdException w:name="toc 1" w:semiHidden="1" w:uiPriority="39" w:unhideWhenUsed="1"/>
+    <w:lsdException w:name="toc 2" w:semiHidden="1" w:uiPriority="39" w:unhideWhenUsed="1"/>
+    <w:lsdException w:name="toc 3" w:semiHidden="1" w:uiPriority="39" w:unhideWhenUsed="1"/>
+    <w:lsdException w:name="toc 4" w:semiHidden="1" w:uiPriority="39" w:unhideWhenUsed="1"/>
+    <w:lsdException w:name="toc 5" w:semiHidden="1" w:uiPriority="39" w:unhideWhenUsed="1"/>
+    <w:lsdException w:name="toc 6" w:semiHidden="1" w:uiPriority="39" w:unhideWhenUsed="1"/>
+    <w:lsdException w:name="toc 7" w:semiHidden="1" w:uiPriority="39" w:unhideWhenUsed="1"/>
+    <w:lsdException w:name="toc 8" w:semiHidden="1" w:uiPriority="39" w:unhideWhenUsed="1"/>
+    <w:lsdException w:name="toc 9" w:semiHidden="1" w:uiPriority="39" w:unhideWhenUsed="1"/>
+    <w:lsdException w:name="Normal Indent" w:semiHidden="1" w:unhideWhenUsed="1"/>
+    <w:lsdException w:name="footnote text" w:semiHidden="1" w:unhideWhenUsed="1"/>
+    <w:lsdException w:name="annotation text" w:semiHidden="1" w:unhideWhenUsed="1"/>
+    <w:lsdException w:name="header" w:semiHidden="1" w:unhideWhenUsed="1"/>
+    <w:lsdException w:name="footer" w:semiHidden="1" w:unhideWhenUsed="1"/>
+    <w:lsdException w:name="index heading" w:semiHidden="1" w:unhideWhenUsed="1"/>
+    <w:lsdException w:name="caption" w:uiPriority="35" w:qFormat="1"/>
+    <w:lsdException w:name="table of figures" w:semiHidden="1" w:unhideWhenUsed="1"/>
+    <w:lsdException w:name="envelope address" w:semiHidden="1" w:unhideWhenUsed="1"/>
+    <w:lsdException w:name="envelope return" w:semiHidden="1" w:unhideWhenUsed="1"/>
+    <w:lsdException w:name="footnote reference" w:semiHidden="1" w:unhideWhenUsed="1"/>
+    <w:lsdException w:name="annotation reference" w:semiHidden="1" w:unhideWhenUsed="1"/>
+    <w:lsdException w:name="line number" w:semiHidden="1" w:unhideWhenUsed="1"/>
+    <w:lsdException w:name="page number" w:semiHidden="1" w:unhideWhenUsed="1"/>
+    <w:lsdException w:name="endnote reference" w:semiHidden="1" w:unhideWhenUsed="1"/>
+    <w:lsdException w:name="endnote text" w:semiHidden="1" w:unhideWhenUsed="1"/>
+    <w:lsdException w:name="table of authorities" w:semiHidden="1" w:unhideWhenUsed="1"/>
+    <w:lsdException w:name="macro" w:semiHidden="1" w:unhideWhenUsed="1"/>
+    <w:lsdException w:name="toa heading" w:semiHidden="1" w:unhideWhenUsed="1"/>
+    <w:lsdException w:name="List" w:semiHidden="1" w:unhideWhenUsed="1"/>
+    <w:lsdException w:name="List Bullet" w:semiHidden="1" w:unhideWhenUsed="1"/>
+    <w:lsdException w:name="List Number" w:semiHidden="1" w:unhideWhenUsed="1"/>
+    <w:lsdException w:name="List 2" w:semiHidden="1" w:unhideWhenUsed="1"/>
+    <w:lsdException w:name="List 3" w:semiHidden="1" w:unhideWhenUsed="1"/>
+    <w:lsdException w:name="List 4" w:semiHidden="1" w:unhideWhenUsed="1"/>
+    <w:lsdException w:name="List 5" w:semiHidden="1" w:unhideWhenUsed="1"/>
+    <w:lsdException w:name="List Bullet 2" w:semiHidden="1" w:unhideWhenUsed="1"/>
+    <w:lsdException w:name="List Bullet 3" w:semiHidden="1" w:unhideWhenUsed="1"/>
+    <w:lsdException w:name="List Bullet 4" w:semiHidden="1" w:unhideWhenUsed="1"/>
+    <w:lsdException w:name="List Bullet 5" w:semiHidden="1" w:unhideWhenUsed="1"/>
+    <w:lsdException w:name="List Number 2" w:semiHidden="1" w:unhideWhenUsed="1"/>
+    <w:lsdException w:name="List Number 3" w:semiHidden="1" w:unhideWhenUsed="1"/>
+    <w:lsdException w:name="List Number 4" w:semiHidden="1" w:unhideWhenUsed="1"/>
+    <w:lsdException w:name="List Number 5" w:semiHidden="1" w:unhideWhenUsed="1"/>
+    <w:lsdException w:name="Title" w:uiPriority="10" w:qFormat="1"/>
+    <w:lsdException w:name="Closing" w:semiHidden="1" w:unhideWhenUsed="1"/>
+    <w:lsdException w:name="Signature" w:semiHidden="1" w:unhideWhenUsed="1"/>
+    <w:lsdException w:name="Default Paragraph Font" w:semiHidden="1" w:uiPriority="1" w:unhideWhenUsed="1"/>
+    <w:lsdException w:name="Body Text" w:semiHidden="1" w:unhideWhenUsed="1"/>
+    <w:lsdException w:name="Body Text Indent" w:semiHidden="1" w:unhideWhenUsed="1"/>
+    <w:lsdException w:name="List Continue" w:semiHidden="1" w:unhideWhenUsed="1"/>
+    <w:lsdException w:name="List Continue 2" w:semiHidden="1" w:unhideWhenUsed="1"/>
+    <w:lsdException w:name="List Continue 3" w:semiHidden="1" w:unhideWhenUsed="1"/>
+    <w:lsdException w:name="List Continue 4" w:semiHidden="1" w:unhideWhenUsed="1"/>
+    <w:lsdException w:name="List Continue 5" w:semiHidden="1" w:unhideWhenUsed="1"/>
+    <w:lsdException w:name="Message Header" w:semiHidden="1" w:unhideWhenUsed="1"/>
+    <w:lsdException w:name="Subtitle" w:uiPriority="11" w:qFormat="1"/>
+    <w:lsdException w:name="Salutation" w:semiHidden="1" w:unhideWhenUsed="1"/>
+    <w:lsdException w:name="Date" w:semiHidden="1" w:unhideWhenUsed="1"/>
+    <w:lsdException w:name="Body Text First Indent" w:semiHidden="1" w:unhideWhenUsed="1"/>
+    <w:lsdException w:name="Body Text First Indent 2" w:semiHidden="1" w:unhideWhenUsed="1"/>
+    <w:lsdException w:name="Note Heading" w:semiHidden="1" w:unhideWhenUsed="1"/>
+    <w:lsdException w:name="Body Text 2" w:semiHidden="1" w:unhideWhenUsed="1"/>
+    <w:lsdException w:name="Body Text 3" w:semiHidden="1" w:unhideWhenUsed="1"/>
+    <w:lsdException w:name="Body Text Indent 2" w:semiHidden="1" w:unhideWhenUsed="1"/>
+    <w:lsdException w:name="Body Text Indent 3" w:semiHidden="1" w:unhideWhenUsed="1"/>
+    <w:lsdException w:name="Block Text" w:semiHidden="1" w:unhideWhenUsed="1"/>
+    <w:lsdException w:name="Hyperlink" w:semiHidden="1" w:unhideWhenUsed="1"/>
+    <w:lsdException w:name="FollowedHyperlink" w:semiHidden="1" w:unhideWhenUsed="1"/>
+    <w:lsdException w:name="Strong" w:uiPriority="22" w:qFormat="1"/>
+    <w:lsdException w:name="Emphasis" w:uiPriority="0" w:qFormat="1"/>
+    <w:lsdException w:name="Document Map" w:semiHidden="1" w:unhideWhenUsed="1"/>
+    <w:lsdException w:name="Plain Text" w:semiHidden="1" w:unhideWhenUsed="1"/>
+    <w:lsdException w:name="E-mail Signature" w:semiHidden="1" w:unhideWhenUsed="1"/>
+    <w:lsdException w:name="HTML Top of Form" w:semiHidden="1" w:unhideWhenUsed="1"/>
+    <w:lsdException w:name="HTML Bottom of Form" w:semiHidden="1" w:unhideWhenUsed="1"/>
+    <w:lsdException w:name="Normal (Web)" w:semiHidden="1" w:unhideWhenUsed="1"/>
+    <w:lsdException w:name="HTML Acronym" w:semiHidden="1" w:unhideWhenUsed="1"/>
+    <w:lsdException w:name="HTML Address" w:semiHidden="1" w:unhideWhenUsed="1"/>
+    <w:lsdException w:name="HTML Cite" w:semiHidden="1" w:unhideWhenUsed="1"/>
+    <w:lsdException w:name="HTML Code" w:semiHidden="1" w:unhideWhenUsed="1"/>
+    <w:lsdException w:name="HTML Definition" w:semiHidden="1" w:unhideWhenUsed="1"/>
+    <w:lsdException w:name="HTML Keyboard" w:semiHidden="1" w:unhideWhenUsed="1"/>
+    <w:lsdException w:name="HTML Preformatted" w:semiHidden="1" w:unhideWhenUsed="1"/>
+    <w:lsdException w:name="HTML Sample" w:semiHidden="1" w:unhideWhenUsed="1"/>
+    <w:lsdException w:name="HTML Typewriter" w:semiHidden="1" w:unhideWhenUsed="1"/>
+    <w:lsdException w:name="HTML Variable" w:semiHidden="1" w:unhideWhenUsed="1"/>
+    <w:lsdException w:name="Normal Table" w:semiHidden="1" w:unhideWhenUsed="1"/>
+    <w:lsdException w:name="annotation subject" w:semiHidden="1" w:unhideWhenUsed="1"/>
+    <w:lsdException w:name="No List" w:semiHidden="1" w:unhideWhenUsed="1"/>
+    <w:lsdException w:name="Outline List 1" w:semiHidden="1" w:unhideWhenUsed="1"/>
+    <w:lsdException w:name="Outline List 2" w:semiHidden="1" w:unhideWhenUsed="1"/>
+    <w:lsdException w:name="Outline List 3" w:semiHidden="1" w:unhideWhenUsed="1"/>
+    <w:lsdException w:name="Table Simple 1" w:semiHidden="1" w:unhideWhenUsed="1"/>
+    <w:lsdException w:name="Table Simple 2" w:semiHidden="1" w:unhideWhenUsed="1"/>
+    <w:lsdException w:name="Table Simple 3" w:semiHidden="1" w:unhideWhenUsed="1"/>
+    <w:lsdException w:name="Table Classic 1" w:semiHidden="1" w:unhideWhenUsed="1"/>
+    <w:lsdException w:name="Table Classic 2" w:semiHidden="1" w:unhideWhenUsed="1"/>
+    <w:lsdException w:name="Table Classic 3" w:semiHidden="1" w:unhideWhenUsed="1"/>
+    <w:lsdException w:name="Table Classic 4" w:semiHidden="1" w:unhideWhenUsed="1"/>
+    <w:lsdException w:name="Table Colorful 1" w:semiHidden="1" w:unhideWhenUsed="1"/>
+    <w:lsdException w:name="Table Colorful 2" w:semiHidden="1" w:unhideWhenUsed="1"/>
+    <w:lsdException w:name="Table Colorful 3" w:semiHidden="1" w:unhideWhenUsed="1"/>
+    <w:lsdException w:name="Table Columns 1" w:semiHidden="1" w:unhideWhenUsed="1"/>
+    <w:lsdException w:name="Table Columns 2" w:semiHidden="1" w:unhideWhenUsed="1"/>
+    <w:lsdException w:name="Table Columns 3" w:semiHidden="1" w:unhideWhenUsed="1"/>
+    <w:lsdException w:name="Table Columns 4" w:semiHidden="1" w:unhideWhenUsed="1"/>
+    <w:lsdException w:name="Table Columns 5" w:semiHidden="1" w:unhideWhenUsed="1"/>
+    <w:lsdException w:name="Table Grid 1" w:semiHidden="1" w:unhideWhenUsed="1"/>
+    <w:lsdException w:name="Table Grid 2" w:semiHidden="1" w:unhideWhenUsed="1"/>
+    <w:lsdException w:name="Table Grid 3" w:semiHidden="1" w:unhideWhenUsed="1"/>
+    <w:lsdException w:name="Table Grid 4" w:semiHidden="1" w:unhideWhenUsed="1"/>
+    <w:lsdException w:name="Table Grid 5" w:semiHidden="1" w:unhideWhenUsed="1"/>
+    <w:lsdException w:name="Table Grid 6" w:semiHidden="1" w:unhideWhenUsed="1"/>
+    <w:lsdException w:name="Table Grid 7" w:semiHidden="1" w:unhideWhenUsed="1"/>
+    <w:lsdException w:name="Table Grid 8" w:semiHidden="1" w:unhideWhenUsed="1"/>
+    <w:lsdException w:name="Table List 1" w:semiHidden="1" w:unhideWhenUsed="1"/>
+    <w:lsdException w:name="Table List 2" w:semiHidden="1" w:unhideWhenUsed="1"/>
+    <w:lsdException w:name="Table List 3" w:semiHidden="1" w:unhideWhenUsed="1"/>
+    <w:lsdException w:name="Table List 4" w:semiHidden="1" w:unhideWhenUsed="1"/>
+    <w:lsdException w:name="Table List 5" w:semiHidden="1" w:unhideWhenUsed="1"/>
+    <w:lsdException w:name="Table List 6" w:semiHidden="1" w:unhideWhenUsed="1"/>
+    <w:lsdException w:name="Table List 7" w:semiHidden="1" w:unhideWhenUsed="1"/>
+    <w:lsdException w:name="Table List 8" w:semiHidden="1" w:unhideWhenUsed="1"/>
+    <w:lsdException w:name="Table 3D effects 1" w:semiHidden="1" w:unhideWhenUsed="1"/>
+    <w:lsdException w:name="Table 3D effects 2" w:semiHidden="1" w:unhideWhenUsed="1"/>
+    <w:lsdException w:name="Table 3D effects 3" w:semiHidden="1" w:unhideWhenUsed="1"/>
+    <w:lsdException w:name="Table Contemporary" w:semiHidden="1" w:unhideWhenUsed="1"/>
+    <w:lsdException w:name="Table Elegant" w:semiHidden="1" w:unhideWhenUsed="1"/>
+    <w:lsdException w:name="Table Professional" w:semiHidden="1" w:unhideWhenUsed="1"/>
+    <w:lsdException w:name="Table Subtle 1" w:semiHidden="1" w:unhideWhenUsed="1"/>
+    <w:lsdException w:name="Table Subtle 2" w:semiHidden="1" w:unhideWhenUsed="1"/>
+    <w:lsdException w:name="Table Web 1" w:semiHidden="1" w:unhideWhenUsed="1"/>
+    <w:lsdException w:name="Table Web 2" w:semiHidden="1" w:unhideWhenUsed="1"/>
+    <w:lsdException w:name="Table Web 3" w:semiHidden="1" w:unhideWhenUsed="1"/>
+    <w:lsdException w:name="Balloon Text" w:semiHidden="1" w:unhideWhenUsed="1"/>
+    <w:lsdException w:name="Table Grid" w:uiPriority="59"/>
+    <w:lsdException w:name="Table Theme" w:semiHidden="1" w:unhideWhenUsed="1"/>
+    <w:lsdException w:name="Placeholder Text" w:semiHidden="1"/>
+    <w:lsdException w:name="No Spacing" w:uiPriority="1" w:qFormat="1"/>
+    <w:lsdException w:name="Light Shading" w:uiPriority="60"/>
+    <w:lsdException w:name="Light List" w:uiPriority="61"/>
+    <w:lsdException w:name="Light Grid" w:uiPriority="62"/>
+    <w:lsdException w:name="Medium Shading 1" w:uiPriority="63"/>
+    <w:lsdException w:name="Medium Shading 2" w:uiPriority="64"/>
+    <w:lsdException w:name="Medium List 1" w:uiPriority="65"/>
+    <w:lsdException w:name="Medium List 2" w:uiPriority="66"/>
+    <w:lsdException w:name="Medium Grid 1" w:uiPriority="67"/>
+    <w:lsdException w:name="Medium Grid 2" w:uiPriority="68"/>
+    <w:lsdException w:name="Medium Grid 3" w:uiPriority="69"/>
+    <w:lsdException w:name="Dark List" w:uiPriority="70"/>
+    <w:lsdException w:name="Colorful Shading" w:uiPriority="71"/>
+    <w:lsdException w:name="Colorful List" w:uiPriority="72"/>
+    <w:lsdException w:name="Colorful Grid" w:uiPriority="73"/>
+    <w:lsdException w:name="Light Shading Accent 1" w:uiPriority="60"/>
+    <w:lsdException w:name="Light List Accent 1" w:uiPriority="61"/>
+    <w:lsdException w:name="Light Grid Accent 1" w:uiPriority="62"/>
+    <w:lsdException w:name="Medium Shading 1 Accent 1" w:uiPriority="63"/>
+    <w:lsdException w:name="Medium Shading 2 Accent 1" w:uiPriority="64"/>
+    <w:lsdException w:name="Medium List 1 Accent 1" w:uiPriority="65"/>
+    <w:lsdException w:name="Revision" w:semiHidden="1"/>
+    <w:lsdException w:name="List Paragraph" w:uiPriority="34" w:qFormat="1"/>
+    <w:lsdException w:name="Quote" w:uiPriority="29" w:qFormat="1"/>
+    <w:lsdException w:name="Intense Quote" w:uiPriority="30" w:qFormat="1"/>
+    <w:lsdException w:name="Medium List 2 Accent 1" w:uiPriority="66"/>
+    <w:lsdException w:name="Medium Grid 1 Accent 1" w:uiPriority="67"/>
+    <w:lsdException w:name="Medium Grid 2 Accent 1" w:uiPriority="68"/>
+    <w:lsdException w:name="Medium Grid 3 Accent 1" w:uiPriority="69"/>
+    <w:lsdException w:name="Dark List Accent 1" w:uiPriority="70"/>
+    <w:lsdException w:name="Colorful Shading Accent 1" w:uiPriority="71"/>
+    <w:lsdException w:name="Colorful List Accent 1" w:uiPriority="72"/>
+    <w:lsdException w:name="Colorful Grid Accent 1" w:uiPriority="73"/>
+    <w:lsdException w:name="Light Shading Accent 2" w:uiPriority="60"/>
+    <w:lsdException w:name="Light List Accent 2" w:uiPriority="61"/>
+    <w:lsdException w:name="Light Grid Accent 2" w:uiPriority="62"/>
+    <w:lsdException w:name="Medium Shading 1 Accent 2" w:uiPriority="63"/>
+    <w:lsdException w:name="Medium Shading 2 Accent 2" w:uiPriority="64"/>
+    <w:lsdException w:name="Medium List 1 Accent 2" w:uiPriority="65"/>
+    <w:lsdException w:name="Medium List 2 Accent 2" w:uiPriority="66"/>
+    <w:lsdException w:name="Medium Grid 1 Accent 2" w:uiPriority="67"/>
+    <w:lsdException w:name="Medium Grid 2 Accent 2" w:uiPriority="68"/>
+    <w:lsdException w:name="Medium Grid 3 Accent 2" w:uiPriority="69"/>
+    <w:lsdException w:name="Dark List Accent 2" w:uiPriority="70"/>
+    <w:lsdException w:name="Colorful Shading Accent 2" w:uiPriority="71"/>
+    <w:lsdException w:name="Colorful List Accent 2" w:uiPriority="72"/>
+    <w:lsdException w:name="Colorful Grid Accent 2" w:uiPriority="73"/>
+    <w:lsdException w:name="Light Shading Accent 3" w:uiPriority="60"/>
+    <w:lsdException w:name="Light List Accent 3" w:uiPriority="61"/>
+    <w:lsdException w:name="Light Grid Accent 3" w:uiPriority="62"/>
+    <w:lsdException w:name="Medium Shading 1 Accent 3" w:uiPriority="63"/>
+    <w:lsdException w:name="Medium Shading 2 Accent 3" w:uiPriority="64"/>
+    <w:lsdException w:name="Medium List 1 Accent 3" w:uiPriority="65"/>
+    <w:lsdException w:name="Medium List 2 Accent 3" w:uiPriority="66"/>
+    <w:lsdException w:name="Medium Grid 1 Accent 3" w:uiPriority="67"/>
+    <w:lsdException w:name="Medium Grid 2 Accent 3" w:uiPriority="68"/>
+    <w:lsdException w:name="Medium Grid 3 Accent 3" w:uiPriority="69"/>
+    <w:lsdException w:name="Dark List Accent 3" w:uiPriority="70"/>
+    <w:lsdException w:name="Colorful Shading Accent 3" w:uiPriority="71"/>
+    <w:lsdException w:name="Colorful List Accent 3" w:uiPriority="72"/>
+    <w:lsdException w:name="Colorful Grid Accent 3" w:uiPriority="73"/>
+    <w:lsdException w:name="Light Shading Accent 4" w:uiPriority="60"/>
+    <w:lsdException w:name="Light List Accent 4" w:uiPriority="61"/>
+    <w:lsdException w:name="Light Grid Accent 4" w:uiPriority="62"/>
+    <w:lsdException w:name="Medium Shading 1 Accent 4" w:uiPriority="63"/>
+    <w:lsdException w:name="Medium Shading 2 Accent 4" w:uiPriority="64"/>
+    <w:lsdException w:name="Medium List 1 Accent 4" w:uiPriority="65"/>
+    <w:lsdException w:name="Medium List 2 Accent 4" w:uiPriority="66"/>
+    <w:lsdException w:name="Medium Grid 1 Accent 4" w:uiPriority="67"/>
+    <w:lsdException w:name="Medium Grid 2 Accent 4" w:uiPriority="68"/>
+    <w:lsdException w:name="Medium Grid 3 Accent 4" w:uiPriority="69"/>
+    <w:lsdException w:name="Dark List Accent 4" w:uiPriority="70"/>
+    <w:lsdException w:name="Colorful Shading Accent 4" w:uiPriority="71"/>
+    <w:lsdException w:name="Colorful List Accent 4" w:uiPriority="72"/>
+    <w:lsdException w:name="Colorful Grid Accent 4" w:uiPriority="73"/>
+    <w:lsdException w:name="Light Shading Accent 5" w:uiPriority="60"/>
+    <w:lsdException w:name="Light List Accent 5" w:uiPriority="61"/>
+    <w:lsdException w:name="Light Grid Accent 5" w:uiPriority="62"/>
+    <w:lsdException w:name="Medium Shading 1 Accent 5" w:uiPriority="63"/>
+    <w:lsdException w:name="Medium Shading 2 Accent 5" w:uiPriority="64"/>
+    <w:lsdException w:name="Medium List 1 Accent 5" w:uiPriority="65"/>
+    <w:lsdException w:name="Medium List 2 Accent 5" w:uiPriority="66"/>
+    <w:lsdException w:name="Medium Grid 1 Accent 5" w:uiPriority="67"/>
+    <w:lsdException w:name="Medium Grid 2 Accent 5" w:uiPriority="68"/>
+    <w:lsdException w:name="Medium Grid 3 Accent 5" w:uiPriority="69"/>
+    <w:lsdException w:name="Dark List Accent 5" w:uiPriority="70"/>
+    <w:lsdException w:name="Colorful Shading Accent 5" w:uiPriority="71"/>
+    <w:lsdException w:name="Colorful List Accent 5" w:uiPriority="72"/>
+    <w:lsdException w:name="Colorful Grid Accent 5" w:uiPriority="73"/>
+    <w:lsdException w:name="Light Shading Accent 6" w:uiPriority="60"/>
+    <w:lsdException w:name="Light List Accent 6" w:uiPriority="61"/>
+    <w:lsdException w:name="Light Grid Accent 6" w:uiPriority="62"/>
+    <w:lsdException w:name="Medium Shading 1 Accent 6" w:uiPriority="63"/>
+    <w:lsdException w:name="Medium Shading 2 Accent 6" w:uiPriority="64"/>
+    <w:lsdException w:name="Medium List 1 Accent 6" w:uiPriority="65"/>
+    <w:lsdException w:name="Medium List 2 Accent 6" w:uiPriority="66"/>
+    <w:lsdException w:name="Medium Grid 1 Accent 6" w:uiPriority="67"/>
+    <w:lsdException w:name="Medium Grid 2 Accent 6" w:uiPriority="68"/>
+    <w:lsdException w:name="Medium Grid 3 Accent 6" w:uiPriority="69"/>
+    <w:lsdException w:name="Dark List Accent 6" w:uiPriority="70"/>
+    <w:lsdException w:name="Colorful Shading Accent 6" w:uiPriority="71"/>
+    <w:lsdException w:name="Colorful List Accent 6" w:uiPriority="72"/>
+    <w:lsdException w:name="Colorful Grid Accent 6" w:uiPriority="73"/>
+    <w:lsdException w:name="Subtle Emphasis" w:uiPriority="19" w:qFormat="1"/>
+    <w:lsdException w:name="Intense Emphasis" w:uiPriority="21" w:qFormat="1"/>
+    <w:lsdException w:name="Subtle Reference" w:uiPriority="31" w:qFormat="1"/>
+    <w:lsdException w:name="Intense Reference" w:uiPriority="32" w:qFormat="1"/>
+    <w:lsdException w:name="Book Title" w:uiPriority="33" w:qFormat="1"/>
+    <w:lsdException w:name="Bibliography" w:semiHidden="1" w:uiPriority="37" w:unhideWhenUsed="1"/>
+    <w:lsdException w:name="TOC Heading" w:semiHidden="1" w:uiPriority="39" w:unhideWhenUsed="1" w:qFormat="1"/>
+    <w:lsdException w:name="Plain Table 1" w:uiPriority="41"/>
+    <w:lsdException w:name="Plain Table 2" w:uiPriority="42"/>
+    <w:lsdException w:name="Plain Table 3" w:uiPriority="43"/>
+    <w:lsdException w:name="Plain Table 4" w:uiPriority="44"/>
+    <w:lsdException w:name="Plain Table 5" w:uiPriority="45"/>
+    <w:lsdException w:name="Grid Table Light" w:uiPriority="40"/>
+    <w:lsdException w:name="Grid Table 1 Light" w:uiPriority="46"/>
+    <w:lsdException w:name="Grid Table 2" w:uiPriority="47"/>
+    <w:lsdException w:name="Grid Table 3" w:uiPriority="48"/>
+    <w:lsdException w:name="Grid Table 4" w:uiPriority="49"/>
+    <w:lsdException w:name="Grid Table 5 Dark" w:uiPriority="50"/>
+    <w:lsdException w:name="Grid Table 6 Colorful" w:uiPriority="51"/>
+    <w:lsdException w:name="Grid Table 7 Colorful" w:uiPriority="52"/>
+    <w:lsdException w:name="Grid Table 1 Light Accent 1" w:uiPriority="46"/>
+    <w:lsdException w:name="Grid Table 2 Accent 1" w:uiPriority="47"/>
+    <w:lsdException w:name="Grid Table 3 Accent 1" w:uiPriority="48"/>
+    <w:lsdException w:name="Grid Table 4 Accent 1" w:uiPriority="49"/>
+    <w:lsdException w:name="Grid Table 5 Dark Accent 1" w:uiPriority="50"/>
+    <w:lsdException w:name="Grid Table 6 Colorful Accent 1" w:uiPriority="51"/>
+    <w:lsdException w:name="Grid Table 7 Colorful Accent 1" w:uiPriority="52"/>
+    <w:lsdException w:name="Grid Table 1 Light Accent 2" w:uiPriority="46"/>
+    <w:lsdException w:name="Grid Table 2 Accent 2" w:uiPriority="47"/>
+    <w:lsdException w:name="Grid Table 3 Accent 2" w:uiPriority="48"/>
+    <w:lsdException w:name="Grid Table 4 Accent 2" w:uiPriority="49"/>
+    <w:lsdException w:name="Grid Table 5 Dark Accent 2" w:uiPriority="50"/>
+    <w:lsdException w:name="Grid Table 6 Colorful Accent 2" w:uiPriority="51"/>
+    <w:lsdException w:name="Grid Table 7 Colorful Accent 2" w:uiPriority="52"/>
+    <w:lsdException w:name="Grid Table 1 Light Accent 3" w:uiPriority="46"/>
+    <w:lsdException w:name="Grid Table 2 Accent 3" w:uiPriority="47"/>
+    <w:lsdException w:name="Grid Table 3 Accent 3" w:uiPriority="48"/>
+    <w:lsdException w:name="Grid Table 4 Accent 3" w:uiPriority="49"/>
+    <w:lsdException w:name="Grid Table 5 Dark Accent 3" w:uiPriority="50"/>
+    <w:lsdException w:name="Grid Table 6 Colorful Accent 3" w:uiPriority="51"/>
+    <w:lsdException w:name="Grid Table 7 Colorful Accent 3" w:uiPriority="52"/>
+    <w:lsdException w:name="Grid Table 1 Light Accent 4" w:uiPriority="46"/>
+    <w:lsdException w:name="Grid Table 2 Accent 4" w:uiPriority="47"/>
+    <w:lsdException w:name="Grid Table 3 Accent 4" w:uiPriority="48"/>
+    <w:lsdException w:name="Grid Table 4 Accent 4" w:uiPriority="49"/>
+    <w:lsdException w:name="Grid Table 5 Dark Accent 4" w:uiPriority="50"/>
+    <w:lsdException w:name="Grid Table 6 Colorful Accent 4" w:uiPriority="51"/>
+    <w:lsdException w:name="Grid Table 7 Colorful Accent 4" w:uiPriority="52"/>
+    <w:lsdException w:name="Grid Table 1 Light Accent 5" w:uiPriority="46"/>
+    <w:lsdException w:name="Grid Table 2 Accent 5" w:uiPriority="47"/>
+    <w:lsdException w:name="Grid Table 3 Accent 5" w:uiPriority="48"/>
+    <w:lsdException w:name="Grid Table 4 Accent 5" w:uiPriority="49"/>
+    <w:lsdException w:name="Grid Table 5 Dark Accent 5" w:uiPriority="50"/>
+    <w:lsdException w:name="Grid Table 6 Colorful Accent 5" w:uiPriority="51"/>
+    <w:lsdException w:name="Grid Table 7 Colorful Accent 5" w:uiPriority="52"/>
+    <w:lsdException w:name="Grid Table 1 Light Accent 6" w:uiPriority="46"/>
+    <w:lsdException w:name="Grid Table 2 Accent 6" w:uiPriority="47"/>
+    <w:lsdException w:name="Grid Table 3 Accent 6" w:uiPriority="48"/>
+    <w:lsdException w:name="Grid Table 4 Accent 6" w:uiPriority="49"/>
+    <w:lsdException w:name="Grid Table 5 Dark Accent 6" w:uiPriority="50"/>
+    <w:lsdException w:name="Grid Table 6 Colorful Accent 6" w:uiPriority="51"/>
+    <w:lsdException w:name="Grid Table 7 Colorful Accent 6" w:uiPriority="52"/>
+    <w:lsdException w:name="List Table 1 Light" w:uiPriority="46"/>
+    <w:lsdException w:name="List Table 2" w:uiPriority="47"/>
+    <w:lsdException w:name="List Table 3" w:uiPriority="48"/>
+    <w:lsdException w:name="List Table 4" w:uiPriority="49"/>
+    <w:lsdException w:name="List Table 5 Dark" w:uiPriority="50"/>
+    <w:lsdException w:name="List Table 6 Colorful" w:uiPriority="51"/>
+    <w:lsdException w:name="List Table 7 Colorful" w:uiPriority="52"/>
+    <w:lsdException w:name="List Table 1 Light Accent 1" w:uiPriority="46"/>
+    <w:lsdException w:name="List Table 2 Accent 1" w:uiPriority="47"/>
+    <w:lsdException w:name="List Table 3 Accent 1" w:uiPriority="48"/>
+    <w:lsdException w:name="List Table 4 Accent 1" w:uiPriority="49"/>
+    <w:lsdException w:name="List Table 5 Dark Accent 1" w:uiPriority="50"/>
+    <w:lsdException w:name="List Table 6 Colorful Accent 1" w:uiPriority="51"/>
+    <w:lsdException w:name="List Table 7 Colorful Accent 1" w:uiPriority="52"/>
+    <w:lsdException w:name="List Table 1 Light Accent 2" w:uiPriority="46"/>
+    <w:lsdException w:name="List Table 2 Accent 2" w:uiPriority="47"/>
+    <w:lsdException w:name="List Table 3 Accent 2" w:uiPriority="48"/>
+    <w:lsdException w:name="List Table 4 Accent 2" w:uiPriority="49"/>
+    <w:lsdException w:name="List Table 5 Dark Accent 2" w:uiPriority="50"/>
+    <w:lsdException w:name="List Table 6 Colorful Accent 2" w:uiPriority="51"/>
+    <w:lsdException w:name="List Table 7 Colorful Accent 2" w:uiPriority="52"/>
+    <w:lsdException w:name="List Table 1 Light Accent 3" w:uiPriority="46"/>
+    <w:lsdException w:name="List Table 2 Accent 3" w:uiPriority="47"/>
+    <w:lsdException w:name="List Table 3 Accent 3" w:uiPriority="48"/>
+    <w:lsdException w:name="List Table 4 Accent 3" w:uiPriority="49"/>
+    <w:lsdException w:name="List Table 5 Dark Accent 3" w:uiPriority="50"/>
+    <w:lsdException w:name="List Table 6 Colorful Accent 3" w:uiPriority="51"/>
+    <w:lsdException w:name="List Table 7 Colorful Accent 3" w:uiPriority="52"/>
+    <w:lsdException w:name="List Table 1 Light Accent 4" w:uiPriority="46"/>
+    <w:lsdException w:name="List Table 2 Accent 4" w:uiPriority="47"/>
+    <w:lsdException w:name="List Table 3 Accent 4" w:uiPriority="48"/>
+    <w:lsdException w:name="List Table 4 Accent 4" w:uiPriority="49"/>
+    <w:lsdException w:name="List Table 5 Dark Accent 4" w:uiPriority="50"/>
+    <w:lsdException w:name="List Table 6 Colorful Accent 4" w:uiPriority="51"/>
+    <w:lsdException w:name="List Table 7 Colorful Accent 4" w:uiPriority="52"/>
+    <w:lsdException w:name="List Table 1 Light Accent 5" w:uiPriority="46"/>
+    <w:lsdException w:name="List Table 2 Accent 5" w:uiPriority="47"/>
+    <w:lsdException w:name="List Table 3 Accent 5" w:uiPriority="48"/>
+    <w:lsdException w:name="List Table 4 Accent 5" w:uiPriority="49"/>
+    <w:lsdException w:name="List Table 5 Dark Accent 5" w:uiPriority="50"/>
+    <w:lsdException w:name="List Table 6 Colorful Accent 5" w:uiPriority="51"/>
+    <w:lsdException w:name="List Table 7 Colorful Accent 5" w:uiPriority="52"/>
+    <w:lsdException w:name="List Table 1 Light Accent 6" w:uiPriority="46"/>
+    <w:lsdException w:name="List Table 2 Accent 6" w:uiPriority="47"/>
+    <w:lsdException w:name="List Table 3 Accent 6" w:uiPriority="48"/>
+    <w:lsdException w:name="List Table 4 Accent 6" w:uiPriority="49"/>
+    <w:lsdException w:name="List Table 5 Dark Accent 6" w:uiPriority="50"/>
+    <w:lsdException w:name="List Table 6 Colorful Accent 6" w:uiPriority="51"/>
+    <w:lsdException w:name="List Table 7 Colorful Accent 6" w:uiPriority="52"/>
   </w:latentStyles>
   <w:style w:type="paragraph" w:default="1" w:styleId="Normal">
     <w:name w:val="Normal"/>
@@ -5930,1232 +6840,6 @@
   <w:style w:type="character" w:default="1" w:styleId="DefaultParagraphFont">
     <w:name w:val="Default Paragraph Font"/>
     <w:uiPriority w:val="1"/>
-    <w:semiHidden/>
-    <w:unhideWhenUsed/>
-  </w:style>
-  <w:style w:type="table" w:default="1" w:styleId="TableNormal">
-    <w:name w:val="Normal Table"/>
-    <w:uiPriority w:val="99"/>
-    <w:semiHidden/>
-    <w:unhideWhenUsed/>
-    <w:tblPr>
-      <w:tblInd w:w="0" w:type="dxa"/>
-      <w:tblCellMar>
-        <w:top w:w="0" w:type="dxa"/>
-        <w:left w:w="108" w:type="dxa"/>
-        <w:bottom w:w="0" w:type="dxa"/>
-        <w:right w:w="108" w:type="dxa"/>
-      </w:tblCellMar>
-    </w:tblPr>
-  </w:style>
-  <w:style w:type="numbering" w:default="1" w:styleId="NoList">
-    <w:name w:val="No List"/>
-    <w:uiPriority w:val="99"/>
-    <w:semiHidden/>
-    <w:unhideWhenUsed/>
-  </w:style>
-  <w:style w:type="paragraph" w:styleId="BodyText">
-    <w:name w:val="Body Text"/>
-    <w:basedOn w:val="Normal"/>
-    <w:link w:val="BodyTextChar"/>
-    <w:pPr>
-      <w:spacing w:after="240"/>
-      <w:jc w:val="both"/>
-    </w:pPr>
-    <w:rPr>
-      <w:spacing w:val="-5"/>
-      <w:sz w:val="24"/>
-    </w:rPr>
-  </w:style>
-  <w:style w:type="character" w:styleId="CommentReference">
-    <w:name w:val="annotation reference"/>
-    <w:semiHidden/>
-    <w:rPr>
-      <w:sz w:val="16"/>
-    </w:rPr>
-  </w:style>
-  <w:style w:type="paragraph" w:styleId="CommentText">
-    <w:name w:val="annotation text"/>
-    <w:basedOn w:val="Normal"/>
-    <w:semiHidden/>
-    <w:pPr>
-      <w:tabs>
-        <w:tab w:val="left" w:pos="187"/>
-      </w:tabs>
-      <w:spacing w:after="120" w:line="220" w:lineRule="exact"/>
-      <w:ind w:left="187" w:hanging="187"/>
-    </w:pPr>
-  </w:style>
-  <w:style w:type="paragraph" w:customStyle="1" w:styleId="BlockQuotation">
-    <w:name w:val="Block Quotation"/>
-    <w:basedOn w:val="Normal"/>
-    <w:next w:val="BodyText"/>
-    <w:pPr>
-      <w:pBdr>
-        <w:top w:val="single" w:sz="6" w:space="12" w:color="FFFFFF"/>
-        <w:left w:val="single" w:sz="6" w:space="12" w:color="FFFFFF"/>
-        <w:bottom w:val="single" w:sz="6" w:space="12" w:color="FFFFFF"/>
-        <w:right w:val="single" w:sz="6" w:space="12" w:color="FFFFFF"/>
-      </w:pBdr>
-      <w:shd w:val="pct10" w:color="808080" w:fill="auto"/>
-      <w:spacing w:after="240"/>
-      <w:ind w:left="600" w:right="600"/>
-      <w:jc w:val="both"/>
-    </w:pPr>
-    <w:rPr>
-      <w:spacing w:val="-5"/>
-      <w:sz w:val="24"/>
-    </w:rPr>
-  </w:style>
-  <w:style w:type="paragraph" w:customStyle="1" w:styleId="BlockQuotationFirst">
-    <w:name w:val="Block Quotation First"/>
-    <w:basedOn w:val="Normal"/>
-    <w:next w:val="BlockQuotation"/>
-    <w:pPr>
-      <w:keepLines/>
-      <w:pBdr>
-        <w:top w:val="single" w:sz="6" w:space="6" w:color="FFFFFF"/>
-        <w:left w:val="single" w:sz="6" w:space="6" w:color="FFFFFF"/>
-        <w:right w:val="single" w:sz="6" w:space="6" w:color="FFFFFF"/>
-      </w:pBdr>
-      <w:shd w:val="pct10" w:color="auto" w:fill="auto"/>
-      <w:ind w:left="480" w:right="480" w:firstLine="60"/>
-    </w:pPr>
-    <w:rPr>
-      <w:rFonts w:ascii="Arial Black" w:hAnsi="Arial Black"/>
-      <w:spacing w:val="-10"/>
-      <w:sz w:val="21"/>
-    </w:rPr>
-  </w:style>
-  <w:style w:type="paragraph" w:customStyle="1" w:styleId="BodyTextKeep">
-    <w:name w:val="Body Text Keep"/>
-    <w:basedOn w:val="BodyText"/>
-    <w:next w:val="BodyText"/>
-    <w:pPr>
-      <w:keepNext/>
-    </w:pPr>
-  </w:style>
-  <w:style w:type="paragraph" w:styleId="Caption">
-    <w:name w:val="caption"/>
-    <w:basedOn w:val="Normal"/>
-    <w:next w:val="BodyText"/>
-    <w:qFormat/>
-    <w:pPr>
-      <w:spacing w:after="240"/>
-    </w:pPr>
-    <w:rPr>
-      <w:spacing w:val="-5"/>
-    </w:rPr>
-  </w:style>
-  <w:style w:type="paragraph" w:customStyle="1" w:styleId="ChapterSubtitle">
-    <w:name w:val="Chapter Subtitle"/>
-    <w:basedOn w:val="Normal"/>
-    <w:next w:val="BodyText"/>
-    <w:pPr>
-      <w:keepNext/>
-      <w:keepLines/>
-      <w:spacing w:after="360" w:line="240" w:lineRule="atLeast"/>
-      <w:ind w:right="1800"/>
-    </w:pPr>
-    <w:rPr>
-      <w:i/>
-      <w:spacing w:val="-20"/>
-      <w:kern w:val="28"/>
-      <w:sz w:val="28"/>
-    </w:rPr>
-  </w:style>
-  <w:style w:type="paragraph" w:customStyle="1" w:styleId="ChapterTitle">
-    <w:name w:val="Chapter Title"/>
-    <w:basedOn w:val="Normal"/>
-    <w:next w:val="ChapterSubtitle"/>
-    <w:pPr>
-      <w:keepNext/>
-      <w:keepLines/>
-      <w:spacing w:before="480" w:after="360" w:line="440" w:lineRule="atLeast"/>
-      <w:ind w:right="2160"/>
-    </w:pPr>
-    <w:rPr>
-      <w:rFonts w:ascii="Arial Black" w:hAnsi="Arial Black"/>
-      <w:color w:val="808080"/>
-      <w:spacing w:val="-35"/>
-      <w:kern w:val="28"/>
-      <w:sz w:val="44"/>
-    </w:rPr>
-  </w:style>
-  <w:style w:type="paragraph" w:customStyle="1" w:styleId="CompanyName">
-    <w:name w:val="Company Name"/>
-    <w:basedOn w:val="Normal"/>
-    <w:next w:val="Normal"/>
-    <w:pPr>
-      <w:spacing w:before="420" w:after="60" w:line="320" w:lineRule="exact"/>
-    </w:pPr>
-    <w:rPr>
-      <w:caps/>
-      <w:kern w:val="36"/>
-      <w:sz w:val="38"/>
-    </w:rPr>
-  </w:style>
-  <w:style w:type="character" w:styleId="Emphasis">
-    <w:name w:val="Emphasis"/>
-    <w:qFormat/>
-    <w:rPr>
-      <w:rFonts w:ascii="Arial Black" w:hAnsi="Arial Black"/>
-      <w:sz w:val="18"/>
-    </w:rPr>
-  </w:style>
-  <w:style w:type="character" w:styleId="EndnoteReference">
-    <w:name w:val="endnote reference"/>
-    <w:semiHidden/>
-    <w:rPr>
-      <w:sz w:val="18"/>
-      <w:vertAlign w:val="superscript"/>
-    </w:rPr>
-  </w:style>
-  <w:style w:type="paragraph" w:styleId="EndnoteText">
-    <w:name w:val="endnote text"/>
-    <w:basedOn w:val="Normal"/>
-    <w:semiHidden/>
-    <w:pPr>
-      <w:tabs>
-        <w:tab w:val="left" w:pos="187"/>
-      </w:tabs>
-      <w:spacing w:after="120" w:line="220" w:lineRule="exact"/>
-      <w:ind w:left="187" w:hanging="187"/>
-    </w:pPr>
-    <w:rPr>
-      <w:sz w:val="18"/>
-    </w:rPr>
-  </w:style>
-  <w:style w:type="paragraph" w:styleId="Footer">
-    <w:name w:val="footer"/>
-    <w:basedOn w:val="Normal"/>
-    <w:pPr>
-      <w:keepLines/>
-      <w:pBdr>
-        <w:top w:val="single" w:sz="6" w:space="3" w:color="auto"/>
-      </w:pBdr>
-      <w:tabs>
-        <w:tab w:val="center" w:pos="4320"/>
-        <w:tab w:val="right" w:pos="8640"/>
-      </w:tabs>
-      <w:jc w:val="center"/>
-    </w:pPr>
-    <w:rPr>
-      <w:rFonts w:ascii="Arial Black" w:hAnsi="Arial Black"/>
-    </w:rPr>
-  </w:style>
-  <w:style w:type="character" w:styleId="FootnoteReference">
-    <w:name w:val="footnote reference"/>
-    <w:semiHidden/>
-    <w:rPr>
-      <w:sz w:val="18"/>
-      <w:vertAlign w:val="superscript"/>
-    </w:rPr>
-  </w:style>
-  <w:style w:type="paragraph" w:styleId="FootnoteText">
-    <w:name w:val="footnote text"/>
-    <w:basedOn w:val="Normal"/>
-    <w:semiHidden/>
-    <w:rsid w:val="00B9112D"/>
-    <w:pPr>
-      <w:spacing w:before="240" w:after="120"/>
-    </w:pPr>
-    <w:rPr>
-      <w:sz w:val="18"/>
-    </w:rPr>
-  </w:style>
-  <w:style w:type="paragraph" w:styleId="Header">
-    <w:name w:val="header"/>
-    <w:basedOn w:val="Normal"/>
-    <w:pPr>
-      <w:keepLines/>
-      <w:tabs>
-        <w:tab w:val="center" w:pos="4320"/>
-        <w:tab w:val="right" w:pos="8640"/>
-      </w:tabs>
-    </w:pPr>
-    <w:rPr>
-      <w:rFonts w:ascii="Arial Black" w:hAnsi="Arial Black"/>
-      <w:caps/>
-      <w:spacing w:val="60"/>
-      <w:sz w:val="14"/>
-    </w:rPr>
-  </w:style>
-  <w:style w:type="paragraph" w:customStyle="1" w:styleId="Icon1">
-    <w:name w:val="Icon 1"/>
-    <w:basedOn w:val="Normal"/>
-    <w:pPr>
-      <w:framePr w:w="1440" w:hSpace="187" w:wrap="around" w:vAnchor="text" w:hAnchor="margin" w:y="1"/>
-      <w:shd w:val="pct10" w:color="auto" w:fill="auto"/>
-      <w:spacing w:before="60" w:line="1440" w:lineRule="exact"/>
-      <w:jc w:val="center"/>
-    </w:pPr>
-    <w:rPr>
-      <w:rFonts w:ascii="Wingdings" w:hAnsi="Wingdings"/>
-      <w:b/>
-      <w:color w:val="FFFFFF"/>
-      <w:spacing w:val="-10"/>
-      <w:sz w:val="160"/>
-    </w:rPr>
-  </w:style>
-  <w:style w:type="paragraph" w:styleId="Index1">
-    <w:name w:val="index 1"/>
-    <w:basedOn w:val="Normal"/>
-    <w:semiHidden/>
-    <w:rsid w:val="00977C9A"/>
-    <w:pPr>
-      <w:tabs>
-        <w:tab w:val="right" w:leader="dot" w:pos="3960"/>
-      </w:tabs>
-      <w:spacing w:line="240" w:lineRule="atLeast"/>
-      <w:ind w:left="720" w:hanging="720"/>
-    </w:pPr>
-    <w:rPr>
-      <w:rFonts w:ascii="Arial" w:hAnsi="Arial"/>
-      <w:sz w:val="20"/>
-    </w:rPr>
-  </w:style>
-  <w:style w:type="paragraph" w:styleId="Index2">
-    <w:name w:val="index 2"/>
-    <w:basedOn w:val="Normal"/>
-    <w:semiHidden/>
-    <w:rsid w:val="00977C9A"/>
-    <w:pPr>
-      <w:tabs>
-        <w:tab w:val="right" w:leader="dot" w:pos="3960"/>
-      </w:tabs>
-      <w:spacing w:line="240" w:lineRule="atLeast"/>
-      <w:ind w:left="180"/>
-    </w:pPr>
-    <w:rPr>
-      <w:rFonts w:ascii="Arial" w:hAnsi="Arial"/>
-      <w:sz w:val="18"/>
-    </w:rPr>
-  </w:style>
-  <w:style w:type="paragraph" w:styleId="Index3">
-    <w:name w:val="index 3"/>
-    <w:basedOn w:val="Normal"/>
-    <w:semiHidden/>
-    <w:pPr>
-      <w:tabs>
-        <w:tab w:val="right" w:leader="dot" w:pos="3960"/>
-      </w:tabs>
-      <w:spacing w:line="240" w:lineRule="atLeast"/>
-      <w:ind w:left="180"/>
-    </w:pPr>
-    <w:rPr>
-      <w:sz w:val="18"/>
-    </w:rPr>
-  </w:style>
-  <w:style w:type="paragraph" w:styleId="Index4">
-    <w:name w:val="index 4"/>
-    <w:basedOn w:val="Normal"/>
-    <w:semiHidden/>
-    <w:pPr>
-      <w:tabs>
-        <w:tab w:val="right" w:pos="3960"/>
-      </w:tabs>
-      <w:spacing w:line="240" w:lineRule="atLeast"/>
-      <w:ind w:left="180"/>
-    </w:pPr>
-    <w:rPr>
-      <w:sz w:val="18"/>
-    </w:rPr>
-  </w:style>
-  <w:style w:type="paragraph" w:styleId="Index5">
-    <w:name w:val="index 5"/>
-    <w:basedOn w:val="Normal"/>
-    <w:semiHidden/>
-    <w:pPr>
-      <w:tabs>
-        <w:tab w:val="right" w:pos="3960"/>
-      </w:tabs>
-      <w:spacing w:line="240" w:lineRule="atLeast"/>
-      <w:ind w:left="180"/>
-    </w:pPr>
-    <w:rPr>
-      <w:sz w:val="18"/>
-    </w:rPr>
-  </w:style>
-  <w:style w:type="paragraph" w:styleId="Index6">
-    <w:name w:val="index 6"/>
-    <w:basedOn w:val="Index1"/>
-    <w:next w:val="Normal"/>
-    <w:semiHidden/>
-    <w:pPr>
-      <w:tabs>
-        <w:tab w:val="right" w:leader="dot" w:pos="3600"/>
-      </w:tabs>
-      <w:ind w:left="960" w:hanging="160"/>
-    </w:pPr>
-  </w:style>
-  <w:style w:type="paragraph" w:styleId="Index7">
-    <w:name w:val="index 7"/>
-    <w:basedOn w:val="Index1"/>
-    <w:next w:val="Normal"/>
-    <w:semiHidden/>
-    <w:pPr>
-      <w:tabs>
-        <w:tab w:val="right" w:leader="dot" w:pos="3600"/>
-      </w:tabs>
-      <w:ind w:left="1120" w:hanging="160"/>
-    </w:pPr>
-  </w:style>
-  <w:style w:type="paragraph" w:styleId="Index8">
-    <w:name w:val="index 8"/>
-    <w:basedOn w:val="Normal"/>
-    <w:next w:val="Normal"/>
-    <w:semiHidden/>
-    <w:pPr>
-      <w:tabs>
-        <w:tab w:val="right" w:leader="dot" w:pos="3600"/>
-      </w:tabs>
-      <w:ind w:left="1280" w:hanging="160"/>
-    </w:pPr>
-  </w:style>
-  <w:style w:type="paragraph" w:styleId="IndexHeading">
-    <w:name w:val="index heading"/>
-    <w:basedOn w:val="Normal"/>
-    <w:next w:val="Index1"/>
-    <w:semiHidden/>
-    <w:pPr>
-      <w:keepNext/>
-      <w:spacing w:line="480" w:lineRule="exact"/>
-    </w:pPr>
-    <w:rPr>
-      <w:caps/>
-      <w:color w:val="808080"/>
-      <w:kern w:val="28"/>
-      <w:sz w:val="36"/>
-    </w:rPr>
-  </w:style>
-  <w:style w:type="character" w:customStyle="1" w:styleId="Lead-inEmphasis">
-    <w:name w:val="Lead-in Emphasis"/>
-    <w:rPr>
-      <w:caps/>
-      <w:sz w:val="22"/>
-    </w:rPr>
-  </w:style>
-  <w:style w:type="paragraph" w:styleId="ListBullet">
-    <w:name w:val="List Bullet"/>
-    <w:basedOn w:val="Normal"/>
-    <w:rsid w:val="00684F60"/>
-    <w:pPr>
-      <w:numPr>
-        <w:numId w:val="11"/>
-      </w:numPr>
-      <w:tabs>
-        <w:tab w:val="clear" w:pos="360"/>
-      </w:tabs>
-      <w:spacing w:after="240"/>
-      <w:ind w:right="360"/>
-      <w:jc w:val="both"/>
-    </w:pPr>
-    <w:rPr>
-      <w:spacing w:val="-5"/>
-      <w:sz w:val="24"/>
-    </w:rPr>
-  </w:style>
-  <w:style w:type="paragraph" w:styleId="ListBullet5">
-    <w:name w:val="List Bullet 5"/>
-    <w:basedOn w:val="Normal"/>
-    <w:pPr>
-      <w:framePr w:w="1860" w:wrap="around" w:vAnchor="text" w:hAnchor="page" w:x="1201" w:y="1"/>
-      <w:numPr>
-        <w:numId w:val="13"/>
-      </w:numPr>
-      <w:pBdr>
-        <w:bottom w:val="single" w:sz="6" w:space="0" w:color="auto"/>
-        <w:between w:val="single" w:sz="6" w:space="0" w:color="auto"/>
-      </w:pBdr>
-      <w:spacing w:line="320" w:lineRule="exact"/>
-    </w:pPr>
-    <w:rPr>
-      <w:sz w:val="18"/>
-    </w:rPr>
-  </w:style>
-  <w:style w:type="paragraph" w:styleId="ListNumber">
-    <w:name w:val="List Number"/>
-    <w:basedOn w:val="Normal"/>
-    <w:rsid w:val="00684F60"/>
-    <w:pPr>
-      <w:spacing w:after="240"/>
-      <w:ind w:left="720" w:right="360" w:hanging="360"/>
-      <w:jc w:val="both"/>
-    </w:pPr>
-    <w:rPr>
-      <w:spacing w:val="-5"/>
-      <w:sz w:val="24"/>
-    </w:rPr>
-  </w:style>
-  <w:style w:type="paragraph" w:styleId="MacroText">
-    <w:name w:val="macro"/>
-    <w:basedOn w:val="BodyText"/>
-    <w:semiHidden/>
-    <w:pPr>
-      <w:spacing w:after="120"/>
-    </w:pPr>
-    <w:rPr>
-      <w:rFonts w:ascii="Courier New" w:hAnsi="Courier New"/>
-    </w:rPr>
-  </w:style>
-  <w:style w:type="character" w:styleId="PageNumber">
-    <w:name w:val="page number"/>
-    <w:rPr>
-      <w:b/>
-    </w:rPr>
-  </w:style>
-  <w:style w:type="paragraph" w:customStyle="1" w:styleId="PartLabel">
-    <w:name w:val="Part Label"/>
-    <w:basedOn w:val="Normal"/>
-    <w:next w:val="Normal"/>
-    <w:pPr>
-      <w:framePr w:w="2045" w:hSpace="187" w:vSpace="187" w:wrap="notBeside" w:vAnchor="page" w:hAnchor="margin" w:xAlign="right" w:y="966"/>
-      <w:shd w:val="pct20" w:color="auto" w:fill="auto"/>
-      <w:spacing w:before="320" w:line="1560" w:lineRule="exact"/>
-      <w:jc w:val="center"/>
-    </w:pPr>
-    <w:rPr>
-      <w:rFonts w:ascii="Arial Black" w:hAnsi="Arial Black"/>
-      <w:color w:val="FFFFFF"/>
-      <w:sz w:val="196"/>
-    </w:rPr>
-  </w:style>
-  <w:style w:type="paragraph" w:customStyle="1" w:styleId="PartTitle">
-    <w:name w:val="Part Title"/>
-    <w:basedOn w:val="Normal"/>
-    <w:next w:val="PartLabel"/>
-    <w:pPr>
-      <w:keepNext/>
-      <w:pageBreakBefore/>
-      <w:framePr w:w="2045" w:hSpace="187" w:vSpace="187" w:wrap="notBeside" w:vAnchor="page" w:hAnchor="margin" w:xAlign="right" w:y="966"/>
-      <w:shd w:val="pct20" w:color="auto" w:fill="auto"/>
-      <w:spacing w:line="480" w:lineRule="exact"/>
-      <w:jc w:val="center"/>
-    </w:pPr>
-    <w:rPr>
-      <w:rFonts w:ascii="Arial Black" w:hAnsi="Arial Black"/>
-      <w:spacing w:val="-50"/>
-      <w:sz w:val="36"/>
-    </w:rPr>
-  </w:style>
-  <w:style w:type="paragraph" w:customStyle="1" w:styleId="Picture">
-    <w:name w:val="Picture"/>
-    <w:basedOn w:val="BodyText"/>
-    <w:next w:val="Caption"/>
-    <w:pPr>
-      <w:keepNext/>
-    </w:pPr>
-  </w:style>
-  <w:style w:type="paragraph" w:customStyle="1" w:styleId="ReturnAddress">
-    <w:name w:val="Return Address"/>
-    <w:basedOn w:val="Normal"/>
-    <w:pPr>
-      <w:jc w:val="center"/>
-    </w:pPr>
-    <w:rPr>
-      <w:spacing w:val="-3"/>
-      <w:sz w:val="20"/>
-    </w:rPr>
-  </w:style>
-  <w:style w:type="paragraph" w:customStyle="1" w:styleId="SectionLabel">
-    <w:name w:val="Section Label"/>
-    <w:basedOn w:val="Normal"/>
-    <w:next w:val="Normal"/>
-    <w:pPr>
-      <w:spacing w:before="2040" w:after="360" w:line="480" w:lineRule="atLeast"/>
-    </w:pPr>
-    <w:rPr>
-      <w:rFonts w:ascii="Arial Black" w:hAnsi="Arial Black"/>
-      <w:color w:val="808080"/>
-      <w:spacing w:val="-35"/>
-      <w:sz w:val="48"/>
-    </w:rPr>
-  </w:style>
-  <w:style w:type="paragraph" w:styleId="Subtitle">
-    <w:name w:val="Subtitle"/>
-    <w:basedOn w:val="Title"/>
-    <w:next w:val="BodyText"/>
-    <w:qFormat/>
-    <w:pPr>
-      <w:spacing w:before="1940" w:after="0" w:line="200" w:lineRule="atLeast"/>
-    </w:pPr>
-    <w:rPr>
-      <w:rFonts w:ascii="Garamond" w:hAnsi="Garamond"/>
-      <w:b/>
-      <w:caps/>
-      <w:spacing w:val="30"/>
-      <w:sz w:val="18"/>
-    </w:rPr>
-  </w:style>
-  <w:style w:type="paragraph" w:styleId="Title">
-    <w:name w:val="Title"/>
-    <w:basedOn w:val="Normal"/>
-    <w:qFormat/>
-    <w:rsid w:val="00684F60"/>
-    <w:pPr>
-      <w:keepNext/>
-      <w:pBdr>
-        <w:bottom w:val="single" w:sz="6" w:space="14" w:color="808080"/>
-      </w:pBdr>
-      <w:spacing w:before="100" w:after="3600" w:line="600" w:lineRule="exact"/>
-      <w:jc w:val="center"/>
-    </w:pPr>
-    <w:rPr>
-      <w:rFonts w:ascii="Arial Black" w:hAnsi="Arial Black"/>
-      <w:color w:val="808080"/>
-      <w:spacing w:val="-35"/>
-      <w:kern w:val="28"/>
-      <w:sz w:val="48"/>
-    </w:rPr>
-  </w:style>
-  <w:style w:type="paragraph" w:customStyle="1" w:styleId="SubtitleCover">
-    <w:name w:val="Subtitle Cover"/>
-    <w:basedOn w:val="Normal"/>
-    <w:next w:val="Normal"/>
-    <w:pPr>
-      <w:keepNext/>
-      <w:pBdr>
-        <w:top w:val="single" w:sz="6" w:space="1" w:color="auto"/>
-      </w:pBdr>
-      <w:spacing w:after="5280" w:line="480" w:lineRule="exact"/>
-    </w:pPr>
-    <w:rPr>
-      <w:spacing w:val="-15"/>
-      <w:kern w:val="28"/>
-      <w:sz w:val="44"/>
-    </w:rPr>
-  </w:style>
-  <w:style w:type="paragraph" w:styleId="TableofAuthorities">
-    <w:name w:val="table of authorities"/>
-    <w:basedOn w:val="Normal"/>
-    <w:semiHidden/>
-    <w:pPr>
-      <w:tabs>
-        <w:tab w:val="right" w:leader="dot" w:pos="8640"/>
-      </w:tabs>
-      <w:spacing w:after="240"/>
-    </w:pPr>
-    <w:rPr>
-      <w:sz w:val="20"/>
-    </w:rPr>
-  </w:style>
-  <w:style w:type="paragraph" w:styleId="TableofFigures">
-    <w:name w:val="table of figures"/>
-    <w:basedOn w:val="Normal"/>
-    <w:semiHidden/>
-    <w:pPr>
-      <w:tabs>
-        <w:tab w:val="right" w:leader="dot" w:pos="8640"/>
-      </w:tabs>
-      <w:ind w:left="720" w:hanging="720"/>
-    </w:pPr>
-  </w:style>
-  <w:style w:type="paragraph" w:customStyle="1" w:styleId="TitleCover">
-    <w:name w:val="Title Cover"/>
-    <w:basedOn w:val="Normal"/>
-    <w:next w:val="SubtitleCover"/>
-    <w:rsid w:val="00684F60"/>
-    <w:pPr>
-      <w:pBdr>
-        <w:top w:val="single" w:sz="6" w:space="31" w:color="FFFFFF"/>
-        <w:left w:val="single" w:sz="6" w:space="31" w:color="FFFFFF"/>
-        <w:bottom w:val="single" w:sz="6" w:space="31" w:color="FFFFFF"/>
-        <w:right w:val="single" w:sz="6" w:space="31" w:color="FFFFFF"/>
-      </w:pBdr>
-      <w:shd w:val="pct10" w:color="auto" w:fill="auto"/>
-      <w:spacing w:line="1440" w:lineRule="exact"/>
-      <w:ind w:left="600" w:right="600"/>
-      <w:jc w:val="right"/>
-    </w:pPr>
-    <w:rPr>
-      <w:spacing w:val="-70"/>
-      <w:kern w:val="28"/>
-      <w:sz w:val="144"/>
-    </w:rPr>
-  </w:style>
-  <w:style w:type="paragraph" w:styleId="TOAHeading">
-    <w:name w:val="toa heading"/>
-    <w:basedOn w:val="Normal"/>
-    <w:next w:val="Normal"/>
-    <w:semiHidden/>
-    <w:pPr>
-      <w:pBdr>
-        <w:top w:val="single" w:sz="24" w:space="1" w:color="auto"/>
-        <w:between w:val="single" w:sz="24" w:space="1" w:color="auto"/>
-      </w:pBdr>
-      <w:tabs>
-        <w:tab w:val="right" w:pos="4740"/>
-      </w:tabs>
-      <w:spacing w:before="60" w:after="60" w:line="360" w:lineRule="exact"/>
-      <w:jc w:val="center"/>
-    </w:pPr>
-    <w:rPr>
-      <w:rFonts w:ascii="Arial Black" w:hAnsi="Arial Black"/>
-      <w:b/>
-      <w:spacing w:val="-10"/>
-      <w:sz w:val="22"/>
-    </w:rPr>
-  </w:style>
-  <w:style w:type="paragraph" w:styleId="TOC1">
-    <w:name w:val="toc 1"/>
-    <w:basedOn w:val="Normal"/>
-    <w:autoRedefine/>
-    <w:uiPriority w:val="39"/>
-    <w:rsid w:val="007C153A"/>
-    <w:pPr>
-      <w:tabs>
-        <w:tab w:val="right" w:leader="dot" w:pos="7910"/>
-      </w:tabs>
-      <w:spacing w:line="320" w:lineRule="atLeast"/>
-      <w:contextualSpacing/>
-    </w:pPr>
-    <w:rPr>
-      <w:rFonts w:ascii="Arial Black" w:hAnsi="Arial Black"/>
-      <w:kern w:val="28"/>
-      <w:sz w:val="44"/>
-      <w:szCs w:val="44"/>
-    </w:rPr>
-  </w:style>
-  <w:style w:type="paragraph" w:styleId="TOC2">
-    <w:name w:val="toc 2"/>
-    <w:basedOn w:val="TOC1"/>
-    <w:autoRedefine/>
-    <w:uiPriority w:val="39"/>
-    <w:rsid w:val="00DA28BB"/>
-    <w:pPr>
-      <w:ind w:left="720"/>
-    </w:pPr>
-    <w:rPr>
-      <w:sz w:val="24"/>
-    </w:rPr>
-  </w:style>
-  <w:style w:type="paragraph" w:styleId="TOC3">
-    <w:name w:val="toc 3"/>
-    <w:basedOn w:val="Normal"/>
-    <w:next w:val="Normal"/>
-    <w:autoRedefine/>
-    <w:semiHidden/>
-    <w:rsid w:val="00DA28BB"/>
-    <w:pPr>
-      <w:spacing w:line="320" w:lineRule="atLeast"/>
-      <w:ind w:left="1440"/>
-    </w:pPr>
-    <w:rPr>
-      <w:rFonts w:ascii="Arial" w:hAnsi="Arial"/>
-      <w:sz w:val="20"/>
-    </w:rPr>
-  </w:style>
-  <w:style w:type="paragraph" w:styleId="TOC4">
-    <w:name w:val="toc 4"/>
-    <w:basedOn w:val="Normal"/>
-    <w:next w:val="Normal"/>
-    <w:semiHidden/>
-    <w:pPr>
-      <w:pBdr>
-        <w:bottom w:val="single" w:sz="6" w:space="3" w:color="auto"/>
-        <w:between w:val="single" w:sz="6" w:space="3" w:color="auto"/>
-      </w:pBdr>
-      <w:tabs>
-        <w:tab w:val="right" w:pos="3600"/>
-      </w:tabs>
-      <w:spacing w:line="360" w:lineRule="atLeast"/>
-    </w:pPr>
-    <w:rPr>
-      <w:sz w:val="22"/>
-    </w:rPr>
-  </w:style>
-  <w:style w:type="paragraph" w:styleId="TOC5">
-    <w:name w:val="toc 5"/>
-    <w:basedOn w:val="Normal"/>
-    <w:next w:val="Normal"/>
-    <w:semiHidden/>
-    <w:pPr>
-      <w:pBdr>
-        <w:bottom w:val="single" w:sz="6" w:space="3" w:color="auto"/>
-        <w:between w:val="single" w:sz="6" w:space="3" w:color="auto"/>
-      </w:pBdr>
-      <w:tabs>
-        <w:tab w:val="right" w:pos="3600"/>
-      </w:tabs>
-      <w:spacing w:line="360" w:lineRule="atLeast"/>
-    </w:pPr>
-    <w:rPr>
-      <w:sz w:val="22"/>
-    </w:rPr>
-  </w:style>
-  <w:style w:type="paragraph" w:styleId="TOC6">
-    <w:name w:val="toc 6"/>
-    <w:basedOn w:val="Normal"/>
-    <w:next w:val="Normal"/>
-    <w:semiHidden/>
-    <w:pPr>
-      <w:tabs>
-        <w:tab w:val="right" w:leader="dot" w:pos="3600"/>
-      </w:tabs>
-      <w:ind w:left="800"/>
-    </w:pPr>
-  </w:style>
-  <w:style w:type="paragraph" w:styleId="TOC7">
-    <w:name w:val="toc 7"/>
-    <w:basedOn w:val="Normal"/>
-    <w:next w:val="Normal"/>
-    <w:semiHidden/>
-    <w:pPr>
-      <w:tabs>
-        <w:tab w:val="right" w:leader="dot" w:pos="3600"/>
-      </w:tabs>
-      <w:ind w:left="960"/>
-    </w:pPr>
-  </w:style>
-  <w:style w:type="paragraph" w:styleId="TOC8">
-    <w:name w:val="toc 8"/>
-    <w:basedOn w:val="Normal"/>
-    <w:next w:val="Normal"/>
-    <w:semiHidden/>
-    <w:pPr>
-      <w:tabs>
-        <w:tab w:val="right" w:leader="dot" w:pos="3600"/>
-      </w:tabs>
-      <w:ind w:left="1120"/>
-    </w:pPr>
-  </w:style>
-  <w:style w:type="paragraph" w:styleId="TOC9">
-    <w:name w:val="toc 9"/>
-    <w:basedOn w:val="Normal"/>
-    <w:next w:val="Normal"/>
-    <w:semiHidden/>
-    <w:pPr>
-      <w:tabs>
-        <w:tab w:val="right" w:leader="dot" w:pos="3600"/>
-      </w:tabs>
-      <w:ind w:left="1280"/>
-    </w:pPr>
-  </w:style>
-  <w:style w:type="paragraph" w:customStyle="1" w:styleId="TOCBase">
-    <w:name w:val="TOC Base"/>
-    <w:basedOn w:val="TOC2"/>
-  </w:style>
-  <w:style w:type="paragraph" w:styleId="BalloonText">
-    <w:name w:val="Balloon Text"/>
-    <w:basedOn w:val="Normal"/>
-    <w:semiHidden/>
-    <w:rsid w:val="00F8730F"/>
-    <w:rPr>
-      <w:rFonts w:ascii="Tahoma" w:hAnsi="Tahoma" w:cs="Tahoma"/>
-      <w:szCs w:val="16"/>
-    </w:rPr>
-  </w:style>
-  <w:style w:type="character" w:customStyle="1" w:styleId="Heading1Char">
-    <w:name w:val="Heading 1 Char"/>
-    <w:basedOn w:val="DefaultParagraphFont"/>
-    <w:link w:val="Heading1"/>
-    <w:rsid w:val="004265DB"/>
-    <w:rPr>
-      <w:rFonts w:ascii="Arial Black" w:hAnsi="Arial Black"/>
-      <w:color w:val="808080"/>
-      <w:spacing w:val="-25"/>
-      <w:kern w:val="28"/>
-      <w:sz w:val="32"/>
-      <w:lang w:val="en-US" w:eastAsia="en-US" w:bidi="ar-SA"/>
-    </w:rPr>
-  </w:style>
-  <w:style w:type="character" w:customStyle="1" w:styleId="BodyTextChar">
-    <w:name w:val="Body Text Char"/>
-    <w:basedOn w:val="DefaultParagraphFont"/>
-    <w:link w:val="BodyText"/>
-    <w:rsid w:val="004265DB"/>
-    <w:rPr>
-      <w:rFonts w:ascii="Garamond" w:hAnsi="Garamond"/>
-      <w:spacing w:val="-5"/>
-      <w:sz w:val="24"/>
-      <w:lang w:val="en-US" w:eastAsia="en-US" w:bidi="ar-SA"/>
-    </w:rPr>
-  </w:style>
-  <w:style w:type="character" w:styleId="Hyperlink">
-    <w:name w:val="Hyperlink"/>
-    <w:basedOn w:val="DefaultParagraphFont"/>
-    <w:uiPriority w:val="99"/>
-    <w:rsid w:val="004265DB"/>
-    <w:rPr>
-      <w:color w:val="0000FF"/>
-      <w:u w:val="single"/>
-    </w:rPr>
-  </w:style>
-  <w:style w:type="table" w:styleId="TableGrid">
-    <w:name w:val="Table Grid"/>
-    <w:basedOn w:val="TableNormal"/>
-    <w:uiPriority w:val="59"/>
-    <w:rsid w:val="000C0237"/>
-    <w:rPr>
-      <w:rFonts w:eastAsiaTheme="minorHAnsi"/>
-      <w:sz w:val="24"/>
-      <w:szCs w:val="24"/>
-    </w:rPr>
-    <w:tblPr>
-      <w:tblBorders>
-        <w:top w:val="single" w:sz="4" w:space="0" w:color="auto"/>
-        <w:left w:val="single" w:sz="4" w:space="0" w:color="auto"/>
-        <w:bottom w:val="single" w:sz="4" w:space="0" w:color="auto"/>
-        <w:right w:val="single" w:sz="4" w:space="0" w:color="auto"/>
-        <w:insideH w:val="single" w:sz="4" w:space="0" w:color="auto"/>
-        <w:insideV w:val="single" w:sz="4" w:space="0" w:color="auto"/>
-      </w:tblBorders>
-    </w:tblPr>
-  </w:style>
-  <w:style w:type="character" w:styleId="FollowedHyperlink">
-    <w:name w:val="FollowedHyperlink"/>
-    <w:basedOn w:val="DefaultParagraphFont"/>
-    <w:uiPriority w:val="99"/>
-    <w:semiHidden/>
-    <w:unhideWhenUsed/>
-    <w:rsid w:val="00985686"/>
-    <w:rPr>
-      <w:color w:val="800080" w:themeColor="followedHyperlink"/>
-      <w:u w:val="single"/>
-    </w:rPr>
-  </w:style>
-  <w:style w:type="paragraph" w:styleId="ListParagraph">
-    <w:name w:val="List Paragraph"/>
-    <w:basedOn w:val="Normal"/>
-    <w:uiPriority w:val="34"/>
-    <w:qFormat/>
-    <w:rsid w:val="007114E5"/>
-    <w:pPr>
-      <w:spacing w:after="200" w:line="276" w:lineRule="auto"/>
-      <w:ind w:left="720"/>
-      <w:contextualSpacing/>
-    </w:pPr>
-    <w:rPr>
-      <w:rFonts w:ascii="Times New Roman" w:eastAsiaTheme="minorHAnsi" w:hAnsi="Times New Roman"/>
-      <w:sz w:val="24"/>
-      <w:szCs w:val="24"/>
-    </w:rPr>
-  </w:style>
-</w:styles>
-</file>
-
-<file path=word/stylesWithEffects.xml><?xml version="1.0" encoding="utf-8"?>
-<w:styles xmlns:wpc="http://schemas.microsoft.com/office/word/2010/wordprocessingCanvas" xmlns:mc="http://schemas.openxmlformats.org/markup-compatibility/2006" xmlns:o="urn:schemas-microsoft-com:office:office" xmlns:r="http://schemas.openxmlformats.org/officeDocument/2006/relationships" xmlns:m="http://schemas.openxmlformats.org/officeDocument/2006/math" xmlns:v="urn:schemas-microsoft-com:vml" xmlns:wp14="http://schemas.microsoft.com/office/word/2010/wordprocessingDrawing" xmlns:wp="http://schemas.openxmlformats.org/drawingml/2006/wordprocessingDrawing" xmlns:w10="urn:schemas-microsoft-com:office:word" xmlns:w="http://schemas.openxmlformats.org/wordprocessingml/2006/main" xmlns:w14="http://schemas.microsoft.com/office/word/2010/wordml" xmlns:wpg="http://schemas.microsoft.com/office/word/2010/wordprocessingGroup" xmlns:wpi="http://schemas.microsoft.com/office/word/2010/wordprocessingInk" xmlns:wne="http://schemas.microsoft.com/office/word/2006/wordml" xmlns:wps="http://schemas.microsoft.com/office/word/2010/wordprocessingShape" mc:Ignorable="w14 wp14">
-  <w:docDefaults>
-    <w:rPrDefault>
-      <w:rPr>
-        <w:rFonts w:ascii="Times New Roman" w:eastAsia="Times New Roman" w:hAnsi="Times New Roman" w:cs="Times New Roman"/>
-        <w:lang w:val="en-US" w:eastAsia="en-US" w:bidi="ar-SA"/>
-      </w:rPr>
-    </w:rPrDefault>
-    <w:pPrDefault/>
-  </w:docDefaults>
-  <w:latentStyles w:defLockedState="0" w:defUIPriority="99" w:defSemiHidden="1" w:defUnhideWhenUsed="1" w:defQFormat="0" w:count="267">
-    <w:lsdException w:name="Normal" w:semiHidden="0" w:uiPriority="0" w:unhideWhenUsed="0" w:qFormat="1"/>
-    <w:lsdException w:name="heading 1" w:semiHidden="0" w:uiPriority="9" w:unhideWhenUsed="0" w:qFormat="1"/>
-    <w:lsdException w:name="heading 2" w:semiHidden="0" w:uiPriority="9" w:unhideWhenUsed="0" w:qFormat="1"/>
-    <w:lsdException w:name="heading 3" w:semiHidden="0" w:uiPriority="9" w:unhideWhenUsed="0" w:qFormat="1"/>
-    <w:lsdException w:name="heading 4" w:semiHidden="0" w:uiPriority="9" w:unhideWhenUsed="0" w:qFormat="1"/>
-    <w:lsdException w:name="heading 5" w:semiHidden="0" w:uiPriority="9" w:unhideWhenUsed="0" w:qFormat="1"/>
-    <w:lsdException w:name="heading 6" w:semiHidden="0" w:uiPriority="9" w:unhideWhenUsed="0" w:qFormat="1"/>
-    <w:lsdException w:name="heading 7" w:semiHidden="0" w:uiPriority="9" w:unhideWhenUsed="0" w:qFormat="1"/>
-    <w:lsdException w:name="heading 8" w:semiHidden="0" w:uiPriority="9" w:unhideWhenUsed="0" w:qFormat="1"/>
-    <w:lsdException w:name="heading 9" w:semiHidden="0" w:uiPriority="9" w:unhideWhenUsed="0" w:qFormat="1"/>
-    <w:lsdException w:name="toc 1" w:uiPriority="39"/>
-    <w:lsdException w:name="toc 2" w:uiPriority="39"/>
-    <w:lsdException w:name="toc 3" w:uiPriority="39"/>
-    <w:lsdException w:name="toc 4" w:uiPriority="39"/>
-    <w:lsdException w:name="toc 5" w:uiPriority="39"/>
-    <w:lsdException w:name="toc 6" w:uiPriority="39"/>
-    <w:lsdException w:name="toc 7" w:uiPriority="39"/>
-    <w:lsdException w:name="toc 8" w:uiPriority="39"/>
-    <w:lsdException w:name="toc 9" w:uiPriority="39"/>
-    <w:lsdException w:name="caption" w:semiHidden="0" w:uiPriority="35" w:unhideWhenUsed="0" w:qFormat="1"/>
-    <w:lsdException w:name="Title" w:semiHidden="0" w:uiPriority="10" w:unhideWhenUsed="0" w:qFormat="1"/>
-    <w:lsdException w:name="Default Paragraph Font" w:uiPriority="1"/>
-    <w:lsdException w:name="Subtitle" w:semiHidden="0" w:uiPriority="11" w:unhideWhenUsed="0" w:qFormat="1"/>
-    <w:lsdException w:name="Strong" w:semiHidden="0" w:uiPriority="22" w:unhideWhenUsed="0" w:qFormat="1"/>
-    <w:lsdException w:name="Emphasis" w:semiHidden="0" w:uiPriority="0" w:unhideWhenUsed="0" w:qFormat="1"/>
-    <w:lsdException w:name="Table Grid" w:semiHidden="0" w:uiPriority="59" w:unhideWhenUsed="0"/>
-    <w:lsdException w:name="Placeholder Text" w:unhideWhenUsed="0"/>
-    <w:lsdException w:name="No Spacing" w:semiHidden="0" w:uiPriority="1" w:unhideWhenUsed="0" w:qFormat="1"/>
-    <w:lsdException w:name="Light Shading" w:semiHidden="0" w:uiPriority="60" w:unhideWhenUsed="0"/>
-    <w:lsdException w:name="Light List" w:semiHidden="0" w:uiPriority="61" w:unhideWhenUsed="0"/>
-    <w:lsdException w:name="Light Grid" w:semiHidden="0" w:uiPriority="62" w:unhideWhenUsed="0"/>
-    <w:lsdException w:name="Medium Shading 1" w:semiHidden="0" w:uiPriority="63" w:unhideWhenUsed="0"/>
-    <w:lsdException w:name="Medium Shading 2" w:semiHidden="0" w:uiPriority="64" w:unhideWhenUsed="0"/>
-    <w:lsdException w:name="Medium List 1" w:semiHidden="0" w:uiPriority="65" w:unhideWhenUsed="0"/>
-    <w:lsdException w:name="Medium List 2" w:semiHidden="0" w:uiPriority="66" w:unhideWhenUsed="0"/>
-    <w:lsdException w:name="Medium Grid 1" w:semiHidden="0" w:uiPriority="67" w:unhideWhenUsed="0"/>
-    <w:lsdException w:name="Medium Grid 2" w:semiHidden="0" w:uiPriority="68" w:unhideWhenUsed="0"/>
-    <w:lsdException w:name="Medium Grid 3" w:semiHidden="0" w:uiPriority="69" w:unhideWhenUsed="0"/>
-    <w:lsdException w:name="Dark List" w:semiHidden="0" w:uiPriority="70" w:unhideWhenUsed="0"/>
-    <w:lsdException w:name="Colorful Shading" w:semiHidden="0" w:uiPriority="71" w:unhideWhenUsed="0"/>
-    <w:lsdException w:name="Colorful List" w:semiHidden="0" w:uiPriority="72" w:unhideWhenUsed="0"/>
-    <w:lsdException w:name="Colorful Grid" w:semiHidden="0" w:uiPriority="73" w:unhideWhenUsed="0"/>
-    <w:lsdException w:name="Light Shading Accent 1" w:semiHidden="0" w:uiPriority="60" w:unhideWhenUsed="0"/>
-    <w:lsdException w:name="Light List Accent 1" w:semiHidden="0" w:uiPriority="61" w:unhideWhenUsed="0"/>
-    <w:lsdException w:name="Light Grid Accent 1" w:semiHidden="0" w:uiPriority="62" w:unhideWhenUsed="0"/>
-    <w:lsdException w:name="Medium Shading 1 Accent 1" w:semiHidden="0" w:uiPriority="63" w:unhideWhenUsed="0"/>
-    <w:lsdException w:name="Medium Shading 2 Accent 1" w:semiHidden="0" w:uiPriority="64" w:unhideWhenUsed="0"/>
-    <w:lsdException w:name="Medium List 1 Accent 1" w:semiHidden="0" w:uiPriority="65" w:unhideWhenUsed="0"/>
-    <w:lsdException w:name="Revision" w:unhideWhenUsed="0"/>
-    <w:lsdException w:name="List Paragraph" w:semiHidden="0" w:uiPriority="34" w:unhideWhenUsed="0" w:qFormat="1"/>
-    <w:lsdException w:name="Quote" w:semiHidden="0" w:uiPriority="29" w:unhideWhenUsed="0" w:qFormat="1"/>
-    <w:lsdException w:name="Intense Quote" w:semiHidden="0" w:uiPriority="30" w:unhideWhenUsed="0" w:qFormat="1"/>
-    <w:lsdException w:name="Medium List 2 Accent 1" w:semiHidden="0" w:uiPriority="66" w:unhideWhenUsed="0"/>
-    <w:lsdException w:name="Medium Grid 1 Accent 1" w:semiHidden="0" w:uiPriority="67" w:unhideWhenUsed="0"/>
-    <w:lsdException w:name="Medium Grid 2 Accent 1" w:semiHidden="0" w:uiPriority="68" w:unhideWhenUsed="0"/>
-    <w:lsdException w:name="Medium Grid 3 Accent 1" w:semiHidden="0" w:uiPriority="69" w:unhideWhenUsed="0"/>
-    <w:lsdException w:name="Dark List Accent 1" w:semiHidden="0" w:uiPriority="70" w:unhideWhenUsed="0"/>
-    <w:lsdException w:name="Colorful Shading Accent 1" w:semiHidden="0" w:uiPriority="71" w:unhideWhenUsed="0"/>
-    <w:lsdException w:name="Colorful List Accent 1" w:semiHidden="0" w:uiPriority="72" w:unhideWhenUsed="0"/>
-    <w:lsdException w:name="Colorful Grid Accent 1" w:semiHidden="0" w:uiPriority="73" w:unhideWhenUsed="0"/>
-    <w:lsdException w:name="Light Shading Accent 2" w:semiHidden="0" w:uiPriority="60" w:unhideWhenUsed="0"/>
-    <w:lsdException w:name="Light List Accent 2" w:semiHidden="0" w:uiPriority="61" w:unhideWhenUsed="0"/>
-    <w:lsdException w:name="Light Grid Accent 2" w:semiHidden="0" w:uiPriority="62" w:unhideWhenUsed="0"/>
-    <w:lsdException w:name="Medium Shading 1 Accent 2" w:semiHidden="0" w:uiPriority="63" w:unhideWhenUsed="0"/>
-    <w:lsdException w:name="Medium Shading 2 Accent 2" w:semiHidden="0" w:uiPriority="64" w:unhideWhenUsed="0"/>
-    <w:lsdException w:name="Medium List 1 Accent 2" w:semiHidden="0" w:uiPriority="65" w:unhideWhenUsed="0"/>
-    <w:lsdException w:name="Medium List 2 Accent 2" w:semiHidden="0" w:uiPriority="66" w:unhideWhenUsed="0"/>
-    <w:lsdException w:name="Medium Grid 1 Accent 2" w:semiHidden="0" w:uiPriority="67" w:unhideWhenUsed="0"/>
-    <w:lsdException w:name="Medium Grid 2 Accent 2" w:semiHidden="0" w:uiPriority="68" w:unhideWhenUsed="0"/>
-    <w:lsdException w:name="Medium Grid 3 Accent 2" w:semiHidden="0" w:uiPriority="69" w:unhideWhenUsed="0"/>
-    <w:lsdException w:name="Dark List Accent 2" w:semiHidden="0" w:uiPriority="70" w:unhideWhenUsed="0"/>
-    <w:lsdException w:name="Colorful Shading Accent 2" w:semiHidden="0" w:uiPriority="71" w:unhideWhenUsed="0"/>
-    <w:lsdException w:name="Colorful List Accent 2" w:semiHidden="0" w:uiPriority="72" w:unhideWhenUsed="0"/>
-    <w:lsdException w:name="Colorful Grid Accent 2" w:semiHidden="0" w:uiPriority="73" w:unhideWhenUsed="0"/>
-    <w:lsdException w:name="Light Shading Accent 3" w:semiHidden="0" w:uiPriority="60" w:unhideWhenUsed="0"/>
-    <w:lsdException w:name="Light List Accent 3" w:semiHidden="0" w:uiPriority="61" w:unhideWhenUsed="0"/>
-    <w:lsdException w:name="Light Grid Accent 3" w:semiHidden="0" w:uiPriority="62" w:unhideWhenUsed="0"/>
-    <w:lsdException w:name="Medium Shading 1 Accent 3" w:semiHidden="0" w:uiPriority="63" w:unhideWhenUsed="0"/>
-    <w:lsdException w:name="Medium Shading 2 Accent 3" w:semiHidden="0" w:uiPriority="64" w:unhideWhenUsed="0"/>
-    <w:lsdException w:name="Medium List 1 Accent 3" w:semiHidden="0" w:uiPriority="65" w:unhideWhenUsed="0"/>
-    <w:lsdException w:name="Medium List 2 Accent 3" w:semiHidden="0" w:uiPriority="66" w:unhideWhenUsed="0"/>
-    <w:lsdException w:name="Medium Grid 1 Accent 3" w:semiHidden="0" w:uiPriority="67" w:unhideWhenUsed="0"/>
-    <w:lsdException w:name="Medium Grid 2 Accent 3" w:semiHidden="0" w:uiPriority="68" w:unhideWhenUsed="0"/>
-    <w:lsdException w:name="Medium Grid 3 Accent 3" w:semiHidden="0" w:uiPriority="69" w:unhideWhenUsed="0"/>
-    <w:lsdException w:name="Dark List Accent 3" w:semiHidden="0" w:uiPriority="70" w:unhideWhenUsed="0"/>
-    <w:lsdException w:name="Colorful Shading Accent 3" w:semiHidden="0" w:uiPriority="71" w:unhideWhenUsed="0"/>
-    <w:lsdException w:name="Colorful List Accent 3" w:semiHidden="0" w:uiPriority="72" w:unhideWhenUsed="0"/>
-    <w:lsdException w:name="Colorful Grid Accent 3" w:semiHidden="0" w:uiPriority="73" w:unhideWhenUsed="0"/>
-    <w:lsdException w:name="Light Shading Accent 4" w:semiHidden="0" w:uiPriority="60" w:unhideWhenUsed="0"/>
-    <w:lsdException w:name="Light List Accent 4" w:semiHidden="0" w:uiPriority="61" w:unhideWhenUsed="0"/>
-    <w:lsdException w:name="Light Grid Accent 4" w:semiHidden="0" w:uiPriority="62" w:unhideWhenUsed="0"/>
-    <w:lsdException w:name="Medium Shading 1 Accent 4" w:semiHidden="0" w:uiPriority="63" w:unhideWhenUsed="0"/>
-    <w:lsdException w:name="Medium Shading 2 Accent 4" w:semiHidden="0" w:uiPriority="64" w:unhideWhenUsed="0"/>
-    <w:lsdException w:name="Medium List 1 Accent 4" w:semiHidden="0" w:uiPriority="65" w:unhideWhenUsed="0"/>
-    <w:lsdException w:name="Medium List 2 Accent 4" w:semiHidden="0" w:uiPriority="66" w:unhideWhenUsed="0"/>
-    <w:lsdException w:name="Medium Grid 1 Accent 4" w:semiHidden="0" w:uiPriority="67" w:unhideWhenUsed="0"/>
-    <w:lsdException w:name="Medium Grid 2 Accent 4" w:semiHidden="0" w:uiPriority="68" w:unhideWhenUsed="0"/>
-    <w:lsdException w:name="Medium Grid 3 Accent 4" w:semiHidden="0" w:uiPriority="69" w:unhideWhenUsed="0"/>
-    <w:lsdException w:name="Dark List Accent 4" w:semiHidden="0" w:uiPriority="70" w:unhideWhenUsed="0"/>
-    <w:lsdException w:name="Colorful Shading Accent 4" w:semiHidden="0" w:uiPriority="71" w:unhideWhenUsed="0"/>
-    <w:lsdException w:name="Colorful List Accent 4" w:semiHidden="0" w:uiPriority="72" w:unhideWhenUsed="0"/>
-    <w:lsdException w:name="Colorful Grid Accent 4" w:semiHidden="0" w:uiPriority="73" w:unhideWhenUsed="0"/>
-    <w:lsdException w:name="Light Shading Accent 5" w:semiHidden="0" w:uiPriority="60" w:unhideWhenUsed="0"/>
-    <w:lsdException w:name="Light List Accent 5" w:semiHidden="0" w:uiPriority="61" w:unhideWhenUsed="0"/>
-    <w:lsdException w:name="Light Grid Accent 5" w:semiHidden="0" w:uiPriority="62" w:unhideWhenUsed="0"/>
-    <w:lsdException w:name="Medium Shading 1 Accent 5" w:semiHidden="0" w:uiPriority="63" w:unhideWhenUsed="0"/>
-    <w:lsdException w:name="Medium Shading 2 Accent 5" w:semiHidden="0" w:uiPriority="64" w:unhideWhenUsed="0"/>
-    <w:lsdException w:name="Medium List 1 Accent 5" w:semiHidden="0" w:uiPriority="65" w:unhideWhenUsed="0"/>
-    <w:lsdException w:name="Medium List 2 Accent 5" w:semiHidden="0" w:uiPriority="66" w:unhideWhenUsed="0"/>
-    <w:lsdException w:name="Medium Grid 1 Accent 5" w:semiHidden="0" w:uiPriority="67" w:unhideWhenUsed="0"/>
-    <w:lsdException w:name="Medium Grid 2 Accent 5" w:semiHidden="0" w:uiPriority="68" w:unhideWhenUsed="0"/>
-    <w:lsdException w:name="Medium Grid 3 Accent 5" w:semiHidden="0" w:uiPriority="69" w:unhideWhenUsed="0"/>
-    <w:lsdException w:name="Dark List Accent 5" w:semiHidden="0" w:uiPriority="70" w:unhideWhenUsed="0"/>
-    <w:lsdException w:name="Colorful Shading Accent 5" w:semiHidden="0" w:uiPriority="71" w:unhideWhenUsed="0"/>
-    <w:lsdException w:name="Colorful List Accent 5" w:semiHidden="0" w:uiPriority="72" w:unhideWhenUsed="0"/>
-    <w:lsdException w:name="Colorful Grid Accent 5" w:semiHidden="0" w:uiPriority="73" w:unhideWhenUsed="0"/>
-    <w:lsdException w:name="Light Shading Accent 6" w:semiHidden="0" w:uiPriority="60" w:unhideWhenUsed="0"/>
-    <w:lsdException w:name="Light List Accent 6" w:semiHidden="0" w:uiPriority="61" w:unhideWhenUsed="0"/>
-    <w:lsdException w:name="Light Grid Accent 6" w:semiHidden="0" w:uiPriority="62" w:unhideWhenUsed="0"/>
-    <w:lsdException w:name="Medium Shading 1 Accent 6" w:semiHidden="0" w:uiPriority="63" w:unhideWhenUsed="0"/>
-    <w:lsdException w:name="Medium Shading 2 Accent 6" w:semiHidden="0" w:uiPriority="64" w:unhideWhenUsed="0"/>
-    <w:lsdException w:name="Medium List 1 Accent 6" w:semiHidden="0" w:uiPriority="65" w:unhideWhenUsed="0"/>
-    <w:lsdException w:name="Medium List 2 Accent 6" w:semiHidden="0" w:uiPriority="66" w:unhideWhenUsed="0"/>
-    <w:lsdException w:name="Medium Grid 1 Accent 6" w:semiHidden="0" w:uiPriority="67" w:unhideWhenUsed="0"/>
-    <w:lsdException w:name="Medium Grid 2 Accent 6" w:semiHidden="0" w:uiPriority="68" w:unhideWhenUsed="0"/>
-    <w:lsdException w:name="Medium Grid 3 Accent 6" w:semiHidden="0" w:uiPriority="69" w:unhideWhenUsed="0"/>
-    <w:lsdException w:name="Dark List Accent 6" w:semiHidden="0" w:uiPriority="70" w:unhideWhenUsed="0"/>
-    <w:lsdException w:name="Colorful Shading Accent 6" w:semiHidden="0" w:uiPriority="71" w:unhideWhenUsed="0"/>
-    <w:lsdException w:name="Colorful List Accent 6" w:semiHidden="0" w:uiPriority="72" w:unhideWhenUsed="0"/>
-    <w:lsdException w:name="Colorful Grid Accent 6" w:semiHidden="0" w:uiPriority="73" w:unhideWhenUsed="0"/>
-    <w:lsdException w:name="Subtle Emphasis" w:semiHidden="0" w:uiPriority="19" w:unhideWhenUsed="0" w:qFormat="1"/>
-    <w:lsdException w:name="Intense Emphasis" w:semiHidden="0" w:uiPriority="21" w:unhideWhenUsed="0" w:qFormat="1"/>
-    <w:lsdException w:name="Subtle Reference" w:semiHidden="0" w:uiPriority="31" w:unhideWhenUsed="0" w:qFormat="1"/>
-    <w:lsdException w:name="Intense Reference" w:semiHidden="0" w:uiPriority="32" w:unhideWhenUsed="0" w:qFormat="1"/>
-    <w:lsdException w:name="Book Title" w:semiHidden="0" w:uiPriority="33" w:unhideWhenUsed="0" w:qFormat="1"/>
-    <w:lsdException w:name="Bibliography" w:uiPriority="37"/>
-    <w:lsdException w:name="TOC Heading" w:uiPriority="39" w:qFormat="1"/>
-  </w:latentStyles>
-  <w:style w:type="paragraph" w:default="1" w:styleId="Normal">
-    <w:name w:val="Normal"/>
-    <w:qFormat/>
-    <w:rPr>
-      <w:rFonts w:ascii="Garamond" w:hAnsi="Garamond"/>
-      <w:sz w:val="16"/>
-    </w:rPr>
-  </w:style>
-  <w:style w:type="paragraph" w:styleId="Heading1">
-    <w:name w:val="heading 1"/>
-    <w:basedOn w:val="Normal"/>
-    <w:next w:val="BodyText"/>
-    <w:link w:val="Heading1Char"/>
-    <w:qFormat/>
-    <w:rsid w:val="00DA28BB"/>
-    <w:pPr>
-      <w:keepNext/>
-      <w:spacing w:before="240" w:after="120"/>
-      <w:outlineLvl w:val="0"/>
-    </w:pPr>
-    <w:rPr>
-      <w:rFonts w:ascii="Arial Black" w:hAnsi="Arial Black"/>
-      <w:color w:val="808080"/>
-      <w:spacing w:val="-25"/>
-      <w:kern w:val="28"/>
-      <w:sz w:val="32"/>
-    </w:rPr>
-  </w:style>
-  <w:style w:type="paragraph" w:styleId="Heading2">
-    <w:name w:val="heading 2"/>
-    <w:basedOn w:val="Normal"/>
-    <w:next w:val="BodyText"/>
-    <w:qFormat/>
-    <w:rsid w:val="00DA28BB"/>
-    <w:pPr>
-      <w:keepNext/>
-      <w:spacing w:line="240" w:lineRule="atLeast"/>
-      <w:outlineLvl w:val="1"/>
-    </w:pPr>
-    <w:rPr>
-      <w:rFonts w:ascii="Arial Black" w:hAnsi="Arial Black"/>
-      <w:spacing w:val="-10"/>
-      <w:kern w:val="28"/>
-      <w:szCs w:val="16"/>
-    </w:rPr>
-  </w:style>
-  <w:style w:type="paragraph" w:styleId="Heading3">
-    <w:name w:val="heading 3"/>
-    <w:basedOn w:val="Normal"/>
-    <w:next w:val="BodyText"/>
-    <w:qFormat/>
-    <w:rsid w:val="005F6105"/>
-    <w:pPr>
-      <w:keepNext/>
-      <w:outlineLvl w:val="2"/>
-    </w:pPr>
-    <w:rPr>
-      <w:rFonts w:ascii="Arial Black" w:hAnsi="Arial Black"/>
-      <w:spacing w:val="-5"/>
-    </w:rPr>
-  </w:style>
-  <w:style w:type="paragraph" w:styleId="Heading4">
-    <w:name w:val="heading 4"/>
-    <w:basedOn w:val="Normal"/>
-    <w:next w:val="BodyText"/>
-    <w:qFormat/>
-    <w:pPr>
-      <w:keepNext/>
-      <w:spacing w:after="240"/>
-      <w:jc w:val="center"/>
-      <w:outlineLvl w:val="3"/>
-    </w:pPr>
-    <w:rPr>
-      <w:caps/>
-      <w:spacing w:val="30"/>
-    </w:rPr>
-  </w:style>
-  <w:style w:type="paragraph" w:styleId="Heading5">
-    <w:name w:val="heading 5"/>
-    <w:basedOn w:val="Normal"/>
-    <w:next w:val="BodyText"/>
-    <w:qFormat/>
-    <w:pPr>
-      <w:keepNext/>
-      <w:framePr w:w="1800" w:wrap="around" w:vAnchor="text" w:hAnchor="page" w:x="1201" w:y="1"/>
-      <w:spacing w:before="40" w:after="240"/>
-      <w:outlineLvl w:val="4"/>
-    </w:pPr>
-    <w:rPr>
-      <w:rFonts w:ascii="Arial Black" w:hAnsi="Arial Black"/>
-      <w:spacing w:val="-5"/>
-      <w:sz w:val="18"/>
-    </w:rPr>
-  </w:style>
-  <w:style w:type="paragraph" w:styleId="Heading6">
-    <w:name w:val="heading 6"/>
-    <w:basedOn w:val="Normal"/>
-    <w:next w:val="BodyText"/>
-    <w:qFormat/>
-    <w:pPr>
-      <w:keepNext/>
-      <w:framePr w:w="1800" w:wrap="around" w:vAnchor="text" w:hAnchor="page" w:x="1201" w:y="1"/>
-      <w:outlineLvl w:val="5"/>
-    </w:pPr>
-  </w:style>
-  <w:style w:type="paragraph" w:styleId="Heading7">
-    <w:name w:val="heading 7"/>
-    <w:basedOn w:val="Normal"/>
-    <w:next w:val="BodyText"/>
-    <w:qFormat/>
-    <w:pPr>
-      <w:framePr w:w="3780" w:hSpace="240" w:wrap="around" w:vAnchor="text" w:hAnchor="page" w:x="1489" w:y="1"/>
-      <w:pBdr>
-        <w:top w:val="single" w:sz="6" w:space="12" w:color="FFFFFF"/>
-        <w:left w:val="single" w:sz="6" w:space="12" w:color="FFFFFF"/>
-        <w:bottom w:val="single" w:sz="6" w:space="12" w:color="FFFFFF"/>
-        <w:right w:val="single" w:sz="6" w:space="12" w:color="FFFFFF"/>
-      </w:pBdr>
-      <w:shd w:val="pct5" w:color="auto" w:fill="auto"/>
-      <w:spacing w:before="60"/>
-      <w:outlineLvl w:val="6"/>
-    </w:pPr>
-    <w:rPr>
-      <w:i/>
-      <w:spacing w:val="-5"/>
-      <w:sz w:val="28"/>
-    </w:rPr>
-  </w:style>
-  <w:style w:type="paragraph" w:styleId="Heading8">
-    <w:name w:val="heading 8"/>
-    <w:basedOn w:val="Normal"/>
-    <w:next w:val="BodyText"/>
-    <w:qFormat/>
-    <w:pPr>
-      <w:keepNext/>
-      <w:framePr w:w="1860" w:wrap="around" w:vAnchor="text" w:hAnchor="page" w:x="1201" w:y="1"/>
-      <w:pBdr>
-        <w:top w:val="single" w:sz="24" w:space="0" w:color="auto"/>
-        <w:bottom w:val="single" w:sz="6" w:space="0" w:color="auto"/>
-      </w:pBdr>
-      <w:spacing w:before="60" w:line="320" w:lineRule="exact"/>
-      <w:jc w:val="center"/>
-      <w:outlineLvl w:val="7"/>
-    </w:pPr>
-    <w:rPr>
-      <w:rFonts w:ascii="Arial Black" w:hAnsi="Arial Black"/>
-      <w:caps/>
-      <w:spacing w:val="60"/>
-      <w:sz w:val="14"/>
-    </w:rPr>
-  </w:style>
-  <w:style w:type="paragraph" w:styleId="Heading9">
-    <w:name w:val="heading 9"/>
-    <w:basedOn w:val="Normal"/>
-    <w:next w:val="BodyText"/>
-    <w:qFormat/>
-    <w:pPr>
-      <w:keepNext/>
-      <w:spacing w:before="80" w:after="60"/>
-      <w:outlineLvl w:val="8"/>
-    </w:pPr>
-    <w:rPr>
-      <w:b/>
-      <w:i/>
-      <w:kern w:val="28"/>
-    </w:rPr>
-  </w:style>
-  <w:style w:type="character" w:default="1" w:styleId="DefaultParagraphFont">
-    <w:name w:val="Default Paragraph Font"/>
-    <w:uiPriority w:val="1"/>
-    <w:semiHidden/>
     <w:unhideWhenUsed/>
   </w:style>
   <w:style w:type="table" w:default="1" w:styleId="TableNormal">
@@ -8350,7 +8034,7 @@
 </file>
 
 <file path=customXml/itemProps1.xml><?xml version="1.0" encoding="utf-8"?>
-<ds:datastoreItem xmlns:ds="http://schemas.openxmlformats.org/officeDocument/2006/customXml" ds:itemID="{C990CEBF-A275-421C-8EF2-CB4ED7FC92D6}">
+<ds:datastoreItem xmlns:ds="http://schemas.openxmlformats.org/officeDocument/2006/customXml" ds:itemID="{0FB9FCB0-20BA-41A2-9E7A-F58B76156066}">
   <ds:schemaRefs>
     <ds:schemaRef ds:uri="http://schemas.openxmlformats.org/officeDocument/2006/bibliography"/>
   </ds:schemaRefs>

</xml_diff>